<commit_message>
Fix enumeration and add tech doc references
</commit_message>
<xml_diff>
--- a/docs/AdminManual.docx
+++ b/docs/AdminManual.docx
@@ -1,14 +1,11 @@
 
 <file path=word/document.xml><?xml version="1.0" encoding="utf-8"?>
-<w:document xmlns:wpc="http://schemas.microsoft.com/office/word/2010/wordprocessingCanvas" xmlns:cx="http://schemas.microsoft.com/office/drawing/2014/chartex" xmlns:cx1="http://schemas.microsoft.com/office/drawing/2015/9/8/chartex" xmlns:mc="http://schemas.openxmlformats.org/markup-compatibility/2006" xmlns:o="urn:schemas-microsoft-com:office:office" xmlns:r="http://schemas.openxmlformats.org/officeDocument/2006/relationships" xmlns:m="http://schemas.openxmlformats.org/officeDocument/2006/math" xmlns:v="urn:schemas-microsoft-com:vml" xmlns:wp14="http://schemas.microsoft.com/office/word/2010/wordprocessingDrawing" xmlns:wp="http://schemas.openxmlformats.org/drawingml/2006/wordprocessingDrawing" xmlns:w10="urn:schemas-microsoft-com:office:word" xmlns:w="http://schemas.openxmlformats.org/wordprocessingml/2006/main" xmlns:w14="http://schemas.microsoft.com/office/word/2010/wordml" xmlns:w15="http://schemas.microsoft.com/office/word/2012/wordml" xmlns:w16se="http://schemas.microsoft.com/office/word/2015/wordml/symex" xmlns:wpg="http://schemas.microsoft.com/office/word/2010/wordprocessingGroup" xmlns:wpi="http://schemas.microsoft.com/office/word/2010/wordprocessingInk" xmlns:wne="http://schemas.microsoft.com/office/word/2006/wordml" xmlns:wps="http://schemas.microsoft.com/office/word/2010/wordprocessingShape" mc:Ignorable="w14 w15 w16se wp14">
+<w:document xmlns:o="urn:schemas-microsoft-com:office:office" xmlns:r="http://schemas.openxmlformats.org/officeDocument/2006/relationships" xmlns:v="urn:schemas-microsoft-com:vml" xmlns:w="http://schemas.openxmlformats.org/wordprocessingml/2006/main" xmlns:w10="urn:schemas-microsoft-com:office:word" xmlns:wp="http://schemas.openxmlformats.org/drawingml/2006/wordprocessingDrawing" xmlns:wps="http://schemas.microsoft.com/office/word/2010/wordprocessingShape" xmlns:wpg="http://schemas.microsoft.com/office/word/2010/wordprocessingGroup" xmlns:mc="http://schemas.openxmlformats.org/markup-compatibility/2006" xmlns:wp14="http://schemas.microsoft.com/office/word/2010/wordprocessingDrawing" xmlns:w14="http://schemas.microsoft.com/office/word/2010/wordml" mc:Ignorable="w14 wp14">
   <w:body>
     <w:p>
       <w:pPr>
-        <w:pStyle w:val="1"/>
-        <w:numPr>
-          <w:ilvl w:val="0"/>
-          <w:numId w:val="6"/>
-        </w:numPr>
+        <w:pStyle w:val="Heading1"/>
+        <w:spacing w:before="120" w:after="120"/>
         <w:rPr>
           <w:sz w:val="32"/>
           <w:szCs w:val="32"/>
@@ -24,286 +21,337 @@
     </w:p>
     <w:p>
       <w:pPr>
-        <w:pStyle w:val="2"/>
+        <w:pStyle w:val="Heading2"/>
         <w:numPr>
           <w:ilvl w:val="1"/>
           <w:numId w:val="2"/>
         </w:numPr>
-        <w:spacing w:before="0" w:after="0" w:line="360" w:lineRule="auto"/>
-        <w:ind w:left="0" w:firstLine="0"/>
+        <w:spacing w:lineRule="auto" w:line="360" w:before="0" w:after="0"/>
+        <w:ind w:left="0" w:hanging="0"/>
         <w:rPr>
           <w:rFonts w:ascii="Times New Roman" w:hAnsi="Times New Roman"/>
         </w:rPr>
       </w:pPr>
       <w:r>
         <w:rPr>
-          <w:rFonts w:ascii="Times New Roman" w:hAnsi="Times New Roman" w:cs="Times New Roman"/>
+          <w:rFonts w:cs="Times New Roman" w:ascii="Times New Roman" w:hAnsi="Times New Roman"/>
         </w:rPr>
         <w:t>Состав приложений</w:t>
       </w:r>
     </w:p>
     <w:p>
-      <w:r>
+      <w:pPr>
+        <w:pStyle w:val="Normal"/>
+        <w:rPr/>
+      </w:pPr>
+      <w:r>
+        <w:rPr/>
         <w:t>ПК состоит из модульного веб-приложения, предоставляющего доступ к:</w:t>
       </w:r>
     </w:p>
     <w:p>
       <w:pPr>
+        <w:pStyle w:val="Normal"/>
         <w:numPr>
           <w:ilvl w:val="0"/>
           <w:numId w:val="4"/>
         </w:numPr>
         <w:tabs>
-          <w:tab w:val="left" w:pos="1134"/>
+          <w:tab w:val="clear" w:pos="708"/>
+          <w:tab w:val="left" w:pos="1134" w:leader="none"/>
         </w:tabs>
         <w:ind w:left="1134" w:hanging="425"/>
-      </w:pPr>
-      <w:r>
+        <w:rPr/>
+      </w:pPr>
+      <w:r>
+        <w:rPr/>
         <w:t>созданию и управлению проектами и задачами;</w:t>
       </w:r>
     </w:p>
     <w:p>
       <w:pPr>
+        <w:pStyle w:val="Normal"/>
         <w:numPr>
           <w:ilvl w:val="0"/>
           <w:numId w:val="4"/>
         </w:numPr>
         <w:tabs>
-          <w:tab w:val="left" w:pos="1134"/>
+          <w:tab w:val="clear" w:pos="708"/>
+          <w:tab w:val="left" w:pos="1134" w:leader="none"/>
         </w:tabs>
         <w:ind w:left="1134" w:hanging="425"/>
-      </w:pPr>
-      <w:r>
+        <w:rPr/>
+      </w:pPr>
+      <w:r>
+        <w:rPr/>
         <w:t>формированию релизов;</w:t>
       </w:r>
     </w:p>
     <w:p>
       <w:pPr>
+        <w:pStyle w:val="Normal"/>
         <w:numPr>
           <w:ilvl w:val="0"/>
           <w:numId w:val="4"/>
         </w:numPr>
         <w:tabs>
-          <w:tab w:val="left" w:pos="1134"/>
+          <w:tab w:val="clear" w:pos="708"/>
+          <w:tab w:val="left" w:pos="1134" w:leader="none"/>
         </w:tabs>
         <w:ind w:left="1134" w:hanging="425"/>
-      </w:pPr>
-      <w:r>
+        <w:rPr/>
+      </w:pPr>
+      <w:r>
+        <w:rPr/>
         <w:t>управлению пользователями системы.</w:t>
       </w:r>
     </w:p>
     <w:p>
-      <w:r>
+      <w:pPr>
+        <w:pStyle w:val="Normal"/>
+        <w:rPr/>
+      </w:pPr>
+      <w:r>
+        <w:rPr/>
         <w:t>Данные возможности реализуются наборами модулей, являющихся отдельными экранами веб-приложения.</w:t>
       </w:r>
     </w:p>
     <w:p>
       <w:pPr>
-        <w:pStyle w:val="2"/>
+        <w:pStyle w:val="Heading2"/>
         <w:numPr>
           <w:ilvl w:val="1"/>
           <w:numId w:val="2"/>
         </w:numPr>
-        <w:spacing w:before="0" w:after="0" w:line="360" w:lineRule="auto"/>
-        <w:ind w:left="0" w:firstLine="0"/>
+        <w:spacing w:lineRule="auto" w:line="360" w:before="0" w:after="0"/>
+        <w:ind w:left="0" w:hanging="0"/>
         <w:rPr>
           <w:rFonts w:ascii="Times New Roman" w:hAnsi="Times New Roman"/>
         </w:rPr>
       </w:pPr>
       <w:r>
         <w:rPr>
-          <w:rFonts w:ascii="Times New Roman" w:hAnsi="Times New Roman" w:cs="Times New Roman"/>
+          <w:rFonts w:cs="Times New Roman" w:ascii="Times New Roman" w:hAnsi="Times New Roman"/>
         </w:rPr>
         <w:t>Модули ПК</w:t>
       </w:r>
     </w:p>
     <w:p>
       <w:pPr>
-        <w:spacing w:after="0" w:line="360" w:lineRule="auto"/>
-      </w:pPr>
-      <w:r>
+        <w:pStyle w:val="Normal"/>
+        <w:spacing w:lineRule="auto" w:line="360" w:before="0" w:after="0"/>
+        <w:rPr/>
+      </w:pPr>
+      <w:r>
+        <w:rPr/>
         <w:t>По функциональному назначению все модули системы можно разделить на 3 типа:</w:t>
       </w:r>
     </w:p>
     <w:p>
       <w:pPr>
+        <w:pStyle w:val="Normal"/>
         <w:numPr>
           <w:ilvl w:val="0"/>
           <w:numId w:val="3"/>
         </w:numPr>
         <w:tabs>
-          <w:tab w:val="left" w:pos="1080"/>
-        </w:tabs>
-        <w:spacing w:after="0" w:line="360" w:lineRule="auto"/>
-        <w:ind w:left="1080"/>
-      </w:pPr>
-      <w:r>
+          <w:tab w:val="clear" w:pos="708"/>
+          <w:tab w:val="left" w:pos="1080" w:leader="none"/>
+        </w:tabs>
+        <w:spacing w:lineRule="auto" w:line="360" w:before="0" w:after="0"/>
+        <w:ind w:left="1080" w:hanging="360"/>
+        <w:rPr/>
+      </w:pPr>
+      <w:r>
+        <w:rPr/>
         <w:t>Модули ввода информации, необходимой для настройки системы управления объектами применения системы;</w:t>
       </w:r>
     </w:p>
     <w:p>
       <w:pPr>
+        <w:pStyle w:val="Normal"/>
         <w:numPr>
           <w:ilvl w:val="0"/>
           <w:numId w:val="3"/>
         </w:numPr>
         <w:tabs>
-          <w:tab w:val="left" w:pos="1080"/>
-        </w:tabs>
-        <w:spacing w:after="0" w:line="360" w:lineRule="auto"/>
-        <w:ind w:left="1080"/>
-      </w:pPr>
-      <w:r>
+          <w:tab w:val="clear" w:pos="708"/>
+          <w:tab w:val="left" w:pos="1080" w:leader="none"/>
+        </w:tabs>
+        <w:spacing w:lineRule="auto" w:line="360" w:before="0" w:after="0"/>
+        <w:ind w:left="1080" w:hanging="360"/>
+        <w:rPr/>
+      </w:pPr>
+      <w:r>
+        <w:rPr/>
         <w:t>Модули просмотра информации;</w:t>
       </w:r>
     </w:p>
     <w:p>
       <w:pPr>
+        <w:pStyle w:val="Normal"/>
         <w:numPr>
           <w:ilvl w:val="0"/>
           <w:numId w:val="3"/>
         </w:numPr>
         <w:tabs>
-          <w:tab w:val="left" w:pos="1080"/>
-        </w:tabs>
-        <w:spacing w:after="0" w:line="360" w:lineRule="auto"/>
-        <w:ind w:left="1080"/>
-      </w:pPr>
-      <w:r>
+          <w:tab w:val="clear" w:pos="708"/>
+          <w:tab w:val="left" w:pos="1080" w:leader="none"/>
+        </w:tabs>
+        <w:spacing w:lineRule="auto" w:line="360" w:before="0" w:after="0"/>
+        <w:ind w:left="1080" w:hanging="360"/>
+        <w:rPr/>
+      </w:pPr>
+      <w:r>
+        <w:rPr/>
         <w:t>Модуль авторизации.</w:t>
       </w:r>
     </w:p>
     <w:p>
       <w:pPr>
-        <w:pStyle w:val="2"/>
+        <w:pStyle w:val="Heading2"/>
         <w:numPr>
           <w:ilvl w:val="1"/>
           <w:numId w:val="2"/>
         </w:numPr>
-        <w:spacing w:before="0" w:after="0" w:line="360" w:lineRule="auto"/>
-        <w:ind w:left="0" w:firstLine="0"/>
+        <w:spacing w:lineRule="auto" w:line="360" w:before="0" w:after="0"/>
+        <w:ind w:left="0" w:hanging="0"/>
         <w:rPr>
           <w:rFonts w:ascii="Times New Roman" w:hAnsi="Times New Roman"/>
         </w:rPr>
       </w:pPr>
       <w:r>
         <w:rPr>
-          <w:rFonts w:ascii="Times New Roman" w:hAnsi="Times New Roman" w:cs="Times New Roman"/>
+          <w:rFonts w:cs="Times New Roman" w:ascii="Times New Roman" w:hAnsi="Times New Roman"/>
         </w:rPr>
         <w:t>Формы ввода и просмотра информации ПК</w:t>
       </w:r>
     </w:p>
     <w:p>
       <w:pPr>
-        <w:spacing w:after="0" w:line="360" w:lineRule="auto"/>
-      </w:pPr>
-      <w:r>
-        <w:t xml:space="preserve">В системе используется несколько типов форм ввода и просмотра </w:t>
-      </w:r>
-      <w:proofErr w:type="gramStart"/>
-      <w:r>
-        <w:t>информации:;</w:t>
-      </w:r>
-      <w:proofErr w:type="gramEnd"/>
-    </w:p>
-    <w:p>
-      <w:pPr>
+        <w:pStyle w:val="Normal"/>
+        <w:spacing w:lineRule="auto" w:line="360" w:before="0" w:after="0"/>
+        <w:rPr/>
+      </w:pPr>
+      <w:r>
+        <w:rPr/>
+        <w:t>В системе используется несколько типов форм ввода и просмотра информации:;</w:t>
+      </w:r>
+    </w:p>
+    <w:p>
+      <w:pPr>
+        <w:pStyle w:val="Normal"/>
         <w:numPr>
           <w:ilvl w:val="0"/>
           <w:numId w:val="5"/>
         </w:numPr>
-        <w:spacing w:after="0" w:line="360" w:lineRule="auto"/>
-      </w:pPr>
-      <w:r>
-        <w:t xml:space="preserve">Формы </w:t>
-      </w:r>
-      <w:proofErr w:type="gramStart"/>
-      <w:r>
-        <w:t>просмотра  информации</w:t>
-      </w:r>
-      <w:proofErr w:type="gramEnd"/>
-      <w:r>
-        <w:t xml:space="preserve"> в табличном виде. Экранная форма содержит одну таблицу;</w:t>
-      </w:r>
-    </w:p>
-    <w:p>
-      <w:pPr>
+        <w:spacing w:lineRule="auto" w:line="360" w:before="0" w:after="0"/>
+        <w:rPr/>
+      </w:pPr>
+      <w:r>
+        <w:rPr/>
+        <w:t>Формы просмотра  информации в табличном виде. Экранная форма содержит одну таблицу;</w:t>
+      </w:r>
+    </w:p>
+    <w:p>
+      <w:pPr>
+        <w:pStyle w:val="Normal"/>
         <w:numPr>
           <w:ilvl w:val="0"/>
           <w:numId w:val="5"/>
         </w:numPr>
-        <w:spacing w:after="0" w:line="360" w:lineRule="auto"/>
-      </w:pPr>
-      <w:r>
+        <w:spacing w:lineRule="auto" w:line="360" w:before="0" w:after="0"/>
+        <w:rPr/>
+      </w:pPr>
+      <w:r>
+        <w:rPr/>
         <w:t>Формы просмотра, ввода и редактирования информации в карточном виде; элементы карточки организованы в одну или несколько колонок в зависимости от типов и форматов информации и элементов управления;</w:t>
       </w:r>
     </w:p>
     <w:p>
       <w:pPr>
+        <w:pStyle w:val="Normal"/>
         <w:numPr>
           <w:ilvl w:val="0"/>
           <w:numId w:val="5"/>
         </w:numPr>
-        <w:spacing w:after="0" w:line="360" w:lineRule="auto"/>
-      </w:pPr>
-      <w:r>
+        <w:spacing w:lineRule="auto" w:line="360" w:before="0" w:after="0"/>
+        <w:rPr/>
+      </w:pPr>
+      <w:r>
+        <w:rPr/>
         <w:t>Форма доски, содержащая визуальное представление статуса задач и элементы интерактивного управления статусом</w:t>
       </w:r>
     </w:p>
     <w:p>
       <w:pPr>
-        <w:pStyle w:val="2"/>
+        <w:pStyle w:val="Heading2"/>
         <w:numPr>
           <w:ilvl w:val="1"/>
           <w:numId w:val="2"/>
         </w:numPr>
-        <w:spacing w:before="0" w:after="0" w:line="360" w:lineRule="auto"/>
-        <w:ind w:left="0" w:firstLine="0"/>
+        <w:spacing w:lineRule="auto" w:line="360" w:before="0" w:after="0"/>
+        <w:ind w:left="0" w:hanging="0"/>
         <w:rPr>
           <w:rFonts w:ascii="Times New Roman" w:hAnsi="Times New Roman"/>
         </w:rPr>
       </w:pPr>
       <w:r>
         <w:rPr>
-          <w:rFonts w:ascii="Times New Roman" w:hAnsi="Times New Roman" w:cs="Times New Roman"/>
+          <w:rFonts w:cs="Times New Roman" w:ascii="Times New Roman" w:hAnsi="Times New Roman"/>
         </w:rPr>
         <w:t>Панели управления</w:t>
       </w:r>
     </w:p>
     <w:p>
-      <w:r>
+      <w:pPr>
+        <w:pStyle w:val="Normal"/>
+        <w:rPr/>
+      </w:pPr>
+      <w:r>
+        <w:rPr/>
         <w:t>Формы ПК снабжены панелями управления.</w:t>
       </w:r>
     </w:p>
     <w:p>
       <w:pPr>
-        <w:pStyle w:val="21"/>
-      </w:pPr>
-      <w:r>
+        <w:pStyle w:val="BodyTextIndent2"/>
+        <w:rPr/>
+      </w:pPr>
+      <w:r>
+        <w:rPr/>
         <w:t>Ниже приведены назначение и пиктограммы управляющих кнопок, используемых различных экранных формах.</w:t>
       </w:r>
     </w:p>
     <w:p>
       <w:pPr>
-        <w:pStyle w:val="21"/>
-      </w:pPr>
+        <w:pStyle w:val="BodyTextIndent2"/>
+        <w:rPr/>
+      </w:pPr>
+      <w:r>
+        <w:rPr/>
+      </w:r>
     </w:p>
     <w:tbl>
       <w:tblPr>
         <w:tblW w:w="9750" w:type="dxa"/>
+        <w:jc w:val="left"/>
         <w:tblInd w:w="-5" w:type="dxa"/>
         <w:tblLayout w:type="fixed"/>
         <w:tblCellMar>
+          <w:top w:w="0" w:type="dxa"/>
           <w:left w:w="95" w:type="dxa"/>
+          <w:bottom w:w="0" w:type="dxa"/>
           <w:right w:w="95" w:type="dxa"/>
         </w:tblCellMar>
-        <w:tblLook w:val="0000" w:firstRow="0" w:lastRow="0" w:firstColumn="0" w:lastColumn="0" w:noHBand="0" w:noVBand="0"/>
+        <w:tblLook w:val="0000" w:noHBand="0" w:noVBand="0" w:firstColumn="0" w:lastRow="0" w:lastColumn="0" w:firstRow="0"/>
       </w:tblPr>
       <w:tblGrid>
-        <w:gridCol w:w="6750"/>
+        <w:gridCol w:w="6749"/>
         <w:gridCol w:w="3000"/>
       </w:tblGrid>
       <w:tr>
+        <w:trPr/>
         <w:tc>
           <w:tcPr>
             <w:tcW w:w="6749" w:type="dxa"/>
@@ -317,8 +365,12 @@
           <w:p>
             <w:pPr>
               <w:pStyle w:val="TABLE"/>
+              <w:widowControl w:val="false"/>
+              <w:spacing w:before="120" w:after="120"/>
+              <w:rPr/>
             </w:pPr>
             <w:r>
+              <w:rPr/>
               <w:t>Перейти к управлению проектами и задачами</w:t>
             </w:r>
           </w:p>
@@ -336,17 +388,17 @@
           <w:p>
             <w:pPr>
               <w:pStyle w:val="TABLE"/>
+              <w:widowControl w:val="false"/>
+              <w:spacing w:before="120" w:after="120"/>
+              <w:rPr/>
             </w:pPr>
             <w:r>
-              <w:rPr>
-                <w:noProof/>
-                <w:lang w:eastAsia="ru-RU"/>
-              </w:rPr>
+              <w:rPr/>
               <w:drawing>
-                <wp:inline distT="0" distB="0" distL="0" distR="0" wp14:anchorId="45B619F5" wp14:editId="760EAEFB">
+                <wp:inline distT="0" distB="0" distL="0" distR="0">
                   <wp:extent cx="171450" cy="171450"/>
                   <wp:effectExtent l="0" t="0" r="0" b="0"/>
-                  <wp:docPr id="1" name="Image1"/>
+                  <wp:docPr id="1" name="Image1" descr=""/>
                   <wp:cNvGraphicFramePr>
                     <a:graphicFrameLocks xmlns:a="http://schemas.openxmlformats.org/drawingml/2006/main" noChangeAspect="1"/>
                   </wp:cNvGraphicFramePr>
@@ -354,13 +406,13 @@
                     <a:graphicData uri="http://schemas.openxmlformats.org/drawingml/2006/picture">
                       <pic:pic xmlns:pic="http://schemas.openxmlformats.org/drawingml/2006/picture">
                         <pic:nvPicPr>
-                          <pic:cNvPr id="1" name="Image1"/>
+                          <pic:cNvPr id="1" name="Image1" descr=""/>
                           <pic:cNvPicPr>
                             <a:picLocks noChangeAspect="1" noChangeArrowheads="1"/>
                           </pic:cNvPicPr>
                         </pic:nvPicPr>
                         <pic:blipFill>
-                          <a:blip r:embed="rId5"/>
+                          <a:blip r:embed="rId2"/>
                           <a:srcRect l="-154" t="-185" r="-154" b="-185"/>
                           <a:stretch>
                             <a:fillRect/>
@@ -382,6 +434,7 @@
               </w:drawing>
             </w:r>
             <w:r>
+              <w:rPr/>
               <w:tab/>
               <w:t>/Задачи/</w:t>
             </w:r>
@@ -389,6 +442,7 @@
         </w:tc>
       </w:tr>
       <w:tr>
+        <w:trPr/>
         <w:tc>
           <w:tcPr>
             <w:tcW w:w="6749" w:type="dxa"/>
@@ -402,8 +456,12 @@
           <w:p>
             <w:pPr>
               <w:pStyle w:val="TABLE"/>
+              <w:widowControl w:val="false"/>
+              <w:spacing w:before="120" w:after="120"/>
+              <w:rPr/>
             </w:pPr>
             <w:r>
+              <w:rPr/>
               <w:t>Перейти к управлению релизами</w:t>
             </w:r>
           </w:p>
@@ -421,17 +479,17 @@
           <w:p>
             <w:pPr>
               <w:pStyle w:val="TABLE"/>
+              <w:widowControl w:val="false"/>
+              <w:spacing w:before="120" w:after="120"/>
+              <w:rPr/>
             </w:pPr>
             <w:r>
-              <w:rPr>
-                <w:noProof/>
-                <w:lang w:eastAsia="ru-RU"/>
-              </w:rPr>
+              <w:rPr/>
               <w:drawing>
-                <wp:inline distT="0" distB="0" distL="0" distR="0" wp14:anchorId="2C5BD15D" wp14:editId="597BB221">
+                <wp:inline distT="0" distB="0" distL="0" distR="0">
                   <wp:extent cx="171450" cy="171450"/>
                   <wp:effectExtent l="0" t="0" r="0" b="0"/>
-                  <wp:docPr id="2" name="Image2"/>
+                  <wp:docPr id="2" name="Image2" descr=""/>
                   <wp:cNvGraphicFramePr>
                     <a:graphicFrameLocks xmlns:a="http://schemas.openxmlformats.org/drawingml/2006/main" noChangeAspect="1"/>
                   </wp:cNvGraphicFramePr>
@@ -439,13 +497,13 @@
                     <a:graphicData uri="http://schemas.openxmlformats.org/drawingml/2006/picture">
                       <pic:pic xmlns:pic="http://schemas.openxmlformats.org/drawingml/2006/picture">
                         <pic:nvPicPr>
-                          <pic:cNvPr id="2" name="Image2"/>
+                          <pic:cNvPr id="2" name="Image2" descr=""/>
                           <pic:cNvPicPr>
                             <a:picLocks noChangeAspect="1" noChangeArrowheads="1"/>
                           </pic:cNvPicPr>
                         </pic:nvPicPr>
                         <pic:blipFill>
-                          <a:blip r:embed="rId6"/>
+                          <a:blip r:embed="rId3"/>
                           <a:srcRect l="-168" t="-199" r="-168" b="-199"/>
                           <a:stretch>
                             <a:fillRect/>
@@ -467,6 +525,7 @@
               </w:drawing>
             </w:r>
             <w:r>
+              <w:rPr/>
               <w:tab/>
               <w:t>/Релизы/</w:t>
             </w:r>
@@ -474,6 +533,7 @@
         </w:tc>
       </w:tr>
       <w:tr>
+        <w:trPr/>
         <w:tc>
           <w:tcPr>
             <w:tcW w:w="6749" w:type="dxa"/>
@@ -487,8 +547,12 @@
           <w:p>
             <w:pPr>
               <w:pStyle w:val="TABLE"/>
+              <w:widowControl w:val="false"/>
+              <w:spacing w:before="120" w:after="120"/>
+              <w:rPr/>
             </w:pPr>
             <w:r>
+              <w:rPr/>
               <w:t>Перейти к настройкам</w:t>
             </w:r>
           </w:p>
@@ -506,17 +570,17 @@
           <w:p>
             <w:pPr>
               <w:pStyle w:val="TABLE"/>
+              <w:widowControl w:val="false"/>
+              <w:spacing w:before="120" w:after="120"/>
+              <w:rPr/>
             </w:pPr>
             <w:r>
-              <w:rPr>
-                <w:noProof/>
-                <w:lang w:eastAsia="ru-RU"/>
-              </w:rPr>
+              <w:rPr/>
               <w:drawing>
-                <wp:inline distT="0" distB="0" distL="0" distR="0" wp14:anchorId="796D718E" wp14:editId="76AA3F0E">
+                <wp:inline distT="0" distB="0" distL="0" distR="0">
                   <wp:extent cx="171450" cy="171450"/>
                   <wp:effectExtent l="0" t="0" r="0" b="0"/>
-                  <wp:docPr id="3" name="Image3"/>
+                  <wp:docPr id="3" name="Image3" descr=""/>
                   <wp:cNvGraphicFramePr>
                     <a:graphicFrameLocks xmlns:a="http://schemas.openxmlformats.org/drawingml/2006/main" noChangeAspect="1"/>
                   </wp:cNvGraphicFramePr>
@@ -524,13 +588,13 @@
                     <a:graphicData uri="http://schemas.openxmlformats.org/drawingml/2006/picture">
                       <pic:pic xmlns:pic="http://schemas.openxmlformats.org/drawingml/2006/picture">
                         <pic:nvPicPr>
-                          <pic:cNvPr id="3" name="Image3"/>
+                          <pic:cNvPr id="3" name="Image3" descr=""/>
                           <pic:cNvPicPr>
                             <a:picLocks noChangeAspect="1" noChangeArrowheads="1"/>
                           </pic:cNvPicPr>
                         </pic:nvPicPr>
                         <pic:blipFill>
-                          <a:blip r:embed="rId7"/>
+                          <a:blip r:embed="rId4"/>
                           <a:srcRect l="-194" t="-194" r="-194" b="-194"/>
                           <a:stretch>
                             <a:fillRect/>
@@ -556,29 +620,15 @@
                 <w:lang w:val="en-US"/>
               </w:rPr>
               <w:tab/>
-              <w:t>/</w:t>
-            </w:r>
-            <w:proofErr w:type="spellStart"/>
-            <w:r>
-              <w:rPr>
-                <w:lang w:val="en-US"/>
-              </w:rPr>
-              <w:t>Настройки</w:t>
-            </w:r>
-            <w:proofErr w:type="spellEnd"/>
-            <w:r>
-              <w:rPr>
-                <w:lang w:val="en-US"/>
-              </w:rPr>
-              <w:t>/</w:t>
+              <w:t>/Настройки/</w:t>
             </w:r>
           </w:p>
         </w:tc>
       </w:tr>
       <w:tr>
         <w:trPr>
-          <w:cantSplit/>
-          <w:trHeight w:val="337"/>
+          <w:trHeight w:val="337" w:hRule="atLeast"/>
+          <w:cantSplit w:val="true"/>
         </w:trPr>
         <w:tc>
           <w:tcPr>
@@ -593,8 +643,12 @@
           <w:p>
             <w:pPr>
               <w:pStyle w:val="TABLE"/>
+              <w:widowControl w:val="false"/>
+              <w:spacing w:before="120" w:after="120"/>
+              <w:rPr/>
             </w:pPr>
             <w:r>
+              <w:rPr/>
               <w:t>Управление текущей сессией пользователя</w:t>
             </w:r>
           </w:p>
@@ -612,17 +666,17 @@
           <w:p>
             <w:pPr>
               <w:pStyle w:val="TABLE"/>
+              <w:widowControl w:val="false"/>
+              <w:spacing w:before="120" w:after="120"/>
+              <w:rPr/>
             </w:pPr>
             <w:r>
-              <w:rPr>
-                <w:noProof/>
-                <w:lang w:eastAsia="ru-RU"/>
-              </w:rPr>
+              <w:rPr/>
               <w:drawing>
-                <wp:inline distT="0" distB="0" distL="0" distR="0" wp14:anchorId="7C4200A1" wp14:editId="0B1F2D22">
+                <wp:inline distT="0" distB="0" distL="0" distR="0">
                   <wp:extent cx="152400" cy="152400"/>
                   <wp:effectExtent l="0" t="0" r="0" b="0"/>
-                  <wp:docPr id="4" name="Image4"/>
+                  <wp:docPr id="4" name="Image4" descr=""/>
                   <wp:cNvGraphicFramePr>
                     <a:graphicFrameLocks xmlns:a="http://schemas.openxmlformats.org/drawingml/2006/main" noChangeAspect="1"/>
                   </wp:cNvGraphicFramePr>
@@ -630,13 +684,13 @@
                     <a:graphicData uri="http://schemas.openxmlformats.org/drawingml/2006/picture">
                       <pic:pic xmlns:pic="http://schemas.openxmlformats.org/drawingml/2006/picture">
                         <pic:nvPicPr>
-                          <pic:cNvPr id="4" name="Image4"/>
+                          <pic:cNvPr id="4" name="Image4" descr=""/>
                           <pic:cNvPicPr>
                             <a:picLocks noChangeAspect="1" noChangeArrowheads="1"/>
                           </pic:cNvPicPr>
                         </pic:nvPicPr>
                         <pic:blipFill>
-                          <a:blip r:embed="rId8"/>
+                          <a:blip r:embed="rId5"/>
                           <a:srcRect l="-154" t="-161" r="-154" b="-161"/>
                           <a:stretch>
                             <a:fillRect/>
@@ -662,35 +716,7 @@
                 <w:lang w:val="en-US"/>
               </w:rPr>
               <w:tab/>
-              <w:t>/</w:t>
-            </w:r>
-            <w:proofErr w:type="spellStart"/>
-            <w:r>
-              <w:rPr>
-                <w:lang w:val="en-US"/>
-              </w:rPr>
-              <w:t>Имя</w:t>
-            </w:r>
-            <w:proofErr w:type="spellEnd"/>
-            <w:r>
-              <w:rPr>
-                <w:lang w:val="en-US"/>
-              </w:rPr>
-              <w:t xml:space="preserve"> </w:t>
-            </w:r>
-            <w:proofErr w:type="spellStart"/>
-            <w:r>
-              <w:rPr>
-                <w:lang w:val="en-US"/>
-              </w:rPr>
-              <w:t>пользователя</w:t>
-            </w:r>
-            <w:proofErr w:type="spellEnd"/>
-            <w:r>
-              <w:rPr>
-                <w:lang w:val="en-US"/>
-              </w:rPr>
-              <w:t>/</w:t>
+              <w:t>/Имя пользователя/</w:t>
             </w:r>
           </w:p>
         </w:tc>
@@ -698,11 +724,12 @@
     </w:tbl>
     <w:p>
       <w:pPr>
-        <w:pStyle w:val="1"/>
+        <w:pStyle w:val="Heading1"/>
         <w:numPr>
           <w:ilvl w:val="0"/>
-          <w:numId w:val="6"/>
+          <w:numId w:val="0"/>
         </w:numPr>
+        <w:ind w:left="0" w:hanging="0"/>
         <w:rPr>
           <w:sz w:val="32"/>
           <w:szCs w:val="32"/>
@@ -713,99 +740,47 @@
           <w:sz w:val="32"/>
           <w:szCs w:val="32"/>
         </w:rPr>
-        <w:lastRenderedPageBreak/>
         <w:t>Вход в систему</w:t>
       </w:r>
     </w:p>
     <w:p>
       <w:pPr>
-        <w:pStyle w:val="2"/>
+        <w:pStyle w:val="Heading2"/>
         <w:numPr>
           <w:ilvl w:val="1"/>
           <w:numId w:val="2"/>
         </w:numPr>
-        <w:spacing w:before="0" w:after="0" w:line="360" w:lineRule="auto"/>
-        <w:ind w:left="0" w:firstLine="0"/>
+        <w:spacing w:lineRule="auto" w:line="360" w:before="0" w:after="0"/>
+        <w:ind w:left="0" w:hanging="0"/>
         <w:rPr>
           <w:rFonts w:ascii="Times New Roman" w:hAnsi="Times New Roman"/>
         </w:rPr>
       </w:pPr>
       <w:r>
         <w:rPr>
-          <w:rFonts w:ascii="Times New Roman" w:hAnsi="Times New Roman" w:cs="Times New Roman"/>
+          <w:rFonts w:cs="Times New Roman" w:ascii="Times New Roman" w:hAnsi="Times New Roman"/>
         </w:rPr>
         <w:t>Экран входа в систему</w:t>
       </w:r>
     </w:p>
     <w:p>
-      <w:r>
-        <w:t xml:space="preserve">Приложение доступно по адресу, сконфигурированному в настройках сервера. Для получения адреса следует обратиться к администратору. Для использования приложения следует использовать современный веб-браузер, такой как </w:t>
-      </w:r>
-      <w:proofErr w:type="spellStart"/>
-      <w:r>
-        <w:t>Google</w:t>
-      </w:r>
-      <w:proofErr w:type="spellEnd"/>
-      <w:r>
-        <w:t xml:space="preserve"> </w:t>
-      </w:r>
-      <w:proofErr w:type="spellStart"/>
-      <w:r>
-        <w:t>Chrome</w:t>
-      </w:r>
-      <w:proofErr w:type="spellEnd"/>
-      <w:r>
-        <w:t>/</w:t>
-      </w:r>
-      <w:proofErr w:type="spellStart"/>
-      <w:r>
-        <w:t>Chromium</w:t>
-      </w:r>
-      <w:proofErr w:type="spellEnd"/>
-      <w:r>
-        <w:t xml:space="preserve"> 85 и выше, </w:t>
-      </w:r>
-      <w:proofErr w:type="spellStart"/>
-      <w:r>
-        <w:t>Mozilla</w:t>
-      </w:r>
-      <w:proofErr w:type="spellEnd"/>
-      <w:r>
-        <w:t xml:space="preserve"> </w:t>
-      </w:r>
-      <w:proofErr w:type="spellStart"/>
-      <w:r>
-        <w:t>Firefox</w:t>
-      </w:r>
-      <w:proofErr w:type="spellEnd"/>
-      <w:r>
-        <w:t xml:space="preserve"> 78 и выше или </w:t>
-      </w:r>
-      <w:proofErr w:type="spellStart"/>
-      <w:r>
-        <w:t>Apple</w:t>
-      </w:r>
-      <w:proofErr w:type="spellEnd"/>
-      <w:r>
-        <w:t xml:space="preserve"> </w:t>
-      </w:r>
-      <w:proofErr w:type="spellStart"/>
-      <w:r>
-        <w:t>Safari</w:t>
-      </w:r>
-      <w:proofErr w:type="spellEnd"/>
-      <w:r>
-        <w:t xml:space="preserve"> 14 и выше, в версиях для рабочего стола.</w:t>
-      </w:r>
-    </w:p>
-    <w:p>
-      <w:r>
-        <w:rPr>
-          <w:noProof/>
-          <w:lang w:eastAsia="ru-RU"/>
-        </w:rPr>
+      <w:pPr>
+        <w:pStyle w:val="Normal"/>
+        <w:rPr/>
+      </w:pPr>
+      <w:r>
+        <w:rPr/>
+        <w:t>Приложение доступно по адресу, сконфигурированному в настройках сервера. Для получения адреса следует обратиться к администратору. Для использования приложения следует использовать современный веб-браузер, такой как Google Chrome/Chromium 85 и выше, Mozilla Firefox 78 и выше или Apple Safari 14 и выше, в версиях для рабочего стола.</w:t>
+      </w:r>
+    </w:p>
+    <w:p>
+      <w:pPr>
+        <w:pStyle w:val="Normal"/>
+        <w:rPr/>
+      </w:pPr>
+      <w:r>
         <w:drawing>
-          <wp:anchor distT="0" distB="0" distL="0" distR="0" simplePos="0" relativeHeight="251659264" behindDoc="0" locked="0" layoutInCell="0" allowOverlap="1" wp14:anchorId="46132294" wp14:editId="67226E91">
+          <wp:anchor behindDoc="0" distT="0" distB="0" distL="0" distR="0" simplePos="0" locked="0" layoutInCell="0" allowOverlap="1" relativeHeight="6">
             <wp:simplePos x="0" y="0"/>
             <wp:positionH relativeFrom="column">
               <wp:align>center</wp:align>
@@ -816,7 +791,7 @@
             <wp:extent cx="5940425" cy="3401060"/>
             <wp:effectExtent l="0" t="0" r="0" b="0"/>
             <wp:wrapTopAndBottom/>
-            <wp:docPr id="5" name="Image5"/>
+            <wp:docPr id="5" name="Image5" descr=""/>
             <wp:cNvGraphicFramePr>
               <a:graphicFrameLocks xmlns:a="http://schemas.openxmlformats.org/drawingml/2006/main" noChangeAspect="1"/>
             </wp:cNvGraphicFramePr>
@@ -824,13 +799,13 @@
               <a:graphicData uri="http://schemas.openxmlformats.org/drawingml/2006/picture">
                 <pic:pic xmlns:pic="http://schemas.openxmlformats.org/drawingml/2006/picture">
                   <pic:nvPicPr>
-                    <pic:cNvPr id="5" name="Image5"/>
+                    <pic:cNvPr id="5" name="Image5" descr=""/>
                     <pic:cNvPicPr>
                       <a:picLocks noChangeAspect="1" noChangeArrowheads="1"/>
                     </pic:cNvPicPr>
                   </pic:nvPicPr>
                   <pic:blipFill>
-                    <a:blip r:embed="rId9"/>
+                    <a:blip r:embed="rId6"/>
                     <a:stretch>
                       <a:fillRect/>
                     </a:stretch>
@@ -851,33 +826,28 @@
         </w:drawing>
       </w:r>
       <w:r>
-        <w:t>Рис.1</w:t>
+        <w:rPr/>
+        <w:t>Р</w:t>
+      </w:r>
+      <w:r>
+        <w:rPr/>
+        <w:t>ис.1</w:t>
       </w:r>
       <w:bookmarkStart w:id="0" w:name="_GoBack"/>
       <w:bookmarkEnd w:id="0"/>
       <w:r>
+        <w:rPr/>
         <w:t>. Экран входа в приложение</w:t>
       </w:r>
     </w:p>
     <w:p>
       <w:pPr>
-        <w:widowControl/>
-        <w:suppressAutoHyphens w:val="0"/>
-        <w:spacing w:after="160" w:line="259" w:lineRule="auto"/>
-        <w:ind w:firstLine="0"/>
-        <w:jc w:val="left"/>
-      </w:pPr>
-      <w:r>
-        <w:br w:type="page"/>
-      </w:r>
-    </w:p>
-    <w:p>
-      <w:pPr>
-        <w:pStyle w:val="1"/>
+        <w:pStyle w:val="Heading1"/>
         <w:numPr>
           <w:ilvl w:val="0"/>
-          <w:numId w:val="6"/>
+          <w:numId w:val="0"/>
         </w:numPr>
+        <w:ind w:left="0" w:hanging="0"/>
         <w:rPr>
           <w:sz w:val="32"/>
           <w:szCs w:val="32"/>
@@ -888,43 +858,40 @@
           <w:sz w:val="32"/>
           <w:szCs w:val="32"/>
         </w:rPr>
-        <w:lastRenderedPageBreak/>
         <w:t>Управление пользователями</w:t>
       </w:r>
     </w:p>
     <w:p>
       <w:pPr>
-        <w:pStyle w:val="2"/>
+        <w:pStyle w:val="Heading2"/>
         <w:numPr>
           <w:ilvl w:val="1"/>
           <w:numId w:val="2"/>
         </w:numPr>
-        <w:spacing w:before="0" w:after="0" w:line="360" w:lineRule="auto"/>
-        <w:ind w:left="0" w:firstLine="0"/>
+        <w:spacing w:lineRule="auto" w:line="360" w:before="0" w:after="0"/>
+        <w:ind w:left="0" w:hanging="0"/>
         <w:rPr>
           <w:rFonts w:ascii="Times New Roman" w:hAnsi="Times New Roman" w:cs="Times New Roman"/>
         </w:rPr>
       </w:pPr>
       <w:r>
         <w:rPr>
-          <w:rFonts w:ascii="Times New Roman" w:hAnsi="Times New Roman" w:cs="Times New Roman"/>
+          <w:rFonts w:cs="Times New Roman" w:ascii="Times New Roman" w:hAnsi="Times New Roman"/>
         </w:rPr>
         <w:t>Таблица пользователей</w:t>
       </w:r>
     </w:p>
     <w:p>
       <w:pPr>
-        <w:spacing w:after="0" w:line="360" w:lineRule="auto"/>
-        <w:ind w:firstLine="0"/>
+        <w:pStyle w:val="Normal"/>
+        <w:spacing w:lineRule="auto" w:line="360" w:before="0" w:after="0"/>
+        <w:ind w:hanging="0"/>
         <w:jc w:val="center"/>
-      </w:pPr>
-      <w:r>
-        <w:rPr>
-          <w:noProof/>
-          <w:lang w:eastAsia="ru-RU"/>
-        </w:rPr>
+        <w:rPr/>
+      </w:pPr>
+      <w:r>
         <w:drawing>
-          <wp:anchor distT="0" distB="0" distL="0" distR="0" simplePos="0" relativeHeight="251661312" behindDoc="0" locked="0" layoutInCell="0" allowOverlap="1" wp14:anchorId="301BD383" wp14:editId="368E1C96">
+          <wp:anchor behindDoc="0" distT="0" distB="0" distL="0" distR="0" simplePos="0" locked="0" layoutInCell="0" allowOverlap="1" relativeHeight="7">
             <wp:simplePos x="0" y="0"/>
             <wp:positionH relativeFrom="column">
               <wp:align>center</wp:align>
@@ -935,7 +902,7 @@
             <wp:extent cx="5940425" cy="3943350"/>
             <wp:effectExtent l="0" t="0" r="0" b="0"/>
             <wp:wrapSquare wrapText="largest"/>
-            <wp:docPr id="17" name="Image17"/>
+            <wp:docPr id="6" name="Image17" descr=""/>
             <wp:cNvGraphicFramePr>
               <a:graphicFrameLocks xmlns:a="http://schemas.openxmlformats.org/drawingml/2006/main" noChangeAspect="1"/>
             </wp:cNvGraphicFramePr>
@@ -943,13 +910,13 @@
               <a:graphicData uri="http://schemas.openxmlformats.org/drawingml/2006/picture">
                 <pic:pic xmlns:pic="http://schemas.openxmlformats.org/drawingml/2006/picture">
                   <pic:nvPicPr>
-                    <pic:cNvPr id="17" name="Image17"/>
+                    <pic:cNvPr id="6" name="Image17" descr=""/>
                     <pic:cNvPicPr>
                       <a:picLocks noChangeAspect="1" noChangeArrowheads="1"/>
                     </pic:cNvPicPr>
                   </pic:nvPicPr>
                   <pic:blipFill>
-                    <a:blip r:embed="rId10"/>
+                    <a:blip r:embed="rId7"/>
                     <a:stretch>
                       <a:fillRect/>
                     </a:stretch>
@@ -970,18 +937,23 @@
         </w:drawing>
       </w:r>
       <w:r>
-        <w:t>Рис.5.1-11. Экран таблицы пользователей.</w:t>
-      </w:r>
-    </w:p>
-    <w:p>
-      <w:pPr>
-        <w:pStyle w:val="2"/>
+        <w:rPr/>
+        <w:t>Р</w:t>
+      </w:r>
+      <w:r>
+        <w:rPr/>
+        <w:t>ис.5.1-11. Экран таблицы пользователей.</w:t>
+      </w:r>
+    </w:p>
+    <w:p>
+      <w:pPr>
+        <w:pStyle w:val="Heading2"/>
         <w:numPr>
           <w:ilvl w:val="1"/>
           <w:numId w:val="2"/>
         </w:numPr>
-        <w:spacing w:before="0" w:after="0" w:line="360" w:lineRule="auto"/>
-        <w:ind w:left="0" w:firstLine="0"/>
+        <w:spacing w:lineRule="auto" w:line="360" w:before="0" w:after="0"/>
+        <w:ind w:left="0" w:hanging="0"/>
         <w:jc w:val="left"/>
         <w:rPr>
           <w:rFonts w:ascii="Times New Roman" w:hAnsi="Times New Roman" w:cs="Times New Roman"/>
@@ -989,30 +961,29 @@
       </w:pPr>
       <w:r>
         <w:rPr>
-          <w:rFonts w:ascii="Times New Roman" w:hAnsi="Times New Roman" w:cs="Times New Roman"/>
-        </w:rPr>
-        <w:t xml:space="preserve">Экран </w:t>
-      </w:r>
-      <w:proofErr w:type="spellStart"/>
-      <w:r>
-        <w:rPr>
-          <w:rFonts w:ascii="Times New Roman" w:hAnsi="Times New Roman" w:cs="Times New Roman"/>
-        </w:rPr>
-        <w:t>добалвления</w:t>
-      </w:r>
-      <w:proofErr w:type="spellEnd"/>
-      <w:r>
-        <w:rPr>
-          <w:rFonts w:ascii="Times New Roman" w:hAnsi="Times New Roman" w:cs="Times New Roman"/>
-        </w:rPr>
-        <w:t xml:space="preserve"> пользователя</w:t>
-      </w:r>
-    </w:p>
-    <w:p>
-      <w:pPr>
-        <w:spacing w:after="0" w:line="360" w:lineRule="auto"/>
-        <w:ind w:firstLine="0"/>
+          <w:rFonts w:cs="Times New Roman" w:ascii="Times New Roman" w:hAnsi="Times New Roman"/>
+        </w:rPr>
+        <w:t>Экран добалвления пользователя</w:t>
+      </w:r>
+    </w:p>
+    <w:p>
+      <w:pPr>
+        <w:pStyle w:val="Normal"/>
+        <w:spacing w:lineRule="auto" w:line="360" w:before="0" w:after="0"/>
+        <w:ind w:hanging="0"/>
         <w:jc w:val="left"/>
+        <w:rPr>
+          <w:b/>
+          <w:b/>
+          <w:bCs/>
+          <w:i/>
+          <w:i/>
+          <w:iCs/>
+          <w:sz w:val="28"/>
+          <w:szCs w:val="28"/>
+        </w:rPr>
+      </w:pPr>
+      <w:r>
         <w:rPr>
           <w:b/>
           <w:bCs/>
@@ -1021,14 +992,8 @@
           <w:sz w:val="28"/>
           <w:szCs w:val="28"/>
         </w:rPr>
-      </w:pPr>
-      <w:r>
-        <w:rPr>
-          <w:noProof/>
-          <w:lang w:eastAsia="ru-RU"/>
-        </w:rPr>
         <w:drawing>
-          <wp:anchor distT="0" distB="0" distL="0" distR="0" simplePos="0" relativeHeight="251662336" behindDoc="0" locked="0" layoutInCell="0" allowOverlap="1" wp14:anchorId="04EB71B9" wp14:editId="577687C5">
+          <wp:anchor behindDoc="0" distT="0" distB="0" distL="0" distR="0" simplePos="0" locked="0" layoutInCell="0" allowOverlap="1" relativeHeight="8">
             <wp:simplePos x="0" y="0"/>
             <wp:positionH relativeFrom="column">
               <wp:posOffset>0</wp:posOffset>
@@ -1039,7 +1004,7 @@
             <wp:extent cx="5940425" cy="2463800"/>
             <wp:effectExtent l="0" t="0" r="0" b="0"/>
             <wp:wrapTopAndBottom/>
-            <wp:docPr id="18" name="Image18"/>
+            <wp:docPr id="7" name="Image18" descr=""/>
             <wp:cNvGraphicFramePr>
               <a:graphicFrameLocks xmlns:a="http://schemas.openxmlformats.org/drawingml/2006/main" noChangeAspect="1"/>
             </wp:cNvGraphicFramePr>
@@ -1047,14 +1012,14 @@
               <a:graphicData uri="http://schemas.openxmlformats.org/drawingml/2006/picture">
                 <pic:pic xmlns:pic="http://schemas.openxmlformats.org/drawingml/2006/picture">
                   <pic:nvPicPr>
-                    <pic:cNvPr id="18" name="Image18"/>
+                    <pic:cNvPr id="7" name="Image18" descr=""/>
                     <pic:cNvPicPr>
                       <a:picLocks noChangeAspect="1" noChangeArrowheads="1"/>
                     </pic:cNvPicPr>
                   </pic:nvPicPr>
                   <pic:blipFill>
-                    <a:blip r:embed="rId11"/>
-                    <a:srcRect t="13542" b="24022"/>
+                    <a:blip r:embed="rId8"/>
+                    <a:srcRect l="0" t="13548" r="0" b="24030"/>
                     <a:stretch>
                       <a:fillRect/>
                     </a:stretch>
@@ -1077,23 +1042,26 @@
     </w:p>
     <w:p>
       <w:pPr>
-        <w:spacing w:after="0" w:line="360" w:lineRule="auto"/>
-        <w:ind w:firstLine="0"/>
+        <w:pStyle w:val="Normal"/>
+        <w:spacing w:lineRule="auto" w:line="360" w:before="0" w:after="0"/>
+        <w:ind w:hanging="0"/>
         <w:jc w:val="center"/>
-      </w:pPr>
-      <w:r>
+        <w:rPr/>
+      </w:pPr>
+      <w:r>
+        <w:rPr/>
         <w:t>Рис.5.1-12. Экран добавления пользователей.</w:t>
       </w:r>
     </w:p>
     <w:p>
       <w:pPr>
-        <w:pStyle w:val="2"/>
+        <w:pStyle w:val="Heading2"/>
         <w:numPr>
           <w:ilvl w:val="1"/>
           <w:numId w:val="2"/>
         </w:numPr>
-        <w:spacing w:before="0" w:after="0" w:line="360" w:lineRule="auto"/>
-        <w:ind w:left="0" w:firstLine="0"/>
+        <w:spacing w:lineRule="auto" w:line="360" w:before="0" w:after="0"/>
+        <w:ind w:left="0" w:hanging="0"/>
         <w:jc w:val="left"/>
         <w:rPr>
           <w:rFonts w:ascii="Times New Roman" w:hAnsi="Times New Roman" w:cs="Times New Roman"/>
@@ -1101,17 +1069,29 @@
       </w:pPr>
       <w:r>
         <w:rPr>
-          <w:rFonts w:ascii="Times New Roman" w:hAnsi="Times New Roman" w:cs="Times New Roman"/>
-        </w:rPr>
-        <w:lastRenderedPageBreak/>
+          <w:rFonts w:cs="Times New Roman" w:ascii="Times New Roman" w:hAnsi="Times New Roman"/>
+        </w:rPr>
         <w:t>Экран редактирования пользователя</w:t>
       </w:r>
     </w:p>
     <w:p>
       <w:pPr>
-        <w:spacing w:after="0" w:line="360" w:lineRule="auto"/>
-        <w:ind w:firstLine="0"/>
+        <w:pStyle w:val="Normal"/>
+        <w:spacing w:lineRule="auto" w:line="360" w:before="0" w:after="0"/>
+        <w:ind w:hanging="0"/>
         <w:jc w:val="left"/>
+        <w:rPr>
+          <w:b/>
+          <w:b/>
+          <w:bCs/>
+          <w:i/>
+          <w:i/>
+          <w:iCs/>
+          <w:sz w:val="28"/>
+          <w:szCs w:val="28"/>
+        </w:rPr>
+      </w:pPr>
+      <w:r>
         <w:rPr>
           <w:b/>
           <w:bCs/>
@@ -1120,14 +1100,8 @@
           <w:sz w:val="28"/>
           <w:szCs w:val="28"/>
         </w:rPr>
-      </w:pPr>
-      <w:r>
-        <w:rPr>
-          <w:noProof/>
-          <w:lang w:eastAsia="ru-RU"/>
-        </w:rPr>
         <w:drawing>
-          <wp:anchor distT="0" distB="0" distL="0" distR="0" simplePos="0" relativeHeight="251663360" behindDoc="0" locked="0" layoutInCell="0" allowOverlap="1" wp14:anchorId="794367EE" wp14:editId="29F70DB9">
+          <wp:anchor behindDoc="0" distT="0" distB="0" distL="0" distR="0" simplePos="0" locked="0" layoutInCell="0" allowOverlap="1" relativeHeight="9">
             <wp:simplePos x="0" y="0"/>
             <wp:positionH relativeFrom="column">
               <wp:align>center</wp:align>
@@ -1138,7 +1112,7 @@
             <wp:extent cx="5940425" cy="3922395"/>
             <wp:effectExtent l="0" t="0" r="0" b="0"/>
             <wp:wrapSquare wrapText="largest"/>
-            <wp:docPr id="19" name="Image19"/>
+            <wp:docPr id="8" name="Image19" descr=""/>
             <wp:cNvGraphicFramePr>
               <a:graphicFrameLocks xmlns:a="http://schemas.openxmlformats.org/drawingml/2006/main" noChangeAspect="1"/>
             </wp:cNvGraphicFramePr>
@@ -1146,13 +1120,13 @@
               <a:graphicData uri="http://schemas.openxmlformats.org/drawingml/2006/picture">
                 <pic:pic xmlns:pic="http://schemas.openxmlformats.org/drawingml/2006/picture">
                   <pic:nvPicPr>
-                    <pic:cNvPr id="19" name="Image19"/>
+                    <pic:cNvPr id="8" name="Image19" descr=""/>
                     <pic:cNvPicPr>
                       <a:picLocks noChangeAspect="1" noChangeArrowheads="1"/>
                     </pic:cNvPicPr>
                   </pic:nvPicPr>
                   <pic:blipFill>
-                    <a:blip r:embed="rId12"/>
+                    <a:blip r:embed="rId9"/>
                     <a:stretch>
                       <a:fillRect/>
                     </a:stretch>
@@ -1175,31 +1149,713 @@
     </w:p>
     <w:p>
       <w:pPr>
-        <w:spacing w:after="0" w:line="360" w:lineRule="auto"/>
-        <w:ind w:firstLine="0"/>
+        <w:pStyle w:val="Normal"/>
+        <w:spacing w:lineRule="auto" w:line="360" w:before="0" w:after="0"/>
+        <w:ind w:hanging="0"/>
         <w:jc w:val="center"/>
-      </w:pPr>
-      <w:r>
+        <w:rPr/>
+      </w:pPr>
+      <w:r>
+        <w:rPr/>
         <w:t>Рис.5.1-13. Экран редактирования информации и прав пользователя.</w:t>
       </w:r>
     </w:p>
-    <w:p/>
+    <w:p>
+      <w:pPr>
+        <w:pStyle w:val="Normal"/>
+        <w:rPr/>
+      </w:pPr>
+      <w:r>
+        <w:rPr/>
+      </w:r>
+      <w:r>
+        <w:br w:type="page"/>
+      </w:r>
+    </w:p>
+    <w:p>
+      <w:pPr>
+        <w:pStyle w:val="Heading1"/>
+        <w:numPr>
+          <w:ilvl w:val="0"/>
+          <w:numId w:val="0"/>
+        </w:numPr>
+        <w:ind w:left="0" w:hanging="0"/>
+        <w:rPr>
+          <w:rFonts w:ascii="Times New Roman" w:hAnsi="Times New Roman" w:eastAsia="Times New Roman" w:cs="Times New Roman"/>
+          <w:b/>
+          <w:b/>
+          <w:bCs/>
+          <w:color w:val="000000"/>
+          <w:sz w:val="32"/>
+          <w:szCs w:val="32"/>
+          <w:lang w:eastAsia="zh-CN"/>
+        </w:rPr>
+      </w:pPr>
+      <w:r>
+        <w:rPr>
+          <w:rFonts w:eastAsia="Times New Roman" w:cs="Times New Roman"/>
+          <w:b/>
+          <w:bCs/>
+          <w:color w:val="000000"/>
+          <w:sz w:val="32"/>
+          <w:szCs w:val="32"/>
+          <w:lang w:eastAsia="zh-CN"/>
+        </w:rPr>
+        <w:t>Техническое обслуживание</w:t>
+      </w:r>
+    </w:p>
+    <w:p>
+      <w:pPr>
+        <w:pStyle w:val="Heading2"/>
+        <w:numPr>
+          <w:ilvl w:val="1"/>
+          <w:numId w:val="2"/>
+        </w:numPr>
+        <w:spacing w:lineRule="auto" w:line="360" w:before="0" w:after="0"/>
+        <w:ind w:left="0" w:hanging="0"/>
+        <w:jc w:val="left"/>
+        <w:rPr>
+          <w:rFonts w:ascii="Times New Roman" w:hAnsi="Times New Roman" w:eastAsia="Times New Roman" w:cs="Times New Roman"/>
+          <w:b/>
+          <w:b/>
+          <w:bCs/>
+          <w:i/>
+          <w:i/>
+          <w:iCs/>
+          <w:color w:val="000000"/>
+          <w:sz w:val="32"/>
+          <w:szCs w:val="32"/>
+          <w:lang w:eastAsia="zh-CN"/>
+        </w:rPr>
+      </w:pPr>
+      <w:r>
+        <w:rPr>
+          <w:rFonts w:eastAsia="Times New Roman" w:cs="Times New Roman" w:ascii="Times New Roman" w:hAnsi="Times New Roman"/>
+          <w:b/>
+          <w:bCs/>
+          <w:i/>
+          <w:iCs/>
+          <w:color w:val="000000"/>
+          <w:sz w:val="32"/>
+          <w:szCs w:val="32"/>
+          <w:lang w:eastAsia="zh-CN"/>
+        </w:rPr>
+        <w:t>Обслуживание СУБД</w:t>
+      </w:r>
+    </w:p>
+    <w:p>
+      <w:pPr>
+        <w:pStyle w:val="Normal"/>
+        <w:spacing w:lineRule="auto" w:line="360" w:before="0" w:after="0"/>
+        <w:ind w:left="0" w:hanging="0"/>
+        <w:jc w:val="left"/>
+        <w:rPr>
+          <w:b w:val="false"/>
+          <w:b w:val="false"/>
+          <w:bCs w:val="false"/>
+          <w:i w:val="false"/>
+          <w:i w:val="false"/>
+          <w:iCs w:val="false"/>
+          <w:sz w:val="24"/>
+          <w:szCs w:val="24"/>
+        </w:rPr>
+      </w:pPr>
+      <w:r>
+        <w:rPr>
+          <w:rFonts w:eastAsia="Times New Roman" w:cs="Times New Roman"/>
+          <w:b w:val="false"/>
+          <w:bCs w:val="false"/>
+          <w:i w:val="false"/>
+          <w:iCs w:val="false"/>
+          <w:color w:val="000000"/>
+          <w:sz w:val="24"/>
+          <w:szCs w:val="24"/>
+          <w:lang w:eastAsia="zh-CN"/>
+        </w:rPr>
+        <w:t>В системе используется СУБД Postgresql 11. Для администрирования с localhost доступен стандартный интерфейс на порту 5432. Документация администратора доступна по ссылкам ниже:</w:t>
+      </w:r>
+    </w:p>
+    <w:p>
+      <w:pPr>
+        <w:pStyle w:val="Normal"/>
+        <w:numPr>
+          <w:ilvl w:val="0"/>
+          <w:numId w:val="6"/>
+        </w:numPr>
+        <w:spacing w:lineRule="auto" w:line="360" w:before="0" w:after="0"/>
+        <w:jc w:val="left"/>
+        <w:rPr/>
+      </w:pPr>
+      <w:hyperlink r:id="rId10">
+        <w:r>
+          <w:rPr>
+            <w:rStyle w:val="InternetLink"/>
+            <w:b w:val="false"/>
+            <w:bCs w:val="false"/>
+            <w:i w:val="false"/>
+            <w:iCs w:val="false"/>
+            <w:sz w:val="24"/>
+            <w:szCs w:val="24"/>
+          </w:rPr>
+          <w:t>https://postgrespro.ru/doc.../index</w:t>
+        </w:r>
+      </w:hyperlink>
+      <w:r>
+        <w:rPr>
+          <w:b w:val="false"/>
+          <w:bCs w:val="false"/>
+          <w:i w:val="false"/>
+          <w:iCs w:val="false"/>
+          <w:sz w:val="24"/>
+          <w:szCs w:val="24"/>
+        </w:rPr>
+        <w:t xml:space="preserve"> рус., перевод компании «Постгрес Профессиональный»</w:t>
+      </w:r>
+    </w:p>
+    <w:p>
+      <w:pPr>
+        <w:pStyle w:val="Normal"/>
+        <w:numPr>
+          <w:ilvl w:val="0"/>
+          <w:numId w:val="6"/>
+        </w:numPr>
+        <w:spacing w:lineRule="auto" w:line="360" w:before="0" w:after="0"/>
+        <w:jc w:val="left"/>
+        <w:rPr/>
+      </w:pPr>
+      <w:hyperlink r:id="rId11">
+        <w:r>
+          <w:rPr>
+            <w:rStyle w:val="InternetLink"/>
+          </w:rPr>
+          <w:t>https://www.postgresql.org/...html</w:t>
+        </w:r>
+      </w:hyperlink>
+      <w:r>
+        <w:rPr/>
+        <w:t xml:space="preserve"> англ., официальная документация</w:t>
+      </w:r>
+    </w:p>
+    <w:p>
+      <w:pPr>
+        <w:pStyle w:val="Heading2"/>
+        <w:numPr>
+          <w:ilvl w:val="1"/>
+          <w:numId w:val="2"/>
+        </w:numPr>
+        <w:spacing w:lineRule="auto" w:line="360" w:before="0" w:after="0"/>
+        <w:ind w:left="0" w:hanging="0"/>
+        <w:jc w:val="left"/>
+        <w:rPr/>
+      </w:pPr>
+      <w:r>
+        <w:rPr>
+          <w:rFonts w:eastAsia="Times New Roman" w:cs="Times New Roman" w:ascii="Times New Roman" w:hAnsi="Times New Roman"/>
+          <w:b/>
+          <w:bCs/>
+          <w:i/>
+          <w:iCs/>
+          <w:color w:val="000000"/>
+          <w:sz w:val="32"/>
+          <w:szCs w:val="32"/>
+          <w:lang w:eastAsia="zh-CN"/>
+        </w:rPr>
+        <w:t>Обслуживание сервера приложения</w:t>
+      </w:r>
+    </w:p>
+    <w:p>
+      <w:pPr>
+        <w:pStyle w:val="Normal"/>
+        <w:spacing w:lineRule="auto" w:line="360" w:before="0" w:after="0"/>
+        <w:ind w:left="0" w:hanging="0"/>
+        <w:jc w:val="left"/>
+        <w:rPr>
+          <w:b w:val="false"/>
+          <w:b w:val="false"/>
+          <w:bCs w:val="false"/>
+          <w:i w:val="false"/>
+          <w:i w:val="false"/>
+          <w:iCs w:val="false"/>
+          <w:sz w:val="24"/>
+          <w:szCs w:val="24"/>
+        </w:rPr>
+      </w:pPr>
+      <w:r>
+        <w:rPr>
+          <w:rFonts w:eastAsia="Times New Roman" w:cs="Times New Roman"/>
+          <w:b w:val="false"/>
+          <w:bCs w:val="false"/>
+          <w:i w:val="false"/>
+          <w:iCs w:val="false"/>
+          <w:color w:val="000000"/>
+          <w:sz w:val="24"/>
+          <w:szCs w:val="24"/>
+          <w:lang w:eastAsia="zh-CN"/>
+        </w:rPr>
+        <w:t>Приложение реализовано с использованием технологий Java и использует среду исполнения OpenJDK 11. Документация по среде исполнения доступна по ссылке ниже:</w:t>
+      </w:r>
+    </w:p>
+    <w:p>
+      <w:pPr>
+        <w:pStyle w:val="Normal"/>
+        <w:numPr>
+          <w:ilvl w:val="0"/>
+          <w:numId w:val="7"/>
+        </w:numPr>
+        <w:spacing w:lineRule="auto" w:line="360" w:before="0" w:after="0"/>
+        <w:jc w:val="left"/>
+        <w:rPr/>
+      </w:pPr>
+      <w:hyperlink r:id="rId12">
+        <w:r>
+          <w:rPr>
+            <w:rStyle w:val="InternetLink"/>
+            <w:rFonts w:eastAsia="Times New Roman" w:cs="Times New Roman"/>
+            <w:b w:val="false"/>
+            <w:bCs w:val="false"/>
+            <w:i w:val="false"/>
+            <w:iCs w:val="false"/>
+            <w:color w:val="000000"/>
+            <w:sz w:val="24"/>
+            <w:szCs w:val="24"/>
+            <w:lang w:eastAsia="zh-CN"/>
+          </w:rPr>
+          <w:t>https://docs.oracle.com/...e/11/</w:t>
+        </w:r>
+      </w:hyperlink>
+      <w:r>
+        <w:rPr>
+          <w:rFonts w:eastAsia="Times New Roman" w:cs="Times New Roman"/>
+          <w:b w:val="false"/>
+          <w:bCs w:val="false"/>
+          <w:i w:val="false"/>
+          <w:iCs w:val="false"/>
+          <w:color w:val="000000"/>
+          <w:sz w:val="24"/>
+          <w:szCs w:val="24"/>
+          <w:lang w:eastAsia="zh-CN"/>
+        </w:rPr>
+        <w:t xml:space="preserve"> англ., </w:t>
+      </w:r>
+      <w:r>
+        <w:rPr>
+          <w:rFonts w:eastAsia="Times New Roman" w:cs="Times New Roman"/>
+          <w:b w:val="false"/>
+          <w:bCs w:val="false"/>
+          <w:i w:val="false"/>
+          <w:iCs w:val="false"/>
+          <w:color w:val="000000"/>
+          <w:kern w:val="0"/>
+          <w:sz w:val="24"/>
+          <w:szCs w:val="24"/>
+          <w:lang w:val="ru-RU" w:eastAsia="zh-CN" w:bidi="ar-SA"/>
+        </w:rPr>
+        <w:t>д</w:t>
+      </w:r>
+      <w:r>
+        <w:rPr>
+          <w:rFonts w:eastAsia="Times New Roman" w:cs="Times New Roman"/>
+          <w:b w:val="false"/>
+          <w:bCs w:val="false"/>
+          <w:i w:val="false"/>
+          <w:iCs w:val="false"/>
+          <w:color w:val="000000"/>
+          <w:sz w:val="24"/>
+          <w:szCs w:val="24"/>
+          <w:lang w:eastAsia="zh-CN"/>
+        </w:rPr>
+        <w:t xml:space="preserve">окументация </w:t>
+      </w:r>
+      <w:r>
+        <w:rPr>
+          <w:rFonts w:eastAsia="Times New Roman" w:cs="Times New Roman"/>
+          <w:b w:val="false"/>
+          <w:bCs w:val="false"/>
+          <w:i w:val="false"/>
+          <w:iCs w:val="false"/>
+          <w:color w:val="000000"/>
+          <w:sz w:val="24"/>
+          <w:szCs w:val="24"/>
+          <w:lang w:eastAsia="zh-CN"/>
+        </w:rPr>
+        <w:t>компании «Red Hat»</w:t>
+      </w:r>
+    </w:p>
+    <w:p>
+      <w:pPr>
+        <w:pStyle w:val="Heading2"/>
+        <w:numPr>
+          <w:ilvl w:val="1"/>
+          <w:numId w:val="2"/>
+        </w:numPr>
+        <w:spacing w:lineRule="auto" w:line="360" w:before="0" w:after="0"/>
+        <w:ind w:left="0" w:hanging="0"/>
+        <w:jc w:val="left"/>
+        <w:rPr>
+          <w:rFonts w:ascii="Times New Roman" w:hAnsi="Times New Roman" w:eastAsia="Times New Roman" w:cs="Times New Roman"/>
+          <w:b/>
+          <w:b/>
+          <w:bCs/>
+          <w:i/>
+          <w:i/>
+          <w:iCs/>
+          <w:color w:val="000000"/>
+          <w:sz w:val="32"/>
+          <w:szCs w:val="32"/>
+          <w:lang w:eastAsia="zh-CN"/>
+        </w:rPr>
+      </w:pPr>
+      <w:r>
+        <w:rPr>
+          <w:rFonts w:eastAsia="Times New Roman" w:cs="Times New Roman" w:ascii="Times New Roman" w:hAnsi="Times New Roman"/>
+          <w:b/>
+          <w:bCs/>
+          <w:i/>
+          <w:iCs/>
+          <w:color w:val="000000"/>
+          <w:sz w:val="32"/>
+          <w:szCs w:val="32"/>
+          <w:lang w:eastAsia="zh-CN"/>
+        </w:rPr>
+        <w:t>Администрирование внешнего прокси-сервера</w:t>
+      </w:r>
+    </w:p>
+    <w:p>
+      <w:pPr>
+        <w:pStyle w:val="Normal"/>
+        <w:spacing w:lineRule="auto" w:line="360" w:before="0" w:after="0"/>
+        <w:ind w:left="0" w:hanging="0"/>
+        <w:jc w:val="left"/>
+        <w:rPr>
+          <w:b w:val="false"/>
+          <w:b w:val="false"/>
+          <w:bCs w:val="false"/>
+          <w:i w:val="false"/>
+          <w:i w:val="false"/>
+          <w:iCs w:val="false"/>
+          <w:sz w:val="24"/>
+          <w:szCs w:val="24"/>
+        </w:rPr>
+      </w:pPr>
+      <w:r>
+        <w:rPr>
+          <w:rFonts w:eastAsia="Times New Roman" w:cs="Times New Roman"/>
+          <w:b w:val="false"/>
+          <w:bCs w:val="false"/>
+          <w:i w:val="false"/>
+          <w:iCs w:val="false"/>
+          <w:color w:val="000000"/>
+          <w:sz w:val="24"/>
+          <w:szCs w:val="24"/>
+          <w:lang w:eastAsia="zh-CN"/>
+        </w:rPr>
+        <w:t>Система использует обратный прокси-сервер Nginx для обеспечения доступа к пользовательскому интерфейсу и серверу приложения. Документация доступна по ссылке ниже:</w:t>
+      </w:r>
+    </w:p>
+    <w:p>
+      <w:pPr>
+        <w:pStyle w:val="Normal"/>
+        <w:numPr>
+          <w:ilvl w:val="0"/>
+          <w:numId w:val="8"/>
+        </w:numPr>
+        <w:spacing w:lineRule="auto" w:line="360" w:before="0" w:after="0"/>
+        <w:jc w:val="left"/>
+        <w:rPr/>
+      </w:pPr>
+      <w:hyperlink r:id="rId13">
+        <w:r>
+          <w:rPr>
+            <w:rStyle w:val="InternetLink"/>
+            <w:rFonts w:eastAsia="Times New Roman" w:cs="Times New Roman"/>
+            <w:b w:val="false"/>
+            <w:bCs w:val="false"/>
+            <w:i w:val="false"/>
+            <w:iCs w:val="false"/>
+            <w:color w:val="000000"/>
+            <w:sz w:val="24"/>
+            <w:szCs w:val="24"/>
+            <w:lang w:eastAsia="zh-CN"/>
+          </w:rPr>
+          <w:t>https://nginx.org/ru/docs/</w:t>
+        </w:r>
+      </w:hyperlink>
+      <w:r>
+        <w:rPr>
+          <w:rFonts w:eastAsia="Times New Roman" w:cs="Times New Roman"/>
+          <w:b w:val="false"/>
+          <w:bCs w:val="false"/>
+          <w:i w:val="false"/>
+          <w:iCs w:val="false"/>
+          <w:color w:val="000000"/>
+          <w:sz w:val="24"/>
+          <w:szCs w:val="24"/>
+          <w:lang w:eastAsia="zh-CN"/>
+        </w:rPr>
+        <w:t xml:space="preserve"> </w:t>
+      </w:r>
+      <w:r>
+        <w:rPr>
+          <w:b w:val="false"/>
+          <w:bCs w:val="false"/>
+          <w:sz w:val="24"/>
+          <w:szCs w:val="24"/>
+        </w:rPr>
+        <w:t>рус., официальная документация</w:t>
+      </w:r>
+    </w:p>
     <w:sectPr>
+      <w:type w:val="nextPage"/>
       <w:pgSz w:w="11906" w:h="16838"/>
-      <w:pgMar w:top="1134" w:right="850" w:bottom="1134" w:left="1701" w:header="708" w:footer="708" w:gutter="0"/>
-      <w:cols w:space="708"/>
-      <w:docGrid w:linePitch="360"/>
+      <w:pgMar w:left="1701" w:right="850" w:header="0" w:top="1134" w:footer="0" w:bottom="1134" w:gutter="0"/>
+      <w:pgNumType w:fmt="decimal"/>
+      <w:formProt w:val="false"/>
+      <w:textDirection w:val="lrTb"/>
+      <w:docGrid w:type="default" w:linePitch="360" w:charSpace="0"/>
     </w:sectPr>
   </w:body>
 </w:document>
 </file>
 
 <file path=word/numbering.xml><?xml version="1.0" encoding="utf-8"?>
-<w:numbering xmlns:wpc="http://schemas.microsoft.com/office/word/2010/wordprocessingCanvas" xmlns:cx="http://schemas.microsoft.com/office/drawing/2014/chartex" xmlns:cx1="http://schemas.microsoft.com/office/drawing/2015/9/8/chartex" xmlns:mc="http://schemas.openxmlformats.org/markup-compatibility/2006" xmlns:o="urn:schemas-microsoft-com:office:office" xmlns:r="http://schemas.openxmlformats.org/officeDocument/2006/relationships" xmlns:m="http://schemas.openxmlformats.org/officeDocument/2006/math" xmlns:v="urn:schemas-microsoft-com:vml" xmlns:wp14="http://schemas.microsoft.com/office/word/2010/wordprocessingDrawing" xmlns:wp="http://schemas.openxmlformats.org/drawingml/2006/wordprocessingDrawing" xmlns:w10="urn:schemas-microsoft-com:office:word" xmlns:w="http://schemas.openxmlformats.org/wordprocessingml/2006/main" xmlns:w14="http://schemas.microsoft.com/office/word/2010/wordml" xmlns:w15="http://schemas.microsoft.com/office/word/2012/wordml" xmlns:w16se="http://schemas.microsoft.com/office/word/2015/wordml/symex" xmlns:wpg="http://schemas.microsoft.com/office/word/2010/wordprocessingGroup" xmlns:wpi="http://schemas.microsoft.com/office/word/2010/wordprocessingInk" xmlns:wne="http://schemas.microsoft.com/office/word/2006/wordml" xmlns:wps="http://schemas.microsoft.com/office/word/2010/wordprocessingShape" mc:Ignorable="w14 w15 w16se wp14">
-  <w:abstractNum w:abstractNumId="0" w15:restartNumberingAfterBreak="0">
-    <w:nsid w:val="3C6C4036"/>
-    <w:multiLevelType w:val="multilevel"/>
-    <w:tmpl w:val="50346576"/>
+<w:numbering xmlns:w="http://schemas.openxmlformats.org/wordprocessingml/2006/main" xmlns:o="urn:schemas-microsoft-com:office:office" xmlns:r="http://schemas.openxmlformats.org/officeDocument/2006/relationships" xmlns:v="urn:schemas-microsoft-com:vml" xmlns:mc="http://schemas.openxmlformats.org/markup-compatibility/2006" xmlns:w14="http://schemas.microsoft.com/office/word/2010/wordml" mc:Ignorable="w14">
+  <w:abstractNum w:abstractNumId="1">
+    <w:lvl w:ilvl="0">
+      <w:start w:val="1"/>
+      <w:numFmt w:val="none"/>
+      <w:suff w:val="nothing"/>
+      <w:lvlText w:val=""/>
+      <w:lvlJc w:val="left"/>
+      <w:pPr>
+        <w:tabs>
+          <w:tab w:val="num" w:pos="0"/>
+        </w:tabs>
+        <w:ind w:left="0" w:hanging="0"/>
+      </w:pPr>
+    </w:lvl>
+    <w:lvl w:ilvl="1">
+      <w:start w:val="1"/>
+      <w:pStyle w:val="Heading2"/>
+      <w:numFmt w:val="decimal"/>
+      <w:lvlText w:val="%1.%2."/>
+      <w:lvlJc w:val="left"/>
+      <w:pPr>
+        <w:tabs>
+          <w:tab w:val="num" w:pos="435"/>
+        </w:tabs>
+        <w:ind w:left="1227" w:hanging="432"/>
+      </w:pPr>
+    </w:lvl>
+    <w:lvl w:ilvl="2">
+      <w:start w:val="1"/>
+      <w:numFmt w:val="none"/>
+      <w:suff w:val="nothing"/>
+      <w:lvlText w:val=""/>
+      <w:lvlJc w:val="left"/>
+      <w:pPr>
+        <w:tabs>
+          <w:tab w:val="num" w:pos="0"/>
+        </w:tabs>
+        <w:ind w:left="0" w:hanging="0"/>
+      </w:pPr>
+    </w:lvl>
+    <w:lvl w:ilvl="3">
+      <w:start w:val="1"/>
+      <w:numFmt w:val="none"/>
+      <w:suff w:val="nothing"/>
+      <w:lvlText w:val=""/>
+      <w:lvlJc w:val="left"/>
+      <w:pPr>
+        <w:tabs>
+          <w:tab w:val="num" w:pos="0"/>
+        </w:tabs>
+        <w:ind w:left="0" w:hanging="0"/>
+      </w:pPr>
+    </w:lvl>
+    <w:lvl w:ilvl="4">
+      <w:start w:val="1"/>
+      <w:numFmt w:val="none"/>
+      <w:suff w:val="nothing"/>
+      <w:lvlText w:val=""/>
+      <w:lvlJc w:val="left"/>
+      <w:pPr>
+        <w:tabs>
+          <w:tab w:val="num" w:pos="0"/>
+        </w:tabs>
+        <w:ind w:left="0" w:hanging="0"/>
+      </w:pPr>
+    </w:lvl>
+    <w:lvl w:ilvl="5">
+      <w:start w:val="1"/>
+      <w:numFmt w:val="none"/>
+      <w:suff w:val="nothing"/>
+      <w:lvlText w:val=""/>
+      <w:lvlJc w:val="left"/>
+      <w:pPr>
+        <w:tabs>
+          <w:tab w:val="num" w:pos="0"/>
+        </w:tabs>
+        <w:ind w:left="0" w:hanging="0"/>
+      </w:pPr>
+    </w:lvl>
+    <w:lvl w:ilvl="6">
+      <w:start w:val="1"/>
+      <w:numFmt w:val="none"/>
+      <w:suff w:val="nothing"/>
+      <w:lvlText w:val=""/>
+      <w:lvlJc w:val="left"/>
+      <w:pPr>
+        <w:tabs>
+          <w:tab w:val="num" w:pos="0"/>
+        </w:tabs>
+        <w:ind w:left="0" w:hanging="0"/>
+      </w:pPr>
+    </w:lvl>
+    <w:lvl w:ilvl="7">
+      <w:start w:val="1"/>
+      <w:numFmt w:val="none"/>
+      <w:suff w:val="nothing"/>
+      <w:lvlText w:val=""/>
+      <w:lvlJc w:val="left"/>
+      <w:pPr>
+        <w:tabs>
+          <w:tab w:val="num" w:pos="0"/>
+        </w:tabs>
+        <w:ind w:left="0" w:hanging="0"/>
+      </w:pPr>
+    </w:lvl>
+    <w:lvl w:ilvl="8">
+      <w:start w:val="1"/>
+      <w:numFmt w:val="none"/>
+      <w:suff w:val="nothing"/>
+      <w:lvlText w:val=""/>
+      <w:lvlJc w:val="left"/>
+      <w:pPr>
+        <w:tabs>
+          <w:tab w:val="num" w:pos="0"/>
+        </w:tabs>
+        <w:ind w:left="0" w:hanging="0"/>
+      </w:pPr>
+    </w:lvl>
+  </w:abstractNum>
+  <w:abstractNum w:abstractNumId="2">
+    <w:lvl w:ilvl="0">
+      <w:start w:val="1"/>
+      <w:numFmt w:val="decimal"/>
+      <w:lvlText w:val="%1."/>
+      <w:lvlJc w:val="left"/>
+      <w:pPr>
+        <w:tabs>
+          <w:tab w:val="num" w:pos="435"/>
+        </w:tabs>
+        <w:ind w:left="795" w:hanging="360"/>
+      </w:pPr>
+    </w:lvl>
+    <w:lvl w:ilvl="1">
+      <w:start w:val="1"/>
+      <w:numFmt w:val="decimal"/>
+      <w:lvlText w:val="%1.%2."/>
+      <w:lvlJc w:val="left"/>
+      <w:pPr>
+        <w:tabs>
+          <w:tab w:val="num" w:pos="435"/>
+        </w:tabs>
+        <w:ind w:left="1227" w:hanging="432"/>
+      </w:pPr>
+    </w:lvl>
+    <w:lvl w:ilvl="2">
+      <w:start w:val="1"/>
+      <w:numFmt w:val="none"/>
+      <w:suff w:val="nothing"/>
+      <w:lvlText w:val=""/>
+      <w:lvlJc w:val="left"/>
+      <w:pPr>
+        <w:tabs>
+          <w:tab w:val="num" w:pos="0"/>
+        </w:tabs>
+        <w:ind w:left="0" w:hanging="0"/>
+      </w:pPr>
+    </w:lvl>
+    <w:lvl w:ilvl="3">
+      <w:start w:val="1"/>
+      <w:numFmt w:val="none"/>
+      <w:suff w:val="nothing"/>
+      <w:lvlText w:val=""/>
+      <w:lvlJc w:val="left"/>
+      <w:pPr>
+        <w:tabs>
+          <w:tab w:val="num" w:pos="0"/>
+        </w:tabs>
+        <w:ind w:left="0" w:hanging="0"/>
+      </w:pPr>
+    </w:lvl>
+    <w:lvl w:ilvl="4">
+      <w:start w:val="1"/>
+      <w:numFmt w:val="none"/>
+      <w:suff w:val="nothing"/>
+      <w:lvlText w:val=""/>
+      <w:lvlJc w:val="left"/>
+      <w:pPr>
+        <w:tabs>
+          <w:tab w:val="num" w:pos="0"/>
+        </w:tabs>
+        <w:ind w:left="0" w:hanging="0"/>
+      </w:pPr>
+    </w:lvl>
+    <w:lvl w:ilvl="5">
+      <w:start w:val="1"/>
+      <w:numFmt w:val="none"/>
+      <w:suff w:val="nothing"/>
+      <w:lvlText w:val=""/>
+      <w:lvlJc w:val="left"/>
+      <w:pPr>
+        <w:tabs>
+          <w:tab w:val="num" w:pos="0"/>
+        </w:tabs>
+        <w:ind w:left="0" w:hanging="0"/>
+      </w:pPr>
+    </w:lvl>
+    <w:lvl w:ilvl="6">
+      <w:start w:val="1"/>
+      <w:numFmt w:val="none"/>
+      <w:suff w:val="nothing"/>
+      <w:lvlText w:val=""/>
+      <w:lvlJc w:val="left"/>
+      <w:pPr>
+        <w:tabs>
+          <w:tab w:val="num" w:pos="0"/>
+        </w:tabs>
+        <w:ind w:left="0" w:hanging="0"/>
+      </w:pPr>
+    </w:lvl>
+    <w:lvl w:ilvl="7">
+      <w:start w:val="1"/>
+      <w:numFmt w:val="none"/>
+      <w:suff w:val="nothing"/>
+      <w:lvlText w:val=""/>
+      <w:lvlJc w:val="left"/>
+      <w:pPr>
+        <w:tabs>
+          <w:tab w:val="num" w:pos="0"/>
+        </w:tabs>
+        <w:ind w:left="0" w:hanging="0"/>
+      </w:pPr>
+    </w:lvl>
+    <w:lvl w:ilvl="8">
+      <w:start w:val="1"/>
+      <w:numFmt w:val="none"/>
+      <w:suff w:val="nothing"/>
+      <w:lvlText w:val=""/>
+      <w:lvlJc w:val="left"/>
+      <w:pPr>
+        <w:tabs>
+          <w:tab w:val="num" w:pos="0"/>
+        </w:tabs>
+        <w:ind w:left="0" w:hanging="0"/>
+      </w:pPr>
+    </w:lvl>
+  </w:abstractNum>
+  <w:abstractNum w:abstractNumId="3">
     <w:lvl w:ilvl="0">
       <w:start w:val="1"/>
       <w:numFmt w:val="decimal"/>
@@ -1207,9 +1863,9 @@
       <w:lvlJc w:val="left"/>
       <w:pPr>
         <w:tabs>
-          <w:tab w:val="num" w:pos="1440"/>
-        </w:tabs>
-        <w:ind w:left="1440" w:hanging="360"/>
+          <w:tab w:val="num" w:pos="360"/>
+        </w:tabs>
+        <w:ind w:left="360" w:hanging="360"/>
       </w:pPr>
       <w:rPr>
         <w:rFonts w:cs="Times New Roman"/>
@@ -1312,10 +1968,7 @@
       </w:pPr>
     </w:lvl>
   </w:abstractNum>
-  <w:abstractNum w:abstractNumId="1" w15:restartNumberingAfterBreak="0">
-    <w:nsid w:val="53285B58"/>
-    <w:multiLevelType w:val="multilevel"/>
-    <w:tmpl w:val="22DA7114"/>
+  <w:abstractNum w:abstractNumId="4">
     <w:lvl w:ilvl="0">
       <w:start w:val="1"/>
       <w:numFmt w:val="decimal"/>
@@ -1323,9 +1976,9 @@
       <w:lvlJc w:val="left"/>
       <w:pPr>
         <w:tabs>
-          <w:tab w:val="num" w:pos="1080"/>
-        </w:tabs>
-        <w:ind w:left="1080" w:hanging="360"/>
+          <w:tab w:val="num" w:pos="1440"/>
+        </w:tabs>
+        <w:ind w:left="1440" w:hanging="360"/>
       </w:pPr>
       <w:rPr>
         <w:rFonts w:cs="Times New Roman"/>
@@ -1428,10 +2081,7 @@
       </w:pPr>
     </w:lvl>
   </w:abstractNum>
-  <w:abstractNum w:abstractNumId="2" w15:restartNumberingAfterBreak="0">
-    <w:nsid w:val="55B11E69"/>
-    <w:multiLevelType w:val="multilevel"/>
-    <w:tmpl w:val="C936C6F6"/>
+  <w:abstractNum w:abstractNumId="5">
     <w:lvl w:ilvl="0">
       <w:start w:val="1"/>
       <w:numFmt w:val="decimal"/>
@@ -1439,9 +2089,9 @@
       <w:lvlJc w:val="left"/>
       <w:pPr>
         <w:tabs>
-          <w:tab w:val="num" w:pos="360"/>
-        </w:tabs>
-        <w:ind w:left="360" w:hanging="360"/>
+          <w:tab w:val="num" w:pos="1080"/>
+        </w:tabs>
+        <w:ind w:left="1080" w:hanging="360"/>
       </w:pPr>
       <w:rPr>
         <w:rFonts w:cs="Times New Roman"/>
@@ -1544,417 +2194,450 @@
       </w:pPr>
     </w:lvl>
   </w:abstractNum>
-  <w:abstractNum w:abstractNumId="3" w15:restartNumberingAfterBreak="0">
-    <w:nsid w:val="56526008"/>
-    <w:multiLevelType w:val="multilevel"/>
-    <w:tmpl w:val="C6F66A0A"/>
+  <w:abstractNum w:abstractNumId="6">
     <w:lvl w:ilvl="0">
       <w:start w:val="1"/>
-      <w:numFmt w:val="decimal"/>
-      <w:lvlText w:val="%1"/>
-      <w:lvlJc w:val="left"/>
-      <w:pPr>
-        <w:tabs>
-          <w:tab w:val="num" w:pos="360"/>
-        </w:tabs>
-        <w:ind w:left="0" w:firstLine="0"/>
+      <w:numFmt w:val="bullet"/>
+      <w:lvlText w:val=""/>
+      <w:lvlJc w:val="left"/>
+      <w:pPr>
+        <w:tabs>
+          <w:tab w:val="num" w:pos="720"/>
+        </w:tabs>
+        <w:ind w:left="720" w:hanging="360"/>
       </w:pPr>
       <w:rPr>
-        <w:rFonts w:cs="Times New Roman"/>
+        <w:rFonts w:ascii="Symbol" w:hAnsi="Symbol" w:cs="Symbol" w:hint="default"/>
       </w:rPr>
     </w:lvl>
     <w:lvl w:ilvl="1">
       <w:start w:val="1"/>
-      <w:numFmt w:val="decimal"/>
-      <w:lvlText w:val="%1.%2"/>
-      <w:lvlJc w:val="left"/>
-      <w:pPr>
-        <w:tabs>
-          <w:tab w:val="num" w:pos="360"/>
-        </w:tabs>
-        <w:ind w:left="0" w:firstLine="0"/>
+      <w:numFmt w:val="bullet"/>
+      <w:lvlText w:val="◦"/>
+      <w:lvlJc w:val="left"/>
+      <w:pPr>
+        <w:tabs>
+          <w:tab w:val="num" w:pos="1080"/>
+        </w:tabs>
+        <w:ind w:left="1080" w:hanging="360"/>
       </w:pPr>
       <w:rPr>
-        <w:rFonts w:cs="Times New Roman"/>
+        <w:rFonts w:ascii="OpenSymbol" w:hAnsi="OpenSymbol" w:cs="OpenSymbol" w:hint="default"/>
       </w:rPr>
     </w:lvl>
     <w:lvl w:ilvl="2">
-      <w:start w:val="3"/>
-      <w:numFmt w:val="decimal"/>
-      <w:lvlText w:val="%1.%2.%3"/>
+      <w:start w:val="1"/>
+      <w:numFmt w:val="bullet"/>
+      <w:lvlText w:val="▪"/>
+      <w:lvlJc w:val="left"/>
+      <w:pPr>
+        <w:tabs>
+          <w:tab w:val="num" w:pos="1440"/>
+        </w:tabs>
+        <w:ind w:left="1440" w:hanging="360"/>
+      </w:pPr>
+      <w:rPr>
+        <w:rFonts w:ascii="OpenSymbol" w:hAnsi="OpenSymbol" w:cs="OpenSymbol" w:hint="default"/>
+      </w:rPr>
+    </w:lvl>
+    <w:lvl w:ilvl="3">
+      <w:start w:val="1"/>
+      <w:numFmt w:val="bullet"/>
+      <w:lvlText w:val=""/>
+      <w:lvlJc w:val="left"/>
+      <w:pPr>
+        <w:tabs>
+          <w:tab w:val="num" w:pos="1800"/>
+        </w:tabs>
+        <w:ind w:left="1800" w:hanging="360"/>
+      </w:pPr>
+      <w:rPr>
+        <w:rFonts w:ascii="Symbol" w:hAnsi="Symbol" w:cs="Symbol" w:hint="default"/>
+      </w:rPr>
+    </w:lvl>
+    <w:lvl w:ilvl="4">
+      <w:start w:val="1"/>
+      <w:numFmt w:val="bullet"/>
+      <w:lvlText w:val="◦"/>
+      <w:lvlJc w:val="left"/>
+      <w:pPr>
+        <w:tabs>
+          <w:tab w:val="num" w:pos="2160"/>
+        </w:tabs>
+        <w:ind w:left="2160" w:hanging="360"/>
+      </w:pPr>
+      <w:rPr>
+        <w:rFonts w:ascii="OpenSymbol" w:hAnsi="OpenSymbol" w:cs="OpenSymbol" w:hint="default"/>
+      </w:rPr>
+    </w:lvl>
+    <w:lvl w:ilvl="5">
+      <w:start w:val="1"/>
+      <w:numFmt w:val="bullet"/>
+      <w:lvlText w:val="▪"/>
+      <w:lvlJc w:val="left"/>
+      <w:pPr>
+        <w:tabs>
+          <w:tab w:val="num" w:pos="2520"/>
+        </w:tabs>
+        <w:ind w:left="2520" w:hanging="360"/>
+      </w:pPr>
+      <w:rPr>
+        <w:rFonts w:ascii="OpenSymbol" w:hAnsi="OpenSymbol" w:cs="OpenSymbol" w:hint="default"/>
+      </w:rPr>
+    </w:lvl>
+    <w:lvl w:ilvl="6">
+      <w:start w:val="1"/>
+      <w:numFmt w:val="bullet"/>
+      <w:lvlText w:val=""/>
+      <w:lvlJc w:val="left"/>
+      <w:pPr>
+        <w:tabs>
+          <w:tab w:val="num" w:pos="2880"/>
+        </w:tabs>
+        <w:ind w:left="2880" w:hanging="360"/>
+      </w:pPr>
+      <w:rPr>
+        <w:rFonts w:ascii="Symbol" w:hAnsi="Symbol" w:cs="Symbol" w:hint="default"/>
+      </w:rPr>
+    </w:lvl>
+    <w:lvl w:ilvl="7">
+      <w:start w:val="1"/>
+      <w:numFmt w:val="bullet"/>
+      <w:lvlText w:val="◦"/>
+      <w:lvlJc w:val="left"/>
+      <w:pPr>
+        <w:tabs>
+          <w:tab w:val="num" w:pos="3240"/>
+        </w:tabs>
+        <w:ind w:left="3240" w:hanging="360"/>
+      </w:pPr>
+      <w:rPr>
+        <w:rFonts w:ascii="OpenSymbol" w:hAnsi="OpenSymbol" w:cs="OpenSymbol" w:hint="default"/>
+      </w:rPr>
+    </w:lvl>
+    <w:lvl w:ilvl="8">
+      <w:start w:val="1"/>
+      <w:numFmt w:val="bullet"/>
+      <w:lvlText w:val="▪"/>
+      <w:lvlJc w:val="left"/>
+      <w:pPr>
+        <w:tabs>
+          <w:tab w:val="num" w:pos="3600"/>
+        </w:tabs>
+        <w:ind w:left="3600" w:hanging="360"/>
+      </w:pPr>
+      <w:rPr>
+        <w:rFonts w:ascii="OpenSymbol" w:hAnsi="OpenSymbol" w:cs="OpenSymbol" w:hint="default"/>
+      </w:rPr>
+    </w:lvl>
+  </w:abstractNum>
+  <w:abstractNum w:abstractNumId="7">
+    <w:lvl w:ilvl="0">
+      <w:start w:val="1"/>
+      <w:numFmt w:val="bullet"/>
+      <w:lvlText w:val=""/>
       <w:lvlJc w:val="left"/>
       <w:pPr>
         <w:tabs>
           <w:tab w:val="num" w:pos="720"/>
         </w:tabs>
-        <w:ind w:left="0" w:firstLine="0"/>
+        <w:ind w:left="720" w:hanging="360"/>
       </w:pPr>
       <w:rPr>
-        <w:rFonts w:cs="Times New Roman"/>
+        <w:rFonts w:ascii="Symbol" w:hAnsi="Symbol" w:cs="Symbol" w:hint="default"/>
       </w:rPr>
     </w:lvl>
+    <w:lvl w:ilvl="1">
+      <w:start w:val="1"/>
+      <w:numFmt w:val="bullet"/>
+      <w:lvlText w:val="◦"/>
+      <w:lvlJc w:val="left"/>
+      <w:pPr>
+        <w:tabs>
+          <w:tab w:val="num" w:pos="1080"/>
+        </w:tabs>
+        <w:ind w:left="1080" w:hanging="360"/>
+      </w:pPr>
+      <w:rPr>
+        <w:rFonts w:ascii="OpenSymbol" w:hAnsi="OpenSymbol" w:cs="OpenSymbol" w:hint="default"/>
+      </w:rPr>
+    </w:lvl>
+    <w:lvl w:ilvl="2">
+      <w:start w:val="1"/>
+      <w:numFmt w:val="bullet"/>
+      <w:lvlText w:val="▪"/>
+      <w:lvlJc w:val="left"/>
+      <w:pPr>
+        <w:tabs>
+          <w:tab w:val="num" w:pos="1440"/>
+        </w:tabs>
+        <w:ind w:left="1440" w:hanging="360"/>
+      </w:pPr>
+      <w:rPr>
+        <w:rFonts w:ascii="OpenSymbol" w:hAnsi="OpenSymbol" w:cs="OpenSymbol" w:hint="default"/>
+      </w:rPr>
+    </w:lvl>
     <w:lvl w:ilvl="3">
       <w:start w:val="1"/>
-      <w:numFmt w:val="decimal"/>
-      <w:lvlText w:val="%1.%2.%3.%4"/>
+      <w:numFmt w:val="bullet"/>
+      <w:lvlText w:val=""/>
+      <w:lvlJc w:val="left"/>
+      <w:pPr>
+        <w:tabs>
+          <w:tab w:val="num" w:pos="1800"/>
+        </w:tabs>
+        <w:ind w:left="1800" w:hanging="360"/>
+      </w:pPr>
+      <w:rPr>
+        <w:rFonts w:ascii="Symbol" w:hAnsi="Symbol" w:cs="Symbol" w:hint="default"/>
+      </w:rPr>
+    </w:lvl>
+    <w:lvl w:ilvl="4">
+      <w:start w:val="1"/>
+      <w:numFmt w:val="bullet"/>
+      <w:lvlText w:val="◦"/>
+      <w:lvlJc w:val="left"/>
+      <w:pPr>
+        <w:tabs>
+          <w:tab w:val="num" w:pos="2160"/>
+        </w:tabs>
+        <w:ind w:left="2160" w:hanging="360"/>
+      </w:pPr>
+      <w:rPr>
+        <w:rFonts w:ascii="OpenSymbol" w:hAnsi="OpenSymbol" w:cs="OpenSymbol" w:hint="default"/>
+      </w:rPr>
+    </w:lvl>
+    <w:lvl w:ilvl="5">
+      <w:start w:val="1"/>
+      <w:numFmt w:val="bullet"/>
+      <w:lvlText w:val="▪"/>
+      <w:lvlJc w:val="left"/>
+      <w:pPr>
+        <w:tabs>
+          <w:tab w:val="num" w:pos="2520"/>
+        </w:tabs>
+        <w:ind w:left="2520" w:hanging="360"/>
+      </w:pPr>
+      <w:rPr>
+        <w:rFonts w:ascii="OpenSymbol" w:hAnsi="OpenSymbol" w:cs="OpenSymbol" w:hint="default"/>
+      </w:rPr>
+    </w:lvl>
+    <w:lvl w:ilvl="6">
+      <w:start w:val="1"/>
+      <w:numFmt w:val="bullet"/>
+      <w:lvlText w:val=""/>
+      <w:lvlJc w:val="left"/>
+      <w:pPr>
+        <w:tabs>
+          <w:tab w:val="num" w:pos="2880"/>
+        </w:tabs>
+        <w:ind w:left="2880" w:hanging="360"/>
+      </w:pPr>
+      <w:rPr>
+        <w:rFonts w:ascii="Symbol" w:hAnsi="Symbol" w:cs="Symbol" w:hint="default"/>
+      </w:rPr>
+    </w:lvl>
+    <w:lvl w:ilvl="7">
+      <w:start w:val="1"/>
+      <w:numFmt w:val="bullet"/>
+      <w:lvlText w:val="◦"/>
+      <w:lvlJc w:val="left"/>
+      <w:pPr>
+        <w:tabs>
+          <w:tab w:val="num" w:pos="3240"/>
+        </w:tabs>
+        <w:ind w:left="3240" w:hanging="360"/>
+      </w:pPr>
+      <w:rPr>
+        <w:rFonts w:ascii="OpenSymbol" w:hAnsi="OpenSymbol" w:cs="OpenSymbol" w:hint="default"/>
+      </w:rPr>
+    </w:lvl>
+    <w:lvl w:ilvl="8">
+      <w:start w:val="1"/>
+      <w:numFmt w:val="bullet"/>
+      <w:lvlText w:val="▪"/>
+      <w:lvlJc w:val="left"/>
+      <w:pPr>
+        <w:tabs>
+          <w:tab w:val="num" w:pos="3600"/>
+        </w:tabs>
+        <w:ind w:left="3600" w:hanging="360"/>
+      </w:pPr>
+      <w:rPr>
+        <w:rFonts w:ascii="OpenSymbol" w:hAnsi="OpenSymbol" w:cs="OpenSymbol" w:hint="default"/>
+      </w:rPr>
+    </w:lvl>
+  </w:abstractNum>
+  <w:abstractNum w:abstractNumId="8">
+    <w:lvl w:ilvl="0">
+      <w:start w:val="1"/>
+      <w:numFmt w:val="bullet"/>
+      <w:lvlText w:val=""/>
+      <w:lvlJc w:val="left"/>
+      <w:pPr>
+        <w:tabs>
+          <w:tab w:val="num" w:pos="720"/>
+        </w:tabs>
+        <w:ind w:left="720" w:hanging="360"/>
+      </w:pPr>
+      <w:rPr>
+        <w:rFonts w:ascii="Symbol" w:hAnsi="Symbol" w:cs="Symbol" w:hint="default"/>
+      </w:rPr>
+    </w:lvl>
+    <w:lvl w:ilvl="1">
+      <w:start w:val="1"/>
+      <w:numFmt w:val="bullet"/>
+      <w:lvlText w:val="◦"/>
       <w:lvlJc w:val="left"/>
       <w:pPr>
         <w:tabs>
           <w:tab w:val="num" w:pos="1080"/>
         </w:tabs>
-        <w:ind w:left="0" w:firstLine="0"/>
+        <w:ind w:left="1080" w:hanging="360"/>
       </w:pPr>
       <w:rPr>
-        <w:rFonts w:cs="Times New Roman"/>
+        <w:rFonts w:ascii="OpenSymbol" w:hAnsi="OpenSymbol" w:cs="OpenSymbol" w:hint="default"/>
       </w:rPr>
     </w:lvl>
+    <w:lvl w:ilvl="2">
+      <w:start w:val="1"/>
+      <w:numFmt w:val="bullet"/>
+      <w:lvlText w:val="▪"/>
+      <w:lvlJc w:val="left"/>
+      <w:pPr>
+        <w:tabs>
+          <w:tab w:val="num" w:pos="1440"/>
+        </w:tabs>
+        <w:ind w:left="1440" w:hanging="360"/>
+      </w:pPr>
+      <w:rPr>
+        <w:rFonts w:ascii="OpenSymbol" w:hAnsi="OpenSymbol" w:cs="OpenSymbol" w:hint="default"/>
+      </w:rPr>
+    </w:lvl>
+    <w:lvl w:ilvl="3">
+      <w:start w:val="1"/>
+      <w:numFmt w:val="bullet"/>
+      <w:lvlText w:val=""/>
+      <w:lvlJc w:val="left"/>
+      <w:pPr>
+        <w:tabs>
+          <w:tab w:val="num" w:pos="1800"/>
+        </w:tabs>
+        <w:ind w:left="1800" w:hanging="360"/>
+      </w:pPr>
+      <w:rPr>
+        <w:rFonts w:ascii="Symbol" w:hAnsi="Symbol" w:cs="Symbol" w:hint="default"/>
+      </w:rPr>
+    </w:lvl>
     <w:lvl w:ilvl="4">
       <w:start w:val="1"/>
-      <w:numFmt w:val="decimal"/>
-      <w:suff w:val="space"/>
-      <w:lvlText w:val="%1.%2.%3.%4.%5"/>
-      <w:lvlJc w:val="left"/>
-      <w:pPr>
-        <w:tabs>
-          <w:tab w:val="num" w:pos="0"/>
-        </w:tabs>
-        <w:ind w:left="0" w:firstLine="0"/>
+      <w:numFmt w:val="bullet"/>
+      <w:lvlText w:val="◦"/>
+      <w:lvlJc w:val="left"/>
+      <w:pPr>
+        <w:tabs>
+          <w:tab w:val="num" w:pos="2160"/>
+        </w:tabs>
+        <w:ind w:left="2160" w:hanging="360"/>
       </w:pPr>
       <w:rPr>
-        <w:rFonts w:cs="Times New Roman"/>
+        <w:rFonts w:ascii="OpenSymbol" w:hAnsi="OpenSymbol" w:cs="OpenSymbol" w:hint="default"/>
       </w:rPr>
     </w:lvl>
     <w:lvl w:ilvl="5">
       <w:start w:val="1"/>
-      <w:numFmt w:val="decimal"/>
-      <w:suff w:val="space"/>
-      <w:lvlText w:val="%1.%2.%3.%4.%5.%6"/>
-      <w:lvlJc w:val="left"/>
-      <w:pPr>
-        <w:tabs>
-          <w:tab w:val="num" w:pos="0"/>
-        </w:tabs>
-        <w:ind w:left="0" w:firstLine="0"/>
+      <w:numFmt w:val="bullet"/>
+      <w:lvlText w:val="▪"/>
+      <w:lvlJc w:val="left"/>
+      <w:pPr>
+        <w:tabs>
+          <w:tab w:val="num" w:pos="2520"/>
+        </w:tabs>
+        <w:ind w:left="2520" w:hanging="360"/>
       </w:pPr>
       <w:rPr>
-        <w:rFonts w:cs="Times New Roman"/>
+        <w:rFonts w:ascii="OpenSymbol" w:hAnsi="OpenSymbol" w:cs="OpenSymbol" w:hint="default"/>
       </w:rPr>
     </w:lvl>
     <w:lvl w:ilvl="6">
       <w:start w:val="1"/>
-      <w:numFmt w:val="decimal"/>
-      <w:lvlText w:val="%1.%2.%3.%4.%5.%6.%7"/>
-      <w:lvlJc w:val="left"/>
-      <w:pPr>
-        <w:tabs>
-          <w:tab w:val="num" w:pos="0"/>
-        </w:tabs>
-        <w:ind w:left="0" w:firstLine="0"/>
+      <w:numFmt w:val="bullet"/>
+      <w:lvlText w:val=""/>
+      <w:lvlJc w:val="left"/>
+      <w:pPr>
+        <w:tabs>
+          <w:tab w:val="num" w:pos="2880"/>
+        </w:tabs>
+        <w:ind w:left="2880" w:hanging="360"/>
       </w:pPr>
       <w:rPr>
-        <w:rFonts w:cs="Times New Roman"/>
+        <w:rFonts w:ascii="Symbol" w:hAnsi="Symbol" w:cs="Symbol" w:hint="default"/>
       </w:rPr>
     </w:lvl>
     <w:lvl w:ilvl="7">
       <w:start w:val="1"/>
-      <w:numFmt w:val="decimal"/>
-      <w:lvlText w:val="%1.%2.%3.%4.%5.%6.%7.%8"/>
-      <w:lvlJc w:val="left"/>
-      <w:pPr>
-        <w:tabs>
-          <w:tab w:val="num" w:pos="0"/>
-        </w:tabs>
-        <w:ind w:left="0" w:firstLine="0"/>
+      <w:numFmt w:val="bullet"/>
+      <w:lvlText w:val="◦"/>
+      <w:lvlJc w:val="left"/>
+      <w:pPr>
+        <w:tabs>
+          <w:tab w:val="num" w:pos="3240"/>
+        </w:tabs>
+        <w:ind w:left="3240" w:hanging="360"/>
       </w:pPr>
       <w:rPr>
-        <w:rFonts w:cs="Times New Roman"/>
+        <w:rFonts w:ascii="OpenSymbol" w:hAnsi="OpenSymbol" w:cs="OpenSymbol" w:hint="default"/>
       </w:rPr>
     </w:lvl>
     <w:lvl w:ilvl="8">
       <w:start w:val="1"/>
-      <w:numFmt w:val="decimal"/>
-      <w:lvlText w:val="%1.%2.%3.%4.%5.%6.%7.%8.%9"/>
-      <w:lvlJc w:val="left"/>
-      <w:pPr>
-        <w:tabs>
-          <w:tab w:val="num" w:pos="0"/>
-        </w:tabs>
-        <w:ind w:left="0" w:firstLine="0"/>
+      <w:numFmt w:val="bullet"/>
+      <w:lvlText w:val="▪"/>
+      <w:lvlJc w:val="left"/>
+      <w:pPr>
+        <w:tabs>
+          <w:tab w:val="num" w:pos="3600"/>
+        </w:tabs>
+        <w:ind w:left="3600" w:hanging="360"/>
       </w:pPr>
       <w:rPr>
-        <w:rFonts w:cs="Times New Roman"/>
+        <w:rFonts w:ascii="OpenSymbol" w:hAnsi="OpenSymbol" w:cs="OpenSymbol" w:hint="default"/>
       </w:rPr>
-    </w:lvl>
-  </w:abstractNum>
-  <w:abstractNum w:abstractNumId="4" w15:restartNumberingAfterBreak="0">
-    <w:nsid w:val="63A61963"/>
-    <w:multiLevelType w:val="multilevel"/>
-    <w:tmpl w:val="34B2FAC2"/>
-    <w:lvl w:ilvl="0">
-      <w:start w:val="1"/>
-      <w:numFmt w:val="decimal"/>
-      <w:lvlText w:val="%1."/>
-      <w:lvlJc w:val="left"/>
-      <w:pPr>
-        <w:tabs>
-          <w:tab w:val="num" w:pos="435"/>
-        </w:tabs>
-        <w:ind w:left="795" w:hanging="360"/>
-      </w:pPr>
-    </w:lvl>
-    <w:lvl w:ilvl="1">
-      <w:start w:val="1"/>
-      <w:numFmt w:val="decimal"/>
-      <w:lvlText w:val="%1.%2."/>
-      <w:lvlJc w:val="left"/>
-      <w:pPr>
-        <w:tabs>
-          <w:tab w:val="num" w:pos="435"/>
-        </w:tabs>
-        <w:ind w:left="1227" w:hanging="432"/>
-      </w:pPr>
-    </w:lvl>
-    <w:lvl w:ilvl="2">
-      <w:start w:val="1"/>
-      <w:numFmt w:val="none"/>
-      <w:suff w:val="nothing"/>
-      <w:lvlText w:val=""/>
-      <w:lvlJc w:val="left"/>
-      <w:pPr>
-        <w:tabs>
-          <w:tab w:val="num" w:pos="0"/>
-        </w:tabs>
-        <w:ind w:left="0" w:firstLine="0"/>
-      </w:pPr>
-    </w:lvl>
-    <w:lvl w:ilvl="3">
-      <w:start w:val="1"/>
-      <w:numFmt w:val="none"/>
-      <w:suff w:val="nothing"/>
-      <w:lvlText w:val=""/>
-      <w:lvlJc w:val="left"/>
-      <w:pPr>
-        <w:tabs>
-          <w:tab w:val="num" w:pos="0"/>
-        </w:tabs>
-        <w:ind w:left="0" w:firstLine="0"/>
-      </w:pPr>
-    </w:lvl>
-    <w:lvl w:ilvl="4">
-      <w:start w:val="1"/>
-      <w:numFmt w:val="none"/>
-      <w:suff w:val="nothing"/>
-      <w:lvlText w:val=""/>
-      <w:lvlJc w:val="left"/>
-      <w:pPr>
-        <w:tabs>
-          <w:tab w:val="num" w:pos="0"/>
-        </w:tabs>
-        <w:ind w:left="0" w:firstLine="0"/>
-      </w:pPr>
-    </w:lvl>
-    <w:lvl w:ilvl="5">
-      <w:start w:val="1"/>
-      <w:numFmt w:val="none"/>
-      <w:suff w:val="nothing"/>
-      <w:lvlText w:val=""/>
-      <w:lvlJc w:val="left"/>
-      <w:pPr>
-        <w:tabs>
-          <w:tab w:val="num" w:pos="0"/>
-        </w:tabs>
-        <w:ind w:left="0" w:firstLine="0"/>
-      </w:pPr>
-    </w:lvl>
-    <w:lvl w:ilvl="6">
-      <w:start w:val="1"/>
-      <w:numFmt w:val="none"/>
-      <w:suff w:val="nothing"/>
-      <w:lvlText w:val=""/>
-      <w:lvlJc w:val="left"/>
-      <w:pPr>
-        <w:tabs>
-          <w:tab w:val="num" w:pos="0"/>
-        </w:tabs>
-        <w:ind w:left="0" w:firstLine="0"/>
-      </w:pPr>
-    </w:lvl>
-    <w:lvl w:ilvl="7">
-      <w:start w:val="1"/>
-      <w:numFmt w:val="none"/>
-      <w:suff w:val="nothing"/>
-      <w:lvlText w:val=""/>
-      <w:lvlJc w:val="left"/>
-      <w:pPr>
-        <w:tabs>
-          <w:tab w:val="num" w:pos="0"/>
-        </w:tabs>
-        <w:ind w:left="0" w:firstLine="0"/>
-      </w:pPr>
-    </w:lvl>
-    <w:lvl w:ilvl="8">
-      <w:start w:val="1"/>
-      <w:numFmt w:val="none"/>
-      <w:suff w:val="nothing"/>
-      <w:lvlText w:val=""/>
-      <w:lvlJc w:val="left"/>
-      <w:pPr>
-        <w:tabs>
-          <w:tab w:val="num" w:pos="0"/>
-        </w:tabs>
-        <w:ind w:left="0" w:firstLine="0"/>
-      </w:pPr>
-    </w:lvl>
-  </w:abstractNum>
-  <w:abstractNum w:abstractNumId="5" w15:restartNumberingAfterBreak="0">
-    <w:nsid w:val="6F7E138A"/>
-    <w:multiLevelType w:val="multilevel"/>
-    <w:tmpl w:val="9730B5B0"/>
-    <w:lvl w:ilvl="0">
-      <w:start w:val="1"/>
-      <w:numFmt w:val="none"/>
-      <w:suff w:val="nothing"/>
-      <w:lvlText w:val=""/>
-      <w:lvlJc w:val="left"/>
-      <w:pPr>
-        <w:tabs>
-          <w:tab w:val="num" w:pos="0"/>
-        </w:tabs>
-        <w:ind w:left="0" w:firstLine="0"/>
-      </w:pPr>
-    </w:lvl>
-    <w:lvl w:ilvl="1">
-      <w:start w:val="1"/>
-      <w:numFmt w:val="decimal"/>
-      <w:pStyle w:val="2"/>
-      <w:lvlText w:val="%1.%2."/>
-      <w:lvlJc w:val="left"/>
-      <w:pPr>
-        <w:tabs>
-          <w:tab w:val="num" w:pos="435"/>
-        </w:tabs>
-        <w:ind w:left="1227" w:hanging="432"/>
-      </w:pPr>
-    </w:lvl>
-    <w:lvl w:ilvl="2">
-      <w:start w:val="1"/>
-      <w:numFmt w:val="none"/>
-      <w:suff w:val="nothing"/>
-      <w:lvlText w:val=""/>
-      <w:lvlJc w:val="left"/>
-      <w:pPr>
-        <w:tabs>
-          <w:tab w:val="num" w:pos="0"/>
-        </w:tabs>
-        <w:ind w:left="0" w:firstLine="0"/>
-      </w:pPr>
-    </w:lvl>
-    <w:lvl w:ilvl="3">
-      <w:start w:val="1"/>
-      <w:numFmt w:val="none"/>
-      <w:suff w:val="nothing"/>
-      <w:lvlText w:val=""/>
-      <w:lvlJc w:val="left"/>
-      <w:pPr>
-        <w:tabs>
-          <w:tab w:val="num" w:pos="0"/>
-        </w:tabs>
-        <w:ind w:left="0" w:firstLine="0"/>
-      </w:pPr>
-    </w:lvl>
-    <w:lvl w:ilvl="4">
-      <w:start w:val="1"/>
-      <w:numFmt w:val="none"/>
-      <w:suff w:val="nothing"/>
-      <w:lvlText w:val=""/>
-      <w:lvlJc w:val="left"/>
-      <w:pPr>
-        <w:tabs>
-          <w:tab w:val="num" w:pos="0"/>
-        </w:tabs>
-        <w:ind w:left="0" w:firstLine="0"/>
-      </w:pPr>
-    </w:lvl>
-    <w:lvl w:ilvl="5">
-      <w:start w:val="1"/>
-      <w:numFmt w:val="none"/>
-      <w:suff w:val="nothing"/>
-      <w:lvlText w:val=""/>
-      <w:lvlJc w:val="left"/>
-      <w:pPr>
-        <w:tabs>
-          <w:tab w:val="num" w:pos="0"/>
-        </w:tabs>
-        <w:ind w:left="0" w:firstLine="0"/>
-      </w:pPr>
-    </w:lvl>
-    <w:lvl w:ilvl="6">
-      <w:start w:val="1"/>
-      <w:numFmt w:val="none"/>
-      <w:suff w:val="nothing"/>
-      <w:lvlText w:val=""/>
-      <w:lvlJc w:val="left"/>
-      <w:pPr>
-        <w:tabs>
-          <w:tab w:val="num" w:pos="0"/>
-        </w:tabs>
-        <w:ind w:left="0" w:firstLine="0"/>
-      </w:pPr>
-    </w:lvl>
-    <w:lvl w:ilvl="7">
-      <w:start w:val="1"/>
-      <w:numFmt w:val="none"/>
-      <w:suff w:val="nothing"/>
-      <w:lvlText w:val=""/>
-      <w:lvlJc w:val="left"/>
-      <w:pPr>
-        <w:tabs>
-          <w:tab w:val="num" w:pos="0"/>
-        </w:tabs>
-        <w:ind w:left="0" w:firstLine="0"/>
-      </w:pPr>
-    </w:lvl>
-    <w:lvl w:ilvl="8">
-      <w:start w:val="1"/>
-      <w:numFmt w:val="none"/>
-      <w:suff w:val="nothing"/>
-      <w:lvlText w:val=""/>
-      <w:lvlJc w:val="left"/>
-      <w:pPr>
-        <w:tabs>
-          <w:tab w:val="num" w:pos="0"/>
-        </w:tabs>
-        <w:ind w:left="0" w:firstLine="0"/>
-      </w:pPr>
     </w:lvl>
   </w:abstractNum>
   <w:num w:numId="1">
+    <w:abstractNumId w:val="1"/>
+  </w:num>
+  <w:num w:numId="2">
+    <w:abstractNumId w:val="2"/>
+  </w:num>
+  <w:num w:numId="3">
+    <w:abstractNumId w:val="3"/>
+  </w:num>
+  <w:num w:numId="4">
+    <w:abstractNumId w:val="4"/>
+  </w:num>
+  <w:num w:numId="5">
     <w:abstractNumId w:val="5"/>
   </w:num>
-  <w:num w:numId="2">
-    <w:abstractNumId w:val="4"/>
+  <w:num w:numId="6">
+    <w:abstractNumId w:val="6"/>
   </w:num>
-  <w:num w:numId="3">
-    <w:abstractNumId w:val="2"/>
+  <w:num w:numId="7">
+    <w:abstractNumId w:val="7"/>
   </w:num>
-  <w:num w:numId="4">
-    <w:abstractNumId w:val="0"/>
-  </w:num>
-  <w:num w:numId="5">
-    <w:abstractNumId w:val="1"/>
-  </w:num>
-  <w:num w:numId="6">
-    <w:abstractNumId w:val="3"/>
+  <w:num w:numId="8">
+    <w:abstractNumId w:val="8"/>
   </w:num>
 </w:numbering>
 </file>
 
 <file path=word/styles.xml><?xml version="1.0" encoding="utf-8"?>
-<w:styles xmlns:mc="http://schemas.openxmlformats.org/markup-compatibility/2006" xmlns:r="http://schemas.openxmlformats.org/officeDocument/2006/relationships" xmlns:w="http://schemas.openxmlformats.org/wordprocessingml/2006/main" xmlns:w14="http://schemas.microsoft.com/office/word/2010/wordml" xmlns:w15="http://schemas.microsoft.com/office/word/2012/wordml" xmlns:w16se="http://schemas.microsoft.com/office/word/2015/wordml/symex" mc:Ignorable="w14 w15 w16se">
+<w:styles xmlns:w="http://schemas.openxmlformats.org/wordprocessingml/2006/main" xmlns:w14="http://schemas.microsoft.com/office/word/2010/wordml" xmlns:mc="http://schemas.openxmlformats.org/markup-compatibility/2006" mc:Ignorable="w14">
   <w:docDefaults>
     <w:rPrDefault>
       <w:rPr>
-        <w:rFonts w:asciiTheme="minorHAnsi" w:eastAsiaTheme="minorHAnsi" w:hAnsiTheme="minorHAnsi" w:cstheme="minorBidi"/>
+        <w:rFonts w:ascii="Calibri" w:hAnsi="Calibri" w:eastAsia="Calibri" w:cs="" w:asciiTheme="minorHAnsi" w:cstheme="minorBidi" w:eastAsiaTheme="minorHAnsi" w:hAnsiTheme="minorHAnsi"/>
         <w:sz w:val="22"/>
         <w:szCs w:val="22"/>
         <w:lang w:val="ru-RU" w:eastAsia="en-US" w:bidi="ar-SA"/>
@@ -1962,21 +2645,21 @@
     </w:rPrDefault>
     <w:pPrDefault>
       <w:pPr>
-        <w:spacing w:after="160" w:line="259" w:lineRule="auto"/>
+        <w:suppressAutoHyphens w:val="true"/>
       </w:pPr>
     </w:pPrDefault>
   </w:docDefaults>
   <w:latentStyles w:defLockedState="0" w:defUIPriority="99" w:defSemiHidden="0" w:defUnhideWhenUsed="0" w:defQFormat="0" w:count="371">
     <w:lsdException w:name="Normal" w:uiPriority="0" w:qFormat="1"/>
     <w:lsdException w:name="heading 1" w:uiPriority="0" w:qFormat="1"/>
-    <w:lsdException w:name="heading 2" w:semiHidden="1" w:uiPriority="0" w:unhideWhenUsed="1" w:qFormat="1"/>
-    <w:lsdException w:name="heading 3" w:semiHidden="1" w:uiPriority="9" w:unhideWhenUsed="1" w:qFormat="1"/>
-    <w:lsdException w:name="heading 4" w:semiHidden="1" w:uiPriority="9" w:unhideWhenUsed="1" w:qFormat="1"/>
-    <w:lsdException w:name="heading 5" w:semiHidden="1" w:uiPriority="9" w:unhideWhenUsed="1" w:qFormat="1"/>
-    <w:lsdException w:name="heading 6" w:semiHidden="1" w:uiPriority="9" w:unhideWhenUsed="1" w:qFormat="1"/>
-    <w:lsdException w:name="heading 7" w:semiHidden="1" w:uiPriority="9" w:unhideWhenUsed="1" w:qFormat="1"/>
-    <w:lsdException w:name="heading 8" w:semiHidden="1" w:uiPriority="9" w:unhideWhenUsed="1" w:qFormat="1"/>
-    <w:lsdException w:name="heading 9" w:semiHidden="1" w:uiPriority="9" w:unhideWhenUsed="1" w:qFormat="1"/>
+    <w:lsdException w:name="heading 2" w:uiPriority="0" w:semiHidden="1" w:unhideWhenUsed="1" w:qFormat="1"/>
+    <w:lsdException w:name="heading 3" w:uiPriority="9" w:semiHidden="1" w:unhideWhenUsed="1" w:qFormat="1"/>
+    <w:lsdException w:name="heading 4" w:uiPriority="9" w:semiHidden="1" w:unhideWhenUsed="1" w:qFormat="1"/>
+    <w:lsdException w:name="heading 5" w:uiPriority="9" w:semiHidden="1" w:unhideWhenUsed="1" w:qFormat="1"/>
+    <w:lsdException w:name="heading 6" w:uiPriority="9" w:semiHidden="1" w:unhideWhenUsed="1" w:qFormat="1"/>
+    <w:lsdException w:name="heading 7" w:uiPriority="9" w:semiHidden="1" w:unhideWhenUsed="1" w:qFormat="1"/>
+    <w:lsdException w:name="heading 8" w:uiPriority="9" w:semiHidden="1" w:unhideWhenUsed="1" w:qFormat="1"/>
+    <w:lsdException w:name="heading 9" w:uiPriority="9" w:semiHidden="1" w:unhideWhenUsed="1" w:qFormat="1"/>
     <w:lsdException w:name="index 1" w:semiHidden="1" w:unhideWhenUsed="1"/>
     <w:lsdException w:name="index 2" w:semiHidden="1" w:unhideWhenUsed="1"/>
     <w:lsdException w:name="index 3" w:semiHidden="1" w:unhideWhenUsed="1"/>
@@ -1986,22 +2669,22 @@
     <w:lsdException w:name="index 7" w:semiHidden="1" w:unhideWhenUsed="1"/>
     <w:lsdException w:name="index 8" w:semiHidden="1" w:unhideWhenUsed="1"/>
     <w:lsdException w:name="index 9" w:semiHidden="1" w:unhideWhenUsed="1"/>
-    <w:lsdException w:name="toc 1" w:semiHidden="1" w:uiPriority="39" w:unhideWhenUsed="1"/>
-    <w:lsdException w:name="toc 2" w:semiHidden="1" w:uiPriority="39" w:unhideWhenUsed="1"/>
-    <w:lsdException w:name="toc 3" w:semiHidden="1" w:uiPriority="39" w:unhideWhenUsed="1"/>
-    <w:lsdException w:name="toc 4" w:semiHidden="1" w:uiPriority="39" w:unhideWhenUsed="1"/>
-    <w:lsdException w:name="toc 5" w:semiHidden="1" w:uiPriority="39" w:unhideWhenUsed="1"/>
-    <w:lsdException w:name="toc 6" w:semiHidden="1" w:uiPriority="39" w:unhideWhenUsed="1"/>
-    <w:lsdException w:name="toc 7" w:semiHidden="1" w:uiPriority="39" w:unhideWhenUsed="1"/>
-    <w:lsdException w:name="toc 8" w:semiHidden="1" w:uiPriority="39" w:unhideWhenUsed="1"/>
-    <w:lsdException w:name="toc 9" w:semiHidden="1" w:uiPriority="39" w:unhideWhenUsed="1"/>
+    <w:lsdException w:name="toc 1" w:uiPriority="39" w:semiHidden="1" w:unhideWhenUsed="1"/>
+    <w:lsdException w:name="toc 2" w:uiPriority="39" w:semiHidden="1" w:unhideWhenUsed="1"/>
+    <w:lsdException w:name="toc 3" w:uiPriority="39" w:semiHidden="1" w:unhideWhenUsed="1"/>
+    <w:lsdException w:name="toc 4" w:uiPriority="39" w:semiHidden="1" w:unhideWhenUsed="1"/>
+    <w:lsdException w:name="toc 5" w:uiPriority="39" w:semiHidden="1" w:unhideWhenUsed="1"/>
+    <w:lsdException w:name="toc 6" w:uiPriority="39" w:semiHidden="1" w:unhideWhenUsed="1"/>
+    <w:lsdException w:name="toc 7" w:uiPriority="39" w:semiHidden="1" w:unhideWhenUsed="1"/>
+    <w:lsdException w:name="toc 8" w:uiPriority="39" w:semiHidden="1" w:unhideWhenUsed="1"/>
+    <w:lsdException w:name="toc 9" w:uiPriority="39" w:semiHidden="1" w:unhideWhenUsed="1"/>
     <w:lsdException w:name="Normal Indent" w:semiHidden="1" w:unhideWhenUsed="1"/>
     <w:lsdException w:name="footnote text" w:semiHidden="1" w:unhideWhenUsed="1"/>
     <w:lsdException w:name="annotation text" w:semiHidden="1" w:unhideWhenUsed="1"/>
     <w:lsdException w:name="header" w:semiHidden="1" w:unhideWhenUsed="1"/>
     <w:lsdException w:name="footer" w:semiHidden="1" w:unhideWhenUsed="1"/>
     <w:lsdException w:name="index heading" w:semiHidden="1" w:unhideWhenUsed="1"/>
-    <w:lsdException w:name="caption" w:semiHidden="1" w:uiPriority="35" w:unhideWhenUsed="1" w:qFormat="1"/>
+    <w:lsdException w:name="caption" w:uiPriority="35" w:semiHidden="1" w:unhideWhenUsed="1" w:qFormat="1"/>
     <w:lsdException w:name="table of figures" w:semiHidden="1" w:unhideWhenUsed="1"/>
     <w:lsdException w:name="envelope address" w:semiHidden="1" w:unhideWhenUsed="1"/>
     <w:lsdException w:name="envelope return" w:semiHidden="1" w:unhideWhenUsed="1"/>
@@ -2032,7 +2715,7 @@
     <w:lsdException w:name="Title" w:uiPriority="10" w:qFormat="1"/>
     <w:lsdException w:name="Closing" w:semiHidden="1" w:unhideWhenUsed="1"/>
     <w:lsdException w:name="Signature" w:semiHidden="1" w:unhideWhenUsed="1"/>
-    <w:lsdException w:name="Default Paragraph Font" w:semiHidden="1" w:uiPriority="1" w:unhideWhenUsed="1"/>
+    <w:lsdException w:name="Default Paragraph Font" w:uiPriority="1" w:semiHidden="1" w:unhideWhenUsed="1"/>
     <w:lsdException w:name="Body Text" w:semiHidden="1" w:unhideWhenUsed="1"/>
     <w:lsdException w:name="Body Text Indent" w:semiHidden="1" w:unhideWhenUsed="1"/>
     <w:lsdException w:name="List Continue" w:semiHidden="1" w:unhideWhenUsed="1"/>
@@ -2049,7 +2732,7 @@
     <w:lsdException w:name="Note Heading" w:semiHidden="1" w:unhideWhenUsed="1"/>
     <w:lsdException w:name="Body Text 2" w:semiHidden="1" w:unhideWhenUsed="1"/>
     <w:lsdException w:name="Body Text 3" w:semiHidden="1" w:unhideWhenUsed="1"/>
-    <w:lsdException w:name="Body Text Indent 2" w:semiHidden="1" w:uiPriority="0" w:unhideWhenUsed="1" w:qFormat="1"/>
+    <w:lsdException w:name="Body Text Indent 2" w:uiPriority="0" w:semiHidden="1" w:unhideWhenUsed="1" w:qFormat="1"/>
     <w:lsdException w:name="Body Text Indent 3" w:semiHidden="1" w:unhideWhenUsed="1"/>
     <w:lsdException w:name="Block Text" w:semiHidden="1" w:unhideWhenUsed="1"/>
     <w:lsdException w:name="Hyperlink" w:semiHidden="1" w:unhideWhenUsed="1"/>
@@ -2232,8 +2915,8 @@
     <w:lsdException w:name="Subtle Reference" w:uiPriority="31" w:qFormat="1"/>
     <w:lsdException w:name="Intense Reference" w:uiPriority="32" w:qFormat="1"/>
     <w:lsdException w:name="Book Title" w:uiPriority="33" w:qFormat="1"/>
-    <w:lsdException w:name="Bibliography" w:semiHidden="1" w:uiPriority="37" w:unhideWhenUsed="1"/>
-    <w:lsdException w:name="TOC Heading" w:semiHidden="1" w:uiPriority="39" w:unhideWhenUsed="1" w:qFormat="1"/>
+    <w:lsdException w:name="Bibliography" w:uiPriority="37" w:semiHidden="1" w:unhideWhenUsed="1"/>
+    <w:lsdException w:name="TOC Heading" w:uiPriority="39" w:semiHidden="1" w:unhideWhenUsed="1" w:qFormat="1"/>
     <w:lsdException w:name="Plain Table 1" w:uiPriority="41"/>
     <w:lsdException w:name="Plain Table 2" w:uiPriority="42"/>
     <w:lsdException w:name="Plain Table 3" w:uiPriority="43"/>
@@ -2339,39 +3022,42 @@
     <w:lsdException w:name="List Table 6 Colorful Accent 6" w:uiPriority="51"/>
     <w:lsdException w:name="List Table 7 Colorful Accent 6" w:uiPriority="52"/>
   </w:latentStyles>
-  <w:style w:type="paragraph" w:default="1" w:styleId="a">
+  <w:style w:type="paragraph" w:styleId="Normal" w:default="1">
     <w:name w:val="Normal"/>
     <w:qFormat/>
-    <w:rsid w:val="00F72C09"/>
+    <w:rsid w:val="00f72c09"/>
     <w:pPr>
-      <w:widowControl w:val="0"/>
-      <w:suppressAutoHyphens/>
-      <w:spacing w:after="120" w:line="240" w:lineRule="auto"/>
+      <w:widowControl w:val="false"/>
+      <w:suppressAutoHyphens w:val="true"/>
+      <w:bidi w:val="0"/>
+      <w:spacing w:lineRule="auto" w:line="240" w:before="0" w:after="120"/>
       <w:ind w:firstLine="720"/>
       <w:jc w:val="both"/>
     </w:pPr>
     <w:rPr>
-      <w:rFonts w:ascii="Times New Roman" w:eastAsia="Times New Roman" w:hAnsi="Times New Roman" w:cs="Times New Roman"/>
+      <w:rFonts w:ascii="Times New Roman" w:hAnsi="Times New Roman" w:eastAsia="Times New Roman" w:cs="Times New Roman"/>
       <w:color w:val="000000"/>
+      <w:kern w:val="0"/>
       <w:sz w:val="24"/>
       <w:szCs w:val="24"/>
-      <w:lang w:eastAsia="zh-CN"/>
+      <w:lang w:val="ru-RU" w:eastAsia="zh-CN" w:bidi="ar-SA"/>
     </w:rPr>
   </w:style>
-  <w:style w:type="paragraph" w:styleId="1">
-    <w:name w:val="heading 1"/>
-    <w:basedOn w:val="a"/>
-    <w:next w:val="a"/>
+  <w:style w:type="paragraph" w:styleId="Heading1">
+    <w:name w:val="Heading 1"/>
+    <w:basedOn w:val="Normal"/>
+    <w:next w:val="Normal"/>
     <w:link w:val="10"/>
     <w:qFormat/>
-    <w:rsid w:val="00F72C09"/>
+    <w:rsid w:val="00f72c09"/>
     <w:pPr>
-      <w:keepNext/>
+      <w:keepNext w:val="true"/>
       <w:tabs>
-        <w:tab w:val="left" w:pos="360"/>
+        <w:tab w:val="clear" w:pos="708"/>
+        <w:tab w:val="left" w:pos="360" w:leader="none"/>
       </w:tabs>
-      <w:spacing w:before="120"/>
-      <w:ind w:firstLine="0"/>
+      <w:spacing w:before="120" w:after="120"/>
+      <w:ind w:hanging="0"/>
       <w:jc w:val="center"/>
       <w:outlineLvl w:val="0"/>
     </w:pPr>
@@ -2382,15 +3068,15 @@
       <w:szCs w:val="28"/>
     </w:rPr>
   </w:style>
-  <w:style w:type="paragraph" w:styleId="2">
-    <w:name w:val="heading 2"/>
-    <w:basedOn w:val="a"/>
-    <w:next w:val="a"/>
+  <w:style w:type="paragraph" w:styleId="Heading2">
+    <w:name w:val="Heading 2"/>
+    <w:basedOn w:val="Normal"/>
+    <w:next w:val="Normal"/>
     <w:link w:val="20"/>
     <w:qFormat/>
-    <w:rsid w:val="00F72C09"/>
+    <w:rsid w:val="00f72c09"/>
     <w:pPr>
-      <w:keepNext/>
+      <w:keepNext w:val="true"/>
       <w:numPr>
         <w:ilvl w:val="1"/>
         <w:numId w:val="1"/>
@@ -2408,40 +3094,22 @@
       <w:szCs w:val="28"/>
     </w:rPr>
   </w:style>
-  <w:style w:type="character" w:default="1" w:styleId="a0">
+  <w:style w:type="character" w:styleId="DefaultParagraphFont" w:default="1">
     <w:name w:val="Default Paragraph Font"/>
     <w:uiPriority w:val="1"/>
     <w:semiHidden/>
     <w:unhideWhenUsed/>
+    <w:qFormat/>
+    <w:rPr/>
   </w:style>
-  <w:style w:type="table" w:default="1" w:styleId="a1">
-    <w:name w:val="Normal Table"/>
-    <w:uiPriority w:val="99"/>
-    <w:semiHidden/>
-    <w:unhideWhenUsed/>
-    <w:tblPr>
-      <w:tblInd w:w="0" w:type="dxa"/>
-      <w:tblCellMar>
-        <w:top w:w="0" w:type="dxa"/>
-        <w:left w:w="108" w:type="dxa"/>
-        <w:bottom w:w="0" w:type="dxa"/>
-        <w:right w:w="108" w:type="dxa"/>
-      </w:tblCellMar>
-    </w:tblPr>
-  </w:style>
-  <w:style w:type="numbering" w:default="1" w:styleId="a2">
-    <w:name w:val="No List"/>
-    <w:uiPriority w:val="99"/>
-    <w:semiHidden/>
-    <w:unhideWhenUsed/>
-  </w:style>
-  <w:style w:type="character" w:customStyle="1" w:styleId="10">
+  <w:style w:type="character" w:styleId="1" w:customStyle="1">
     <w:name w:val="Заголовок 1 Знак"/>
-    <w:basedOn w:val="a0"/>
+    <w:basedOn w:val="DefaultParagraphFont"/>
     <w:link w:val="1"/>
-    <w:rsid w:val="00F72C09"/>
+    <w:qFormat/>
+    <w:rsid w:val="00f72c09"/>
     <w:rPr>
-      <w:rFonts w:ascii="Times New Roman" w:eastAsia="Times New Roman" w:hAnsi="Times New Roman" w:cs="Times New Roman"/>
+      <w:rFonts w:ascii="Times New Roman" w:hAnsi="Times New Roman" w:eastAsia="Times New Roman" w:cs="Times New Roman"/>
       <w:b/>
       <w:bCs/>
       <w:color w:val="000000"/>
@@ -2450,13 +3118,14 @@
       <w:lang w:eastAsia="zh-CN"/>
     </w:rPr>
   </w:style>
-  <w:style w:type="character" w:customStyle="1" w:styleId="20">
+  <w:style w:type="character" w:styleId="2" w:customStyle="1">
     <w:name w:val="Заголовок 2 Знак"/>
-    <w:basedOn w:val="a0"/>
+    <w:basedOn w:val="DefaultParagraphFont"/>
     <w:link w:val="2"/>
-    <w:rsid w:val="00F72C09"/>
+    <w:qFormat/>
+    <w:rsid w:val="00f72c09"/>
     <w:rPr>
-      <w:rFonts w:ascii="Arial" w:eastAsia="Times New Roman" w:hAnsi="Arial" w:cs="Arial"/>
+      <w:rFonts w:ascii="Arial" w:hAnsi="Arial" w:eastAsia="Times New Roman" w:cs="Arial"/>
       <w:b/>
       <w:bCs/>
       <w:i/>
@@ -2467,74 +3136,181 @@
       <w:lang w:eastAsia="zh-CN"/>
     </w:rPr>
   </w:style>
-  <w:style w:type="paragraph" w:styleId="21">
-    <w:name w:val="Body Text Indent 2"/>
-    <w:basedOn w:val="a"/>
-    <w:link w:val="22"/>
+  <w:style w:type="character" w:styleId="21" w:customStyle="1">
+    <w:name w:val="Основной текст с отступом 2 Знак"/>
+    <w:basedOn w:val="DefaultParagraphFont"/>
+    <w:link w:val="21"/>
     <w:qFormat/>
-    <w:rsid w:val="00F72C09"/>
-    <w:pPr>
-      <w:ind w:firstLine="709"/>
-    </w:pPr>
-  </w:style>
-  <w:style w:type="character" w:customStyle="1" w:styleId="22">
-    <w:name w:val="Основной текст с отступом 2 Знак"/>
-    <w:basedOn w:val="a0"/>
-    <w:link w:val="21"/>
-    <w:rsid w:val="00F72C09"/>
+    <w:rsid w:val="00f72c09"/>
     <w:rPr>
-      <w:rFonts w:ascii="Times New Roman" w:eastAsia="Times New Roman" w:hAnsi="Times New Roman" w:cs="Times New Roman"/>
+      <w:rFonts w:ascii="Times New Roman" w:hAnsi="Times New Roman" w:eastAsia="Times New Roman" w:cs="Times New Roman"/>
       <w:color w:val="000000"/>
       <w:sz w:val="24"/>
       <w:szCs w:val="24"/>
       <w:lang w:eastAsia="zh-CN"/>
     </w:rPr>
   </w:style>
-  <w:style w:type="paragraph" w:customStyle="1" w:styleId="TABLE">
+  <w:style w:type="character" w:styleId="Style12" w:customStyle="1">
+    <w:name w:val="Верхний колонтитул Знак"/>
+    <w:basedOn w:val="DefaultParagraphFont"/>
+    <w:link w:val="a3"/>
+    <w:uiPriority w:val="99"/>
+    <w:semiHidden/>
+    <w:qFormat/>
+    <w:rsid w:val="00f72c09"/>
+    <w:rPr>
+      <w:rFonts w:ascii="Times New Roman" w:hAnsi="Times New Roman" w:eastAsia="Times New Roman" w:cs="Times New Roman"/>
+      <w:color w:val="000000"/>
+      <w:sz w:val="24"/>
+      <w:szCs w:val="24"/>
+      <w:lang w:eastAsia="zh-CN"/>
+    </w:rPr>
+  </w:style>
+  <w:style w:type="character" w:styleId="InternetLink">
+    <w:name w:val="Hyperlink"/>
+    <w:rPr>
+      <w:color w:val="000080"/>
+      <w:u w:val="single"/>
+      <w:lang w:val="zxx" w:eastAsia="zxx" w:bidi="zxx"/>
+    </w:rPr>
+  </w:style>
+  <w:style w:type="character" w:styleId="Bullets">
+    <w:name w:val="Bullets"/>
+    <w:qFormat/>
+    <w:rPr>
+      <w:rFonts w:ascii="OpenSymbol" w:hAnsi="OpenSymbol" w:eastAsia="OpenSymbol" w:cs="OpenSymbol"/>
+    </w:rPr>
+  </w:style>
+  <w:style w:type="paragraph" w:styleId="Heading">
+    <w:name w:val="Heading"/>
+    <w:basedOn w:val="Normal"/>
+    <w:next w:val="TextBody"/>
+    <w:qFormat/>
+    <w:pPr>
+      <w:keepNext w:val="true"/>
+      <w:spacing w:before="240" w:after="120"/>
+    </w:pPr>
+    <w:rPr>
+      <w:rFonts w:ascii="Liberation Sans" w:hAnsi="Liberation Sans" w:eastAsia="Droid Sans Fallback" w:cs="Droid Sans Devanagari"/>
+      <w:sz w:val="28"/>
+      <w:szCs w:val="28"/>
+    </w:rPr>
+  </w:style>
+  <w:style w:type="paragraph" w:styleId="TextBody">
+    <w:name w:val="Body Text"/>
+    <w:basedOn w:val="Normal"/>
+    <w:pPr>
+      <w:spacing w:lineRule="auto" w:line="276" w:before="0" w:after="140"/>
+    </w:pPr>
+    <w:rPr/>
+  </w:style>
+  <w:style w:type="paragraph" w:styleId="List">
+    <w:name w:val="List"/>
+    <w:basedOn w:val="TextBody"/>
+    <w:pPr/>
+    <w:rPr>
+      <w:rFonts w:cs="Droid Sans Devanagari"/>
+    </w:rPr>
+  </w:style>
+  <w:style w:type="paragraph" w:styleId="Caption">
+    <w:name w:val="Caption"/>
+    <w:basedOn w:val="Normal"/>
+    <w:qFormat/>
+    <w:pPr>
+      <w:suppressLineNumbers/>
+      <w:spacing w:before="120" w:after="120"/>
+    </w:pPr>
+    <w:rPr>
+      <w:rFonts w:cs="Droid Sans Devanagari"/>
+      <w:i/>
+      <w:iCs/>
+      <w:sz w:val="24"/>
+      <w:szCs w:val="24"/>
+    </w:rPr>
+  </w:style>
+  <w:style w:type="paragraph" w:styleId="Index">
+    <w:name w:val="Index"/>
+    <w:basedOn w:val="Normal"/>
+    <w:qFormat/>
+    <w:pPr>
+      <w:suppressLineNumbers/>
+    </w:pPr>
+    <w:rPr>
+      <w:rFonts w:cs="Droid Sans Devanagari"/>
+    </w:rPr>
+  </w:style>
+  <w:style w:type="paragraph" w:styleId="BodyTextIndent2">
+    <w:name w:val="Body Text Indent 2"/>
+    <w:basedOn w:val="Normal"/>
+    <w:link w:val="22"/>
+    <w:qFormat/>
+    <w:rsid w:val="00f72c09"/>
+    <w:pPr>
+      <w:ind w:firstLine="709"/>
+    </w:pPr>
+    <w:rPr/>
+  </w:style>
+  <w:style w:type="paragraph" w:styleId="TABLE" w:customStyle="1">
     <w:name w:val="TABLE"/>
-    <w:basedOn w:val="a3"/>
+    <w:basedOn w:val="Header"/>
     <w:qFormat/>
-    <w:rsid w:val="00F72C09"/>
+    <w:rsid w:val="00f72c09"/>
     <w:pPr>
       <w:tabs>
         <w:tab w:val="clear" w:pos="4677"/>
         <w:tab w:val="clear" w:pos="9355"/>
       </w:tabs>
       <w:spacing w:before="120" w:after="120"/>
-      <w:ind w:firstLine="0"/>
+      <w:ind w:hanging="0"/>
       <w:jc w:val="left"/>
     </w:pPr>
+    <w:rPr/>
   </w:style>
-  <w:style w:type="paragraph" w:styleId="a3">
-    <w:name w:val="header"/>
-    <w:basedOn w:val="a"/>
+  <w:style w:type="paragraph" w:styleId="HeaderandFooter">
+    <w:name w:val="Header and Footer"/>
+    <w:basedOn w:val="Normal"/>
+    <w:qFormat/>
+    <w:pPr/>
+    <w:rPr/>
+  </w:style>
+  <w:style w:type="paragraph" w:styleId="Header">
+    <w:name w:val="Header"/>
+    <w:basedOn w:val="Normal"/>
     <w:link w:val="a4"/>
     <w:uiPriority w:val="99"/>
     <w:semiHidden/>
     <w:unhideWhenUsed/>
-    <w:rsid w:val="00F72C09"/>
+    <w:rsid w:val="00f72c09"/>
     <w:pPr>
       <w:tabs>
-        <w:tab w:val="center" w:pos="4677"/>
-        <w:tab w:val="right" w:pos="9355"/>
+        <w:tab w:val="clear" w:pos="708"/>
+        <w:tab w:val="center" w:pos="4677" w:leader="none"/>
+        <w:tab w:val="right" w:pos="9355" w:leader="none"/>
       </w:tabs>
-      <w:spacing w:after="0"/>
+      <w:spacing w:before="0" w:after="0"/>
     </w:pPr>
+    <w:rPr/>
   </w:style>
-  <w:style w:type="character" w:customStyle="1" w:styleId="a4">
-    <w:name w:val="Верхний колонтитул Знак"/>
-    <w:basedOn w:val="a0"/>
-    <w:link w:val="a3"/>
+  <w:style w:type="numbering" w:styleId="NoList" w:default="1">
+    <w:name w:val="No List"/>
     <w:uiPriority w:val="99"/>
     <w:semiHidden/>
-    <w:rsid w:val="00F72C09"/>
-    <w:rPr>
-      <w:rFonts w:ascii="Times New Roman" w:eastAsia="Times New Roman" w:hAnsi="Times New Roman" w:cs="Times New Roman"/>
-      <w:color w:val="000000"/>
-      <w:sz w:val="24"/>
-      <w:szCs w:val="24"/>
-      <w:lang w:eastAsia="zh-CN"/>
-    </w:rPr>
+    <w:unhideWhenUsed/>
+    <w:qFormat/>
+  </w:style>
+  <w:style w:type="table" w:default="1" w:styleId="a1">
+    <w:name w:val="Normal Table"/>
+    <w:uiPriority w:val="99"/>
+    <w:semiHidden/>
+    <w:unhideWhenUsed/>
+    <w:tblPr>
+      <w:tblCellMar>
+        <w:top w:w="0" w:type="dxa"/>
+        <w:left w:w="108" w:type="dxa"/>
+        <w:bottom w:w="0" w:type="dxa"/>
+        <w:right w:w="108" w:type="dxa"/>
+      </w:tblCellMar>
+    </w:tblPr>
   </w:style>
 </w:styles>
 </file>

</xml_diff>

<commit_message>
Add pg-logs and admin manual rewritten
</commit_message>
<xml_diff>
--- a/docs/AdminManual.docx
+++ b/docs/AdminManual.docx
@@ -2,6 +2,261 @@
 <file path=word/document.xml><?xml version="1.0" encoding="utf-8"?>
 <w:document xmlns:o="urn:schemas-microsoft-com:office:office" xmlns:r="http://schemas.openxmlformats.org/officeDocument/2006/relationships" xmlns:v="urn:schemas-microsoft-com:vml" xmlns:w="http://schemas.openxmlformats.org/wordprocessingml/2006/main" xmlns:w10="urn:schemas-microsoft-com:office:word" xmlns:wp="http://schemas.openxmlformats.org/drawingml/2006/wordprocessingDrawing" xmlns:wps="http://schemas.microsoft.com/office/word/2010/wordprocessingShape" xmlns:wpg="http://schemas.microsoft.com/office/word/2010/wordprocessingGroup" xmlns:mc="http://schemas.openxmlformats.org/markup-compatibility/2006" xmlns:wp14="http://schemas.microsoft.com/office/word/2010/wordprocessingDrawing" xmlns:w14="http://schemas.microsoft.com/office/word/2010/wordml" mc:Ignorable="w14 wp14">
   <w:body>
+    <w:tbl>
+      <w:tblPr>
+        <w:tblW w:w="9571" w:type="dxa"/>
+        <w:jc w:val="left"/>
+        <w:tblInd w:w="0" w:type="dxa"/>
+        <w:tblLayout w:type="fixed"/>
+        <w:tblCellMar>
+          <w:top w:w="0" w:type="dxa"/>
+          <w:left w:w="108" w:type="dxa"/>
+          <w:bottom w:w="0" w:type="dxa"/>
+          <w:right w:w="108" w:type="dxa"/>
+        </w:tblCellMar>
+        <w:tblLook w:val="00a0" w:noHBand="0" w:noVBand="0" w:firstColumn="1" w:lastRow="0" w:lastColumn="0" w:firstRow="1"/>
+      </w:tblPr>
+      <w:tblGrid>
+        <w:gridCol w:w="9571"/>
+      </w:tblGrid>
+      <w:tr>
+        <w:trPr>
+          <w:trHeight w:val="1617" w:hRule="exact"/>
+        </w:trPr>
+        <w:tc>
+          <w:tcPr>
+            <w:tcW w:w="9571" w:type="dxa"/>
+            <w:tcBorders/>
+            <w:vAlign w:val="center"/>
+          </w:tcPr>
+          <w:p>
+            <w:pPr>
+              <w:pStyle w:val="Normal"/>
+              <w:widowControl w:val="false"/>
+              <w:spacing w:before="0" w:after="120"/>
+              <w:jc w:val="center"/>
+              <w:rPr/>
+            </w:pPr>
+            <w:r>
+              <w:rPr/>
+              <w:t>КАФЕДРА КОМПЬЮТЕРНЫЕ СИСТЕМЫ И ТЕХНОЛОГИИ (№ 12)</w:t>
+            </w:r>
+          </w:p>
+        </w:tc>
+      </w:tr>
+      <w:tr>
+        <w:trPr>
+          <w:trHeight w:val="5744" w:hRule="exact"/>
+        </w:trPr>
+        <w:tc>
+          <w:tcPr>
+            <w:tcW w:w="9571" w:type="dxa"/>
+            <w:tcBorders/>
+            <w:vAlign w:val="center"/>
+          </w:tcPr>
+          <w:p>
+            <w:pPr>
+              <w:pStyle w:val="DocumentName"/>
+              <w:widowControl w:val="false"/>
+              <w:tabs>
+                <w:tab w:val="clear" w:pos="708"/>
+                <w:tab w:val="left" w:pos="3252" w:leader="none"/>
+                <w:tab w:val="center" w:pos="4853" w:leader="none"/>
+              </w:tabs>
+              <w:spacing w:lineRule="auto" w:line="360" w:before="120" w:after="120"/>
+              <w:ind w:left="0" w:right="0" w:hanging="0"/>
+              <w:contextualSpacing/>
+              <w:rPr>
+                <w:caps/>
+                <w:sz w:val="28"/>
+                <w:szCs w:val="28"/>
+              </w:rPr>
+            </w:pPr>
+            <w:r>
+              <w:rPr/>
+              <w:t>Управление проектами и задачами</w:t>
+            </w:r>
+          </w:p>
+          <w:p>
+            <w:pPr>
+              <w:pStyle w:val="DocumentName"/>
+              <w:widowControl w:val="false"/>
+              <w:tabs>
+                <w:tab w:val="clear" w:pos="708"/>
+                <w:tab w:val="left" w:pos="1605" w:leader="none"/>
+              </w:tabs>
+              <w:spacing w:lineRule="auto" w:line="360" w:before="120" w:after="120"/>
+              <w:ind w:left="0" w:right="284" w:hanging="0"/>
+              <w:contextualSpacing/>
+              <w:rPr>
+                <w:rFonts w:ascii="Times New Roman" w:hAnsi="Times New Roman" w:eastAsia="Times New Roman" w:cs="Times New Roman"/>
+                <w:b/>
+                <w:b/>
+                <w:caps/>
+                <w:color w:val="000000"/>
+                <w:kern w:val="0"/>
+                <w:sz w:val="32"/>
+                <w:szCs w:val="32"/>
+                <w:lang w:val="ru-RU" w:eastAsia="zh-CN" w:bidi="ar-SA"/>
+              </w:rPr>
+            </w:pPr>
+            <w:r>
+              <w:rPr>
+                <w:rFonts w:eastAsia="Times New Roman" w:cs="Times New Roman"/>
+                <w:b/>
+                <w:caps/>
+                <w:color w:val="000000"/>
+                <w:kern w:val="0"/>
+                <w:sz w:val="32"/>
+                <w:szCs w:val="32"/>
+                <w:lang w:val="ru-RU" w:eastAsia="zh-CN" w:bidi="ar-SA"/>
+              </w:rPr>
+              <w:t>руководство администратора</w:t>
+            </w:r>
+          </w:p>
+          <w:p>
+            <w:pPr>
+              <w:pStyle w:val="DocumentName"/>
+              <w:widowControl w:val="false"/>
+              <w:tabs>
+                <w:tab w:val="clear" w:pos="708"/>
+                <w:tab w:val="left" w:pos="1605" w:leader="none"/>
+              </w:tabs>
+              <w:spacing w:lineRule="auto" w:line="360" w:before="120" w:after="120"/>
+              <w:ind w:left="0" w:right="284" w:hanging="0"/>
+              <w:contextualSpacing/>
+              <w:rPr>
+                <w:b w:val="false"/>
+                <w:b w:val="false"/>
+                <w:sz w:val="24"/>
+                <w:szCs w:val="24"/>
+                <w:lang w:val="en-US"/>
+              </w:rPr>
+            </w:pPr>
+            <w:r>
+              <w:rPr>
+                <w:b w:val="false"/>
+                <w:sz w:val="24"/>
+                <w:szCs w:val="24"/>
+              </w:rPr>
+              <w:t xml:space="preserve">Листов </w:t>
+            </w:r>
+            <w:r>
+              <w:rPr>
+                <w:b w:val="false"/>
+                <w:sz w:val="24"/>
+                <w:szCs w:val="24"/>
+                <w:lang w:val="en-US"/>
+              </w:rPr>
+              <w:t>??</w:t>
+            </w:r>
+          </w:p>
+          <w:p>
+            <w:pPr>
+              <w:pStyle w:val="DocumentName"/>
+              <w:widowControl w:val="false"/>
+              <w:spacing w:lineRule="auto" w:line="360" w:before="120" w:after="120"/>
+              <w:ind w:left="0" w:right="284" w:hanging="0"/>
+              <w:contextualSpacing/>
+              <w:rPr>
+                <w:b w:val="false"/>
+                <w:b w:val="false"/>
+                <w:sz w:val="24"/>
+                <w:szCs w:val="24"/>
+              </w:rPr>
+            </w:pPr>
+            <w:r>
+              <w:rPr>
+                <w:b w:val="false"/>
+                <w:sz w:val="24"/>
+                <w:szCs w:val="24"/>
+              </w:rPr>
+              <w:t>Версия 1.0</w:t>
+            </w:r>
+          </w:p>
+          <w:p>
+            <w:pPr>
+              <w:pStyle w:val="Normal"/>
+              <w:widowControl w:val="false"/>
+              <w:spacing w:before="0" w:after="120"/>
+              <w:jc w:val="center"/>
+              <w:rPr/>
+            </w:pPr>
+            <w:r>
+              <w:rPr/>
+            </w:r>
+          </w:p>
+        </w:tc>
+      </w:tr>
+      <w:tr>
+        <w:trPr>
+          <w:trHeight w:val="5478" w:hRule="exact"/>
+        </w:trPr>
+        <w:tc>
+          <w:tcPr>
+            <w:tcW w:w="9571" w:type="dxa"/>
+            <w:tcBorders/>
+          </w:tcPr>
+          <w:p>
+            <w:pPr>
+              <w:pStyle w:val="DocumentName"/>
+              <w:widowControl w:val="false"/>
+              <w:tabs>
+                <w:tab w:val="clear" w:pos="708"/>
+                <w:tab w:val="left" w:pos="3252" w:leader="none"/>
+                <w:tab w:val="center" w:pos="4853" w:leader="none"/>
+              </w:tabs>
+              <w:spacing w:lineRule="auto" w:line="360" w:before="120" w:after="120"/>
+              <w:ind w:left="0" w:right="0" w:hanging="0"/>
+              <w:contextualSpacing/>
+              <w:rPr/>
+            </w:pPr>
+            <w:r>
+              <w:rPr/>
+            </w:r>
+          </w:p>
+        </w:tc>
+      </w:tr>
+      <w:tr>
+        <w:trPr>
+          <w:trHeight w:val="718" w:hRule="exact"/>
+        </w:trPr>
+        <w:tc>
+          <w:tcPr>
+            <w:tcW w:w="9571" w:type="dxa"/>
+            <w:tcBorders/>
+          </w:tcPr>
+          <w:p>
+            <w:pPr>
+              <w:pStyle w:val="Normal"/>
+              <w:widowControl w:val="false"/>
+              <w:spacing w:before="0" w:after="120"/>
+              <w:jc w:val="center"/>
+              <w:rPr/>
+            </w:pPr>
+            <w:r>
+              <w:rPr/>
+              <w:t>Москва, 20_</w:t>
+            </w:r>
+          </w:p>
+        </w:tc>
+      </w:tr>
+    </w:tbl>
+    <w:p>
+      <w:pPr>
+        <w:sectPr>
+          <w:headerReference w:type="default" r:id="rId2"/>
+          <w:footerReference w:type="default" r:id="rId3"/>
+          <w:type w:val="nextPage"/>
+          <w:pgSz w:w="11906" w:h="16838"/>
+          <w:pgMar w:left="1134" w:right="1134" w:header="709" w:top="1134" w:footer="709" w:bottom="1134" w:gutter="0"/>
+          <w:pgNumType w:fmt="decimal"/>
+          <w:formProt w:val="false"/>
+          <w:textDirection w:val="lrTb"/>
+          <w:docGrid w:type="default" w:linePitch="360" w:charSpace="0"/>
+        </w:sectPr>
+      </w:pPr>
+    </w:p>
     <w:p>
       <w:pPr>
         <w:pStyle w:val="Heading1"/>
@@ -412,7 +667,7 @@
                           </pic:cNvPicPr>
                         </pic:nvPicPr>
                         <pic:blipFill>
-                          <a:blip r:embed="rId2"/>
+                          <a:blip r:embed="rId4"/>
                           <a:srcRect l="-154" t="-185" r="-154" b="-185"/>
                           <a:stretch>
                             <a:fillRect/>
@@ -503,7 +758,7 @@
                           </pic:cNvPicPr>
                         </pic:nvPicPr>
                         <pic:blipFill>
-                          <a:blip r:embed="rId3"/>
+                          <a:blip r:embed="rId5"/>
                           <a:srcRect l="-168" t="-199" r="-168" b="-199"/>
                           <a:stretch>
                             <a:fillRect/>
@@ -594,7 +849,7 @@
                           </pic:cNvPicPr>
                         </pic:nvPicPr>
                         <pic:blipFill>
-                          <a:blip r:embed="rId4"/>
+                          <a:blip r:embed="rId6"/>
                           <a:srcRect l="-194" t="-194" r="-194" b="-194"/>
                           <a:stretch>
                             <a:fillRect/>
@@ -690,7 +945,7 @@
                           </pic:cNvPicPr>
                         </pic:nvPicPr>
                         <pic:blipFill>
-                          <a:blip r:embed="rId5"/>
+                          <a:blip r:embed="rId7"/>
                           <a:srcRect l="-154" t="-161" r="-154" b="-161"/>
                           <a:stretch>
                             <a:fillRect/>
@@ -747,7 +1002,7 @@
       <w:pPr>
         <w:pStyle w:val="Heading2"/>
         <w:numPr>
-          <w:ilvl w:val="1"/>
+          <w:ilvl w:val="0"/>
           <w:numId w:val="2"/>
         </w:numPr>
         <w:spacing w:lineRule="auto" w:line="360" w:before="0" w:after="0"/>
@@ -805,7 +1060,7 @@
                     </pic:cNvPicPr>
                   </pic:nvPicPr>
                   <pic:blipFill>
-                    <a:blip r:embed="rId6"/>
+                    <a:blip r:embed="rId8"/>
                     <a:stretch>
                       <a:fillRect/>
                     </a:stretch>
@@ -865,20 +1120,79 @@
       <w:pPr>
         <w:pStyle w:val="Heading2"/>
         <w:numPr>
-          <w:ilvl w:val="1"/>
+          <w:ilvl w:val="0"/>
           <w:numId w:val="2"/>
         </w:numPr>
         <w:spacing w:lineRule="auto" w:line="360" w:before="0" w:after="0"/>
         <w:ind w:left="0" w:hanging="0"/>
         <w:rPr>
+          <w:rFonts w:ascii="Times New Roman" w:hAnsi="Times New Roman" w:eastAsia="Times New Roman" w:cs="Times New Roman"/>
+          <w:b/>
+          <w:b/>
+          <w:bCs/>
+          <w:i/>
+          <w:i/>
+          <w:iCs/>
+          <w:color w:val="000000"/>
+          <w:kern w:val="0"/>
+          <w:sz w:val="28"/>
+          <w:szCs w:val="28"/>
+          <w:lang w:val="ru-RU" w:eastAsia="zh-CN" w:bidi="ar-SA"/>
+        </w:rPr>
+      </w:pPr>
+      <w:r>
+        <w:rPr>
+          <w:rFonts w:eastAsia="Times New Roman" w:cs="Times New Roman" w:ascii="Times New Roman" w:hAnsi="Times New Roman"/>
+          <w:b/>
+          <w:bCs/>
+          <w:i/>
+          <w:iCs/>
+          <w:color w:val="000000"/>
+          <w:kern w:val="0"/>
+          <w:sz w:val="28"/>
+          <w:szCs w:val="28"/>
+          <w:lang w:val="ru-RU" w:eastAsia="zh-CN" w:bidi="ar-SA"/>
+        </w:rPr>
+        <w:t>Доступ к информации о пользователях</w:t>
+      </w:r>
+    </w:p>
+    <w:p>
+      <w:pPr>
+        <w:pStyle w:val="Normal"/>
+        <w:spacing w:lineRule="auto" w:line="360" w:before="0" w:after="0"/>
+        <w:ind w:left="0" w:hanging="0"/>
+        <w:rPr>
           <w:rFonts w:ascii="Times New Roman" w:hAnsi="Times New Roman" w:cs="Times New Roman"/>
         </w:rPr>
       </w:pPr>
       <w:r>
-        <w:rPr>
-          <w:rFonts w:cs="Times New Roman" w:ascii="Times New Roman" w:hAnsi="Times New Roman"/>
-        </w:rPr>
-        <w:t>Таблица пользователей</w:t>
+        <w:rPr/>
+      </w:r>
+    </w:p>
+    <w:p>
+      <w:pPr>
+        <w:pStyle w:val="Normal"/>
+        <w:spacing w:lineRule="auto" w:line="240" w:before="0" w:after="0"/>
+        <w:ind w:left="0" w:hanging="0"/>
+        <w:rPr>
+          <w:rFonts w:ascii="Times New Roman" w:hAnsi="Times New Roman" w:eastAsia="Times New Roman" w:cs="Times New Roman"/>
+          <w:color w:val="000000"/>
+          <w:kern w:val="0"/>
+          <w:sz w:val="24"/>
+          <w:szCs w:val="24"/>
+          <w:lang w:val="ru-RU" w:eastAsia="zh-CN" w:bidi="ar-SA"/>
+        </w:rPr>
+      </w:pPr>
+      <w:r>
+        <w:rPr>
+          <w:rFonts w:eastAsia="Times New Roman" w:cs="Times New Roman"/>
+          <w:color w:val="000000"/>
+          <w:kern w:val="0"/>
+          <w:sz w:val="24"/>
+          <w:szCs w:val="24"/>
+          <w:lang w:val="ru-RU" w:eastAsia="zh-CN" w:bidi="ar-SA"/>
+        </w:rPr>
+        <w:t>Для перехода к управлению пользователями необходимо выбрать экран «Настройки» и на нем перейти во вкладку «Пользователи». На данном экране представлена таблица пользователей с их ролями, иконками, полем поиска, кнопками добавления и удаления.</w:t>
       </w:r>
     </w:p>
     <w:p>
@@ -916,7 +1230,7 @@
                     </pic:cNvPicPr>
                   </pic:nvPicPr>
                   <pic:blipFill>
-                    <a:blip r:embed="rId7"/>
+                    <a:blip r:embed="rId9"/>
                     <a:stretch>
                       <a:fillRect/>
                     </a:stretch>
@@ -963,7 +1277,42 @@
         <w:rPr>
           <w:rFonts w:cs="Times New Roman" w:ascii="Times New Roman" w:hAnsi="Times New Roman"/>
         </w:rPr>
-        <w:t>Экран добалвления пользователя</w:t>
+        <w:t>До</w:t>
+      </w:r>
+      <w:r>
+        <w:rPr>
+          <w:rFonts w:cs="Times New Roman" w:ascii="Times New Roman" w:hAnsi="Times New Roman"/>
+        </w:rPr>
+        <w:t>балвлени</w:t>
+      </w:r>
+      <w:r>
+        <w:rPr>
+          <w:rFonts w:cs="Times New Roman" w:ascii="Times New Roman" w:hAnsi="Times New Roman"/>
+        </w:rPr>
+        <w:t>е</w:t>
+      </w:r>
+      <w:r>
+        <w:rPr>
+          <w:rFonts w:cs="Times New Roman" w:ascii="Times New Roman" w:hAnsi="Times New Roman"/>
+        </w:rPr>
+        <w:t xml:space="preserve"> пользователя</w:t>
+      </w:r>
+    </w:p>
+    <w:p>
+      <w:pPr>
+        <w:pStyle w:val="Normal"/>
+        <w:spacing w:lineRule="auto" w:line="360" w:before="0" w:after="0"/>
+        <w:ind w:left="0" w:hanging="0"/>
+        <w:jc w:val="left"/>
+        <w:rPr>
+          <w:rFonts w:ascii="Times New Roman" w:hAnsi="Times New Roman" w:cs="Times New Roman"/>
+        </w:rPr>
+      </w:pPr>
+      <w:r>
+        <w:rPr>
+          <w:rFonts w:cs="Times New Roman"/>
+        </w:rPr>
+        <w:t>Для добавления пользователя необходимо нажать на кнопку «+» и в появившемся окне ввести его логин, дважды повторить пароль и выбрать его системную роль. Кнопками в нижней части экрана можно завердить или отменить добавление.</w:t>
       </w:r>
     </w:p>
     <w:p>
@@ -1018,8 +1367,8 @@
                     </pic:cNvPicPr>
                   </pic:nvPicPr>
                   <pic:blipFill>
-                    <a:blip r:embed="rId8"/>
-                    <a:srcRect l="0" t="13548" r="0" b="24030"/>
+                    <a:blip r:embed="rId10"/>
+                    <a:srcRect l="0" t="13550" r="0" b="24034"/>
                     <a:stretch>
                       <a:fillRect/>
                     </a:stretch>
@@ -1052,6 +1401,21 @@
         <w:rPr/>
         <w:t>Рис.5.1-12. Экран добавления пользователей.</w:t>
       </w:r>
+      <w:r>
+        <w:br w:type="page"/>
+      </w:r>
+    </w:p>
+    <w:p>
+      <w:pPr>
+        <w:pStyle w:val="Normal"/>
+        <w:spacing w:lineRule="auto" w:line="360" w:before="0" w:after="0"/>
+        <w:ind w:hanging="0"/>
+        <w:jc w:val="center"/>
+        <w:rPr/>
+      </w:pPr>
+      <w:r>
+        <w:rPr/>
+      </w:r>
     </w:p>
     <w:p>
       <w:pPr>
@@ -1069,9 +1433,53 @@
       </w:pPr>
       <w:r>
         <w:rPr>
+          <w:rFonts w:eastAsia="Times New Roman" w:cs="Times New Roman" w:ascii="Times New Roman" w:hAnsi="Times New Roman"/>
+          <w:b/>
+          <w:bCs/>
+          <w:i/>
+          <w:iCs/>
+          <w:color w:val="000000"/>
+          <w:kern w:val="0"/>
+          <w:sz w:val="28"/>
+          <w:szCs w:val="28"/>
+          <w:lang w:val="ru-RU" w:eastAsia="zh-CN" w:bidi="ar-SA"/>
+        </w:rPr>
+        <w:t>Р</w:t>
+      </w:r>
+      <w:r>
+        <w:rPr>
           <w:rFonts w:cs="Times New Roman" w:ascii="Times New Roman" w:hAnsi="Times New Roman"/>
         </w:rPr>
-        <w:t>Экран редактирования пользователя</w:t>
+        <w:t>едактировани</w:t>
+      </w:r>
+      <w:r>
+        <w:rPr>
+          <w:rFonts w:cs="Times New Roman" w:ascii="Times New Roman" w:hAnsi="Times New Roman"/>
+        </w:rPr>
+        <w:t>е параметров</w:t>
+      </w:r>
+      <w:r>
+        <w:rPr>
+          <w:rFonts w:cs="Times New Roman" w:ascii="Times New Roman" w:hAnsi="Times New Roman"/>
+        </w:rPr>
+        <w:t xml:space="preserve"> пользователя</w:t>
+      </w:r>
+    </w:p>
+    <w:p>
+      <w:pPr>
+        <w:pStyle w:val="Normal"/>
+        <w:spacing w:lineRule="auto" w:line="360" w:before="0" w:after="0"/>
+        <w:ind w:left="0" w:hanging="0"/>
+        <w:jc w:val="left"/>
+        <w:rPr>
+          <w:rFonts w:ascii="Times New Roman" w:hAnsi="Times New Roman" w:cs="Times New Roman"/>
+        </w:rPr>
+      </w:pPr>
+      <w:r>
+        <w:rPr>
+          <w:rFonts w:cs="Times New Roman"/>
+        </w:rPr>
+        <w:t>Для редактирования параметров пользователя необходимо нажать на его логин в таблице. В появившемся окне доступы активация/деактивация пользователя, смена роли и просмотр проектов пользователя.</w:t>
       </w:r>
     </w:p>
     <w:p>
@@ -1126,7 +1534,7 @@
                     </pic:cNvPicPr>
                   </pic:nvPicPr>
                   <pic:blipFill>
-                    <a:blip r:embed="rId9"/>
+                    <a:blip r:embed="rId11"/>
                     <a:stretch>
                       <a:fillRect/>
                     </a:stretch>
@@ -1186,9 +1594,10 @@
           <w:b/>
           <w:bCs/>
           <w:color w:val="000000"/>
+          <w:kern w:val="0"/>
           <w:sz w:val="32"/>
           <w:szCs w:val="32"/>
-          <w:lang w:eastAsia="zh-CN"/>
+          <w:lang w:val="ru-RU" w:eastAsia="zh-CN" w:bidi="ar-SA"/>
         </w:rPr>
       </w:pPr>
       <w:r>
@@ -1197,11 +1606,228 @@
           <w:b/>
           <w:bCs/>
           <w:color w:val="000000"/>
+          <w:kern w:val="0"/>
           <w:sz w:val="32"/>
           <w:szCs w:val="32"/>
-          <w:lang w:eastAsia="zh-CN"/>
-        </w:rPr>
-        <w:t>Техническое обслуживание</w:t>
+          <w:lang w:val="ru-RU" w:eastAsia="zh-CN" w:bidi="ar-SA"/>
+        </w:rPr>
+        <w:t>Сборка и запуск</w:t>
+      </w:r>
+    </w:p>
+    <w:p>
+      <w:pPr>
+        <w:pStyle w:val="Heading2"/>
+        <w:numPr>
+          <w:ilvl w:val="0"/>
+          <w:numId w:val="2"/>
+        </w:numPr>
+        <w:spacing w:lineRule="auto" w:line="360" w:before="0" w:after="0"/>
+        <w:ind w:left="0" w:hanging="0"/>
+        <w:jc w:val="left"/>
+        <w:rPr>
+          <w:rFonts w:ascii="Times New Roman" w:hAnsi="Times New Roman" w:eastAsia="Times New Roman" w:cs="Times New Roman"/>
+          <w:b/>
+          <w:b/>
+          <w:bCs/>
+          <w:i/>
+          <w:i/>
+          <w:iCs/>
+          <w:color w:val="000000"/>
+          <w:kern w:val="0"/>
+          <w:sz w:val="32"/>
+          <w:szCs w:val="32"/>
+          <w:lang w:val="ru-RU" w:eastAsia="zh-CN" w:bidi="ar-SA"/>
+        </w:rPr>
+      </w:pPr>
+      <w:r>
+        <w:rPr>
+          <w:rFonts w:eastAsia="Times New Roman" w:cs="Times New Roman" w:ascii="Times New Roman" w:hAnsi="Times New Roman"/>
+          <w:b/>
+          <w:bCs/>
+          <w:i/>
+          <w:iCs/>
+          <w:color w:val="000000"/>
+          <w:kern w:val="0"/>
+          <w:sz w:val="32"/>
+          <w:szCs w:val="32"/>
+          <w:lang w:val="ru-RU" w:eastAsia="zh-CN" w:bidi="ar-SA"/>
+        </w:rPr>
+        <w:t xml:space="preserve">Технические требования </w:t>
+      </w:r>
+    </w:p>
+    <w:p>
+      <w:pPr>
+        <w:pStyle w:val="Normal"/>
+        <w:spacing w:lineRule="auto" w:line="240" w:before="0" w:after="0"/>
+        <w:ind w:left="0" w:hanging="0"/>
+        <w:jc w:val="left"/>
+        <w:rPr>
+          <w:b w:val="false"/>
+          <w:b w:val="false"/>
+          <w:bCs w:val="false"/>
+          <w:i w:val="false"/>
+          <w:i w:val="false"/>
+          <w:iCs w:val="false"/>
+          <w:sz w:val="24"/>
+          <w:szCs w:val="24"/>
+        </w:rPr>
+      </w:pPr>
+      <w:r>
+        <w:rPr>
+          <w:rFonts w:eastAsia="Times New Roman" w:cs="Times New Roman"/>
+          <w:b w:val="false"/>
+          <w:bCs w:val="false"/>
+          <w:i w:val="false"/>
+          <w:iCs w:val="false"/>
+          <w:color w:val="000000"/>
+          <w:kern w:val="0"/>
+          <w:sz w:val="24"/>
+          <w:szCs w:val="24"/>
+          <w:lang w:val="ru-RU" w:eastAsia="zh-CN" w:bidi="ar-SA"/>
+        </w:rPr>
+        <w:t>Для корректного функционирования приложения рекомендуется использование процессора с не менее чем 4 ядрами Intel Nehalem или AMD Bulldozer и новее а также не менее 8 ГБ ОЗУ и 100 ГБ дискового пространства.</w:t>
+      </w:r>
+    </w:p>
+    <w:p>
+      <w:pPr>
+        <w:pStyle w:val="Normal"/>
+        <w:spacing w:lineRule="auto" w:line="240" w:before="0" w:after="0"/>
+        <w:ind w:left="0" w:hanging="0"/>
+        <w:jc w:val="left"/>
+        <w:rPr>
+          <w:rFonts w:ascii="Times New Roman" w:hAnsi="Times New Roman" w:eastAsia="Times New Roman" w:cs="Times New Roman"/>
+          <w:color w:val="000000"/>
+          <w:kern w:val="0"/>
+          <w:lang w:val="ru-RU" w:eastAsia="zh-CN" w:bidi="ar-SA"/>
+        </w:rPr>
+      </w:pPr>
+      <w:r>
+        <w:rPr>
+          <w:b w:val="false"/>
+          <w:bCs w:val="false"/>
+          <w:i w:val="false"/>
+          <w:iCs w:val="false"/>
+          <w:sz w:val="24"/>
+          <w:szCs w:val="24"/>
+        </w:rPr>
+      </w:r>
+    </w:p>
+    <w:p>
+      <w:pPr>
+        <w:pStyle w:val="Normal"/>
+        <w:spacing w:lineRule="auto" w:line="240" w:before="0" w:after="0"/>
+        <w:ind w:left="0" w:hanging="0"/>
+        <w:jc w:val="left"/>
+        <w:rPr>
+          <w:b w:val="false"/>
+          <w:b w:val="false"/>
+          <w:bCs w:val="false"/>
+          <w:i w:val="false"/>
+          <w:i w:val="false"/>
+          <w:iCs w:val="false"/>
+          <w:sz w:val="24"/>
+          <w:szCs w:val="24"/>
+        </w:rPr>
+      </w:pPr>
+      <w:r>
+        <w:rPr>
+          <w:rFonts w:eastAsia="Times New Roman" w:cs="Times New Roman"/>
+          <w:b w:val="false"/>
+          <w:bCs w:val="false"/>
+          <w:i w:val="false"/>
+          <w:iCs w:val="false"/>
+          <w:color w:val="000000"/>
+          <w:kern w:val="0"/>
+          <w:sz w:val="24"/>
+          <w:szCs w:val="24"/>
+          <w:lang w:val="ru-RU" w:eastAsia="zh-CN" w:bidi="ar-SA"/>
+        </w:rPr>
+        <w:t>В качестве операционной системы следует использовать  macOS 10.13 и новее или дистрибутивы GNU/Linux, такие как Ubuntu 20.04, RHEL 8, Debian 10.</w:t>
+      </w:r>
+    </w:p>
+    <w:p>
+      <w:pPr>
+        <w:pStyle w:val="Normal"/>
+        <w:spacing w:lineRule="auto" w:line="240" w:before="0" w:after="0"/>
+        <w:ind w:left="0" w:hanging="0"/>
+        <w:jc w:val="left"/>
+        <w:rPr>
+          <w:rFonts w:ascii="Times New Roman" w:hAnsi="Times New Roman" w:eastAsia="Times New Roman" w:cs="Times New Roman"/>
+          <w:color w:val="000000"/>
+          <w:kern w:val="0"/>
+          <w:lang w:val="ru-RU" w:eastAsia="zh-CN" w:bidi="ar-SA"/>
+        </w:rPr>
+      </w:pPr>
+      <w:r>
+        <w:rPr>
+          <w:b w:val="false"/>
+          <w:bCs w:val="false"/>
+          <w:i w:val="false"/>
+          <w:iCs w:val="false"/>
+          <w:sz w:val="24"/>
+          <w:szCs w:val="24"/>
+        </w:rPr>
+      </w:r>
+    </w:p>
+    <w:p>
+      <w:pPr>
+        <w:pStyle w:val="Normal"/>
+        <w:spacing w:lineRule="auto" w:line="240" w:before="0" w:after="0"/>
+        <w:ind w:left="0" w:hanging="0"/>
+        <w:jc w:val="left"/>
+        <w:rPr>
+          <w:b w:val="false"/>
+          <w:b w:val="false"/>
+          <w:bCs w:val="false"/>
+          <w:i w:val="false"/>
+          <w:i w:val="false"/>
+          <w:iCs w:val="false"/>
+          <w:sz w:val="24"/>
+          <w:szCs w:val="24"/>
+        </w:rPr>
+      </w:pPr>
+      <w:r>
+        <w:rPr>
+          <w:rFonts w:eastAsia="Times New Roman" w:cs="Times New Roman"/>
+          <w:b w:val="false"/>
+          <w:bCs w:val="false"/>
+          <w:i w:val="false"/>
+          <w:iCs w:val="false"/>
+          <w:color w:val="000000"/>
+          <w:kern w:val="0"/>
+          <w:sz w:val="24"/>
+          <w:szCs w:val="24"/>
+          <w:lang w:val="ru-RU" w:eastAsia="zh-CN" w:bidi="ar-SA"/>
+        </w:rPr>
+        <w:t>Для сборки и запуска системы необходимы GNU Make, OpenJDK 11, Maven, NPM, Docker, Docker Compose с поддержкой версии 3.7 или выше, а также доступ к официальным репозиториям NPM, Docker и Maven или их локальным зеркалам.</w:t>
+      </w:r>
+    </w:p>
+    <w:p>
+      <w:pPr>
+        <w:pStyle w:val="Normal"/>
+        <w:spacing w:lineRule="auto" w:line="240" w:before="0" w:after="0"/>
+        <w:ind w:left="0" w:hanging="0"/>
+        <w:jc w:val="left"/>
+        <w:rPr>
+          <w:b w:val="false"/>
+          <w:b w:val="false"/>
+          <w:bCs w:val="false"/>
+          <w:i w:val="false"/>
+          <w:i w:val="false"/>
+          <w:iCs w:val="false"/>
+          <w:sz w:val="24"/>
+          <w:szCs w:val="24"/>
+        </w:rPr>
+      </w:pPr>
+      <w:r>
+        <w:rPr>
+          <w:b w:val="false"/>
+          <w:bCs w:val="false"/>
+          <w:i w:val="false"/>
+          <w:iCs w:val="false"/>
+          <w:sz w:val="24"/>
+          <w:szCs w:val="24"/>
+        </w:rPr>
       </w:r>
     </w:p>
     <w:p>
@@ -1223,6 +1849,720 @@
           <w:i/>
           <w:iCs/>
           <w:color w:val="000000"/>
+          <w:kern w:val="0"/>
+          <w:sz w:val="32"/>
+          <w:szCs w:val="32"/>
+          <w:lang w:val="ru-RU" w:eastAsia="zh-CN" w:bidi="ar-SA"/>
+        </w:rPr>
+      </w:pPr>
+      <w:r>
+        <w:rPr>
+          <w:rFonts w:eastAsia="Times New Roman" w:cs="Times New Roman" w:ascii="Times New Roman" w:hAnsi="Times New Roman"/>
+          <w:b/>
+          <w:bCs/>
+          <w:i/>
+          <w:iCs/>
+          <w:color w:val="000000"/>
+          <w:kern w:val="0"/>
+          <w:sz w:val="32"/>
+          <w:szCs w:val="32"/>
+          <w:lang w:val="ru-RU" w:eastAsia="zh-CN" w:bidi="ar-SA"/>
+        </w:rPr>
+        <w:t>Сборка и запуск</w:t>
+      </w:r>
+    </w:p>
+    <w:p>
+      <w:pPr>
+        <w:pStyle w:val="Normal"/>
+        <w:spacing w:lineRule="auto" w:line="240" w:before="0" w:after="0"/>
+        <w:ind w:left="0" w:hanging="0"/>
+        <w:jc w:val="left"/>
+        <w:rPr>
+          <w:b w:val="false"/>
+          <w:b w:val="false"/>
+          <w:bCs w:val="false"/>
+          <w:i w:val="false"/>
+          <w:i w:val="false"/>
+          <w:iCs w:val="false"/>
+          <w:sz w:val="24"/>
+          <w:szCs w:val="24"/>
+        </w:rPr>
+      </w:pPr>
+      <w:r>
+        <w:rPr>
+          <w:rFonts w:eastAsia="Times New Roman" w:cs="Times New Roman"/>
+          <w:b w:val="false"/>
+          <w:bCs w:val="false"/>
+          <w:i w:val="false"/>
+          <w:iCs w:val="false"/>
+          <w:color w:val="000000"/>
+          <w:kern w:val="0"/>
+          <w:sz w:val="24"/>
+          <w:szCs w:val="24"/>
+          <w:lang w:val="ru-RU" w:eastAsia="zh-CN" w:bidi="ar-SA"/>
+        </w:rPr>
+        <w:t>Для сборки приложения в корне директории с исходным кодом выполняется команда:</w:t>
+      </w:r>
+    </w:p>
+    <w:p>
+      <w:pPr>
+        <w:pStyle w:val="Normal"/>
+        <w:spacing w:lineRule="auto" w:line="240" w:before="0" w:after="0"/>
+        <w:ind w:left="0" w:hanging="0"/>
+        <w:jc w:val="left"/>
+        <w:rPr>
+          <w:rFonts w:ascii="Monospace" w:hAnsi="Monospace"/>
+          <w:b/>
+          <w:b/>
+          <w:bCs/>
+          <w:i w:val="false"/>
+          <w:i w:val="false"/>
+          <w:iCs w:val="false"/>
+          <w:sz w:val="24"/>
+          <w:szCs w:val="24"/>
+        </w:rPr>
+      </w:pPr>
+      <w:r>
+        <w:rPr>
+          <w:rFonts w:eastAsia="Times New Roman" w:cs="Times New Roman" w:ascii="Monospace" w:hAnsi="Monospace"/>
+          <w:b/>
+          <w:bCs/>
+          <w:i w:val="false"/>
+          <w:iCs w:val="false"/>
+          <w:color w:val="000000"/>
+          <w:kern w:val="0"/>
+          <w:sz w:val="24"/>
+          <w:szCs w:val="24"/>
+          <w:lang w:val="ru-RU" w:eastAsia="zh-CN" w:bidi="ar-SA"/>
+        </w:rPr>
+        <w:t>make build</w:t>
+      </w:r>
+    </w:p>
+    <w:p>
+      <w:pPr>
+        <w:pStyle w:val="Normal"/>
+        <w:spacing w:lineRule="auto" w:line="240" w:before="0" w:after="0"/>
+        <w:ind w:left="0" w:hanging="0"/>
+        <w:jc w:val="left"/>
+        <w:rPr>
+          <w:b w:val="false"/>
+          <w:b w:val="false"/>
+          <w:bCs w:val="false"/>
+          <w:i w:val="false"/>
+          <w:i w:val="false"/>
+          <w:iCs w:val="false"/>
+          <w:sz w:val="24"/>
+          <w:szCs w:val="24"/>
+        </w:rPr>
+      </w:pPr>
+      <w:r>
+        <w:rPr>
+          <w:rFonts w:eastAsia="Times New Roman" w:cs="Times New Roman"/>
+          <w:b w:val="false"/>
+          <w:bCs w:val="false"/>
+          <w:i w:val="false"/>
+          <w:iCs w:val="false"/>
+          <w:color w:val="000000"/>
+          <w:kern w:val="0"/>
+          <w:sz w:val="24"/>
+          <w:szCs w:val="24"/>
+          <w:lang w:val="ru-RU" w:eastAsia="zh-CN" w:bidi="ar-SA"/>
+        </w:rPr>
+        <w:t>Для запуска приложения выполняется команда:</w:t>
+      </w:r>
+    </w:p>
+    <w:p>
+      <w:pPr>
+        <w:pStyle w:val="Normal"/>
+        <w:spacing w:lineRule="auto" w:line="240" w:before="0" w:after="0"/>
+        <w:ind w:left="0" w:hanging="0"/>
+        <w:jc w:val="left"/>
+        <w:rPr>
+          <w:rFonts w:ascii="Monospace" w:hAnsi="Monospace"/>
+          <w:b/>
+          <w:b/>
+          <w:bCs/>
+          <w:i w:val="false"/>
+          <w:i w:val="false"/>
+          <w:iCs w:val="false"/>
+          <w:sz w:val="24"/>
+          <w:szCs w:val="24"/>
+        </w:rPr>
+      </w:pPr>
+      <w:r>
+        <w:rPr>
+          <w:rFonts w:eastAsia="Times New Roman" w:cs="Times New Roman" w:ascii="Monospace" w:hAnsi="Monospace"/>
+          <w:b/>
+          <w:bCs/>
+          <w:i w:val="false"/>
+          <w:iCs w:val="false"/>
+          <w:color w:val="000000"/>
+          <w:kern w:val="0"/>
+          <w:sz w:val="24"/>
+          <w:szCs w:val="24"/>
+          <w:lang w:val="ru-RU" w:eastAsia="zh-CN" w:bidi="ar-SA"/>
+        </w:rPr>
+        <w:t>make run</w:t>
+      </w:r>
+    </w:p>
+    <w:p>
+      <w:pPr>
+        <w:pStyle w:val="Normal"/>
+        <w:spacing w:lineRule="auto" w:line="240" w:before="0" w:after="0"/>
+        <w:ind w:left="0" w:hanging="0"/>
+        <w:jc w:val="left"/>
+        <w:rPr>
+          <w:b w:val="false"/>
+          <w:b w:val="false"/>
+          <w:bCs w:val="false"/>
+          <w:i w:val="false"/>
+          <w:i w:val="false"/>
+          <w:iCs w:val="false"/>
+          <w:sz w:val="24"/>
+          <w:szCs w:val="24"/>
+        </w:rPr>
+      </w:pPr>
+      <w:r>
+        <w:rPr>
+          <w:rFonts w:eastAsia="Times New Roman" w:cs="Times New Roman"/>
+          <w:b w:val="false"/>
+          <w:bCs w:val="false"/>
+          <w:i w:val="false"/>
+          <w:iCs w:val="false"/>
+          <w:color w:val="000000"/>
+          <w:kern w:val="0"/>
+          <w:sz w:val="24"/>
+          <w:szCs w:val="24"/>
+          <w:lang w:val="ru-RU" w:eastAsia="zh-CN" w:bidi="ar-SA"/>
+        </w:rPr>
+        <w:t>Для перео</w:t>
+      </w:r>
+      <w:r>
+        <w:rPr>
+          <w:rFonts w:eastAsia="Times New Roman" w:cs="Times New Roman"/>
+          <w:b w:val="false"/>
+          <w:bCs w:val="false"/>
+          <w:i w:val="false"/>
+          <w:iCs w:val="false"/>
+          <w:color w:val="000000"/>
+          <w:kern w:val="0"/>
+          <w:sz w:val="24"/>
+          <w:szCs w:val="24"/>
+          <w:lang w:val="ru-RU" w:eastAsia="zh-CN" w:bidi="ar-SA"/>
+        </w:rPr>
+        <w:t>пределения пути до директории данных Postgresql команде добавляется параметр пути:</w:t>
+      </w:r>
+    </w:p>
+    <w:p>
+      <w:pPr>
+        <w:pStyle w:val="Normal"/>
+        <w:spacing w:lineRule="auto" w:line="240" w:before="0" w:after="0"/>
+        <w:ind w:left="0" w:hanging="0"/>
+        <w:jc w:val="left"/>
+        <w:rPr>
+          <w:rFonts w:ascii="Monospace" w:hAnsi="Monospace"/>
+          <w:b/>
+          <w:b/>
+          <w:bCs/>
+          <w:i w:val="false"/>
+          <w:i w:val="false"/>
+          <w:iCs w:val="false"/>
+          <w:sz w:val="24"/>
+          <w:szCs w:val="24"/>
+        </w:rPr>
+      </w:pPr>
+      <w:r>
+        <w:rPr>
+          <w:rFonts w:eastAsia="Times New Roman" w:cs="Times New Roman" w:ascii="Monospace" w:hAnsi="Monospace"/>
+          <w:b/>
+          <w:bCs/>
+          <w:i w:val="false"/>
+          <w:iCs w:val="false"/>
+          <w:color w:val="000000"/>
+          <w:kern w:val="0"/>
+          <w:sz w:val="24"/>
+          <w:szCs w:val="24"/>
+          <w:lang w:val="ru-RU" w:eastAsia="zh-CN" w:bidi="ar-SA"/>
+        </w:rPr>
+        <w:t>make run PSQL_DATA_PATH=/path/to/data</w:t>
+      </w:r>
+    </w:p>
+    <w:p>
+      <w:pPr>
+        <w:pStyle w:val="Normal"/>
+        <w:spacing w:lineRule="auto" w:line="240" w:before="0" w:after="0"/>
+        <w:ind w:left="0" w:hanging="0"/>
+        <w:jc w:val="left"/>
+        <w:rPr>
+          <w:rFonts w:ascii="Times New Roman" w:hAnsi="Times New Roman" w:eastAsia="Times New Roman" w:cs="Times New Roman"/>
+          <w:color w:val="000000"/>
+          <w:kern w:val="0"/>
+          <w:lang w:val="ru-RU" w:eastAsia="zh-CN" w:bidi="ar-SA"/>
+        </w:rPr>
+      </w:pPr>
+      <w:r>
+        <w:rPr>
+          <w:b w:val="false"/>
+          <w:bCs w:val="false"/>
+          <w:i w:val="false"/>
+          <w:iCs w:val="false"/>
+          <w:sz w:val="24"/>
+          <w:szCs w:val="24"/>
+        </w:rPr>
+      </w:r>
+    </w:p>
+    <w:p>
+      <w:pPr>
+        <w:pStyle w:val="Normal"/>
+        <w:spacing w:lineRule="auto" w:line="240" w:before="0" w:after="0"/>
+        <w:ind w:left="0" w:hanging="0"/>
+        <w:jc w:val="left"/>
+        <w:rPr>
+          <w:b w:val="false"/>
+          <w:b w:val="false"/>
+          <w:bCs w:val="false"/>
+          <w:i w:val="false"/>
+          <w:i w:val="false"/>
+          <w:iCs w:val="false"/>
+          <w:sz w:val="24"/>
+          <w:szCs w:val="24"/>
+        </w:rPr>
+      </w:pPr>
+      <w:r>
+        <w:rPr>
+          <w:rFonts w:eastAsia="Times New Roman" w:cs="Times New Roman"/>
+          <w:b w:val="false"/>
+          <w:bCs w:val="false"/>
+          <w:i w:val="false"/>
+          <w:iCs w:val="false"/>
+          <w:color w:val="000000"/>
+          <w:kern w:val="0"/>
+          <w:sz w:val="24"/>
+          <w:szCs w:val="24"/>
+          <w:lang w:val="ru-RU" w:eastAsia="zh-CN" w:bidi="ar-SA"/>
+        </w:rPr>
+        <w:t>Приложение при старте инициализирует директорию, если она не содержит базы данных PostgreSQL 13.</w:t>
+      </w:r>
+    </w:p>
+    <w:p>
+      <w:pPr>
+        <w:pStyle w:val="Normal"/>
+        <w:spacing w:lineRule="auto" w:line="240" w:before="0" w:after="0"/>
+        <w:ind w:left="0" w:hanging="0"/>
+        <w:jc w:val="left"/>
+        <w:rPr>
+          <w:rFonts w:ascii="Times New Roman" w:hAnsi="Times New Roman" w:eastAsia="Times New Roman" w:cs="Times New Roman"/>
+          <w:color w:val="000000"/>
+          <w:kern w:val="0"/>
+          <w:lang w:val="ru-RU" w:eastAsia="zh-CN" w:bidi="ar-SA"/>
+        </w:rPr>
+      </w:pPr>
+      <w:r>
+        <w:rPr>
+          <w:b w:val="false"/>
+          <w:bCs w:val="false"/>
+          <w:i w:val="false"/>
+          <w:iCs w:val="false"/>
+          <w:sz w:val="24"/>
+          <w:szCs w:val="24"/>
+        </w:rPr>
+      </w:r>
+    </w:p>
+    <w:p>
+      <w:pPr>
+        <w:pStyle w:val="Normal"/>
+        <w:spacing w:lineRule="auto" w:line="240" w:before="0" w:after="0"/>
+        <w:ind w:left="0" w:hanging="0"/>
+        <w:jc w:val="left"/>
+        <w:rPr>
+          <w:b w:val="false"/>
+          <w:b w:val="false"/>
+          <w:bCs w:val="false"/>
+          <w:i w:val="false"/>
+          <w:i w:val="false"/>
+          <w:iCs w:val="false"/>
+          <w:sz w:val="24"/>
+          <w:szCs w:val="24"/>
+        </w:rPr>
+      </w:pPr>
+      <w:r>
+        <w:rPr>
+          <w:rFonts w:eastAsia="Times New Roman" w:cs="Times New Roman"/>
+          <w:b w:val="false"/>
+          <w:bCs w:val="false"/>
+          <w:i w:val="false"/>
+          <w:iCs w:val="false"/>
+          <w:color w:val="000000"/>
+          <w:kern w:val="0"/>
+          <w:sz w:val="24"/>
+          <w:szCs w:val="24"/>
+          <w:lang w:val="ru-RU" w:eastAsia="zh-CN" w:bidi="ar-SA"/>
+        </w:rPr>
+        <w:t>После старта приложение доступно на порту 80/</w:t>
+      </w:r>
+    </w:p>
+    <w:p>
+      <w:pPr>
+        <w:pStyle w:val="Normal"/>
+        <w:spacing w:lineRule="auto" w:line="240" w:before="0" w:after="0"/>
+        <w:ind w:left="0" w:hanging="0"/>
+        <w:jc w:val="left"/>
+        <w:rPr>
+          <w:rFonts w:ascii="Times New Roman" w:hAnsi="Times New Roman" w:eastAsia="Times New Roman" w:cs="Times New Roman"/>
+          <w:color w:val="000000"/>
+          <w:kern w:val="0"/>
+          <w:lang w:val="ru-RU" w:eastAsia="zh-CN" w:bidi="ar-SA"/>
+        </w:rPr>
+      </w:pPr>
+      <w:r>
+        <w:rPr>
+          <w:b w:val="false"/>
+          <w:bCs w:val="false"/>
+          <w:i w:val="false"/>
+          <w:iCs w:val="false"/>
+          <w:sz w:val="24"/>
+          <w:szCs w:val="24"/>
+        </w:rPr>
+      </w:r>
+    </w:p>
+    <w:p>
+      <w:pPr>
+        <w:pStyle w:val="Heading2"/>
+        <w:numPr>
+          <w:ilvl w:val="1"/>
+          <w:numId w:val="2"/>
+        </w:numPr>
+        <w:spacing w:lineRule="auto" w:line="360" w:before="0" w:after="0"/>
+        <w:ind w:left="0" w:hanging="0"/>
+        <w:jc w:val="left"/>
+        <w:rPr>
+          <w:rFonts w:ascii="Times New Roman" w:hAnsi="Times New Roman" w:eastAsia="Times New Roman" w:cs="Times New Roman"/>
+          <w:b/>
+          <w:b/>
+          <w:bCs/>
+          <w:i/>
+          <w:i/>
+          <w:iCs/>
+          <w:color w:val="000000"/>
+          <w:kern w:val="0"/>
+          <w:sz w:val="32"/>
+          <w:szCs w:val="32"/>
+          <w:lang w:val="ru-RU" w:eastAsia="zh-CN" w:bidi="ar-SA"/>
+        </w:rPr>
+      </w:pPr>
+      <w:r>
+        <w:rPr>
+          <w:rFonts w:eastAsia="Times New Roman" w:cs="Times New Roman" w:ascii="Times New Roman" w:hAnsi="Times New Roman"/>
+          <w:b/>
+          <w:bCs/>
+          <w:i/>
+          <w:iCs/>
+          <w:color w:val="000000"/>
+          <w:kern w:val="0"/>
+          <w:sz w:val="32"/>
+          <w:szCs w:val="32"/>
+          <w:lang w:val="ru-RU" w:eastAsia="zh-CN" w:bidi="ar-SA"/>
+        </w:rPr>
+        <w:t>Остановка и управление</w:t>
+      </w:r>
+    </w:p>
+    <w:p>
+      <w:pPr>
+        <w:pStyle w:val="Normal"/>
+        <w:spacing w:lineRule="auto" w:line="240" w:before="0" w:after="0"/>
+        <w:ind w:left="0" w:hanging="0"/>
+        <w:jc w:val="left"/>
+        <w:rPr>
+          <w:b w:val="false"/>
+          <w:b w:val="false"/>
+          <w:bCs w:val="false"/>
+          <w:i w:val="false"/>
+          <w:i w:val="false"/>
+          <w:iCs w:val="false"/>
+          <w:sz w:val="24"/>
+          <w:szCs w:val="24"/>
+        </w:rPr>
+      </w:pPr>
+      <w:r>
+        <w:rPr>
+          <w:rFonts w:eastAsia="Times New Roman" w:cs="Times New Roman"/>
+          <w:b w:val="false"/>
+          <w:bCs w:val="false"/>
+          <w:i w:val="false"/>
+          <w:iCs w:val="false"/>
+          <w:color w:val="000000"/>
+          <w:kern w:val="0"/>
+          <w:sz w:val="24"/>
+          <w:szCs w:val="24"/>
+          <w:lang w:val="ru-RU" w:eastAsia="zh-CN" w:bidi="ar-SA"/>
+        </w:rPr>
+        <w:t>Для перезапуска с изменением конфигурации требуется повторить команду старта со всеми её параметрами.</w:t>
+      </w:r>
+    </w:p>
+    <w:p>
+      <w:pPr>
+        <w:pStyle w:val="Normal"/>
+        <w:spacing w:lineRule="auto" w:line="240" w:before="0" w:after="0"/>
+        <w:ind w:left="0" w:hanging="0"/>
+        <w:jc w:val="left"/>
+        <w:rPr>
+          <w:b w:val="false"/>
+          <w:b w:val="false"/>
+          <w:bCs w:val="false"/>
+          <w:i w:val="false"/>
+          <w:i w:val="false"/>
+          <w:iCs w:val="false"/>
+          <w:sz w:val="24"/>
+          <w:szCs w:val="24"/>
+        </w:rPr>
+      </w:pPr>
+      <w:r>
+        <w:rPr>
+          <w:rFonts w:eastAsia="Times New Roman" w:cs="Times New Roman"/>
+          <w:b w:val="false"/>
+          <w:bCs w:val="false"/>
+          <w:i w:val="false"/>
+          <w:iCs w:val="false"/>
+          <w:color w:val="000000"/>
+          <w:kern w:val="0"/>
+          <w:sz w:val="24"/>
+          <w:szCs w:val="24"/>
+          <w:lang w:val="ru-RU" w:eastAsia="zh-CN" w:bidi="ar-SA"/>
+        </w:rPr>
+        <w:t>Для остановки следует выполнить команду</w:t>
+      </w:r>
+    </w:p>
+    <w:p>
+      <w:pPr>
+        <w:pStyle w:val="Normal"/>
+        <w:spacing w:lineRule="auto" w:line="240" w:before="0" w:after="0"/>
+        <w:ind w:left="0" w:hanging="0"/>
+        <w:jc w:val="left"/>
+        <w:rPr>
+          <w:rFonts w:ascii="Monospace" w:hAnsi="Monospace"/>
+          <w:b/>
+          <w:b/>
+          <w:bCs/>
+          <w:i w:val="false"/>
+          <w:i w:val="false"/>
+          <w:iCs w:val="false"/>
+          <w:sz w:val="24"/>
+          <w:szCs w:val="24"/>
+        </w:rPr>
+      </w:pPr>
+      <w:r>
+        <w:rPr>
+          <w:rFonts w:eastAsia="Times New Roman" w:cs="Times New Roman" w:ascii="Monospace" w:hAnsi="Monospace"/>
+          <w:b/>
+          <w:bCs/>
+          <w:i w:val="false"/>
+          <w:iCs w:val="false"/>
+          <w:color w:val="000000"/>
+          <w:kern w:val="0"/>
+          <w:sz w:val="24"/>
+          <w:szCs w:val="24"/>
+          <w:lang w:val="ru-RU" w:eastAsia="zh-CN" w:bidi="ar-SA"/>
+        </w:rPr>
+        <w:t>make stop</w:t>
+      </w:r>
+    </w:p>
+    <w:p>
+      <w:pPr>
+        <w:pStyle w:val="Normal"/>
+        <w:spacing w:lineRule="auto" w:line="240" w:before="0" w:after="0"/>
+        <w:ind w:left="0" w:hanging="0"/>
+        <w:jc w:val="left"/>
+        <w:rPr>
+          <w:b w:val="false"/>
+          <w:b w:val="false"/>
+          <w:bCs w:val="false"/>
+          <w:i w:val="false"/>
+          <w:i w:val="false"/>
+          <w:iCs w:val="false"/>
+          <w:sz w:val="24"/>
+          <w:szCs w:val="24"/>
+        </w:rPr>
+      </w:pPr>
+      <w:r>
+        <w:rPr>
+          <w:rFonts w:eastAsia="Times New Roman" w:cs="Times New Roman"/>
+          <w:b w:val="false"/>
+          <w:bCs w:val="false"/>
+          <w:i w:val="false"/>
+          <w:iCs w:val="false"/>
+          <w:color w:val="000000"/>
+          <w:kern w:val="0"/>
+          <w:sz w:val="24"/>
+          <w:szCs w:val="24"/>
+          <w:lang w:val="ru-RU" w:eastAsia="zh-CN" w:bidi="ar-SA"/>
+        </w:rPr>
+        <w:t>Для просмотра логов бэкенда и прокси-сервера доступна команда</w:t>
+      </w:r>
+    </w:p>
+    <w:p>
+      <w:pPr>
+        <w:pStyle w:val="Normal"/>
+        <w:spacing w:lineRule="auto" w:line="240" w:before="0" w:after="0"/>
+        <w:ind w:left="0" w:hanging="0"/>
+        <w:jc w:val="left"/>
+        <w:rPr>
+          <w:rFonts w:ascii="Monospace" w:hAnsi="Monospace"/>
+          <w:b/>
+          <w:b/>
+          <w:bCs/>
+          <w:i w:val="false"/>
+          <w:i w:val="false"/>
+          <w:iCs w:val="false"/>
+          <w:sz w:val="24"/>
+          <w:szCs w:val="24"/>
+        </w:rPr>
+      </w:pPr>
+      <w:r>
+        <w:rPr>
+          <w:rFonts w:eastAsia="Times New Roman" w:cs="Times New Roman" w:ascii="Monospace" w:hAnsi="Monospace"/>
+          <w:b/>
+          <w:bCs/>
+          <w:i w:val="false"/>
+          <w:iCs w:val="false"/>
+          <w:color w:val="000000"/>
+          <w:kern w:val="0"/>
+          <w:sz w:val="24"/>
+          <w:szCs w:val="24"/>
+          <w:lang w:val="ru-RU" w:eastAsia="zh-CN" w:bidi="ar-SA"/>
+        </w:rPr>
+        <w:t>make logs</w:t>
+      </w:r>
+    </w:p>
+    <w:p>
+      <w:pPr>
+        <w:pStyle w:val="Normal"/>
+        <w:spacing w:lineRule="auto" w:line="240" w:before="0" w:after="0"/>
+        <w:ind w:left="0" w:hanging="0"/>
+        <w:jc w:val="left"/>
+        <w:rPr>
+          <w:b w:val="false"/>
+          <w:b w:val="false"/>
+          <w:bCs w:val="false"/>
+          <w:i w:val="false"/>
+          <w:i w:val="false"/>
+          <w:iCs w:val="false"/>
+          <w:sz w:val="24"/>
+          <w:szCs w:val="24"/>
+        </w:rPr>
+      </w:pPr>
+      <w:r>
+        <w:rPr>
+          <w:rFonts w:eastAsia="Times New Roman" w:cs="Times New Roman"/>
+          <w:b w:val="false"/>
+          <w:bCs w:val="false"/>
+          <w:i w:val="false"/>
+          <w:iCs w:val="false"/>
+          <w:color w:val="000000"/>
+          <w:kern w:val="0"/>
+          <w:sz w:val="24"/>
+          <w:szCs w:val="24"/>
+          <w:lang w:val="ru-RU" w:eastAsia="zh-CN" w:bidi="ar-SA"/>
+        </w:rPr>
+        <w:t>Для просмотра лога СУБД доступна команда</w:t>
+      </w:r>
+    </w:p>
+    <w:p>
+      <w:pPr>
+        <w:pStyle w:val="Normal"/>
+        <w:spacing w:lineRule="auto" w:line="240" w:before="0" w:after="0"/>
+        <w:ind w:left="0" w:hanging="0"/>
+        <w:jc w:val="left"/>
+        <w:rPr>
+          <w:rFonts w:ascii="Monospace" w:hAnsi="Monospace"/>
+          <w:b/>
+          <w:b/>
+          <w:bCs/>
+          <w:i w:val="false"/>
+          <w:i w:val="false"/>
+          <w:iCs w:val="false"/>
+          <w:sz w:val="24"/>
+          <w:szCs w:val="24"/>
+        </w:rPr>
+      </w:pPr>
+      <w:r>
+        <w:rPr>
+          <w:rFonts w:eastAsia="Times New Roman" w:cs="Times New Roman" w:ascii="Monospace" w:hAnsi="Monospace"/>
+          <w:b/>
+          <w:bCs/>
+          <w:i w:val="false"/>
+          <w:iCs w:val="false"/>
+          <w:color w:val="000000"/>
+          <w:kern w:val="0"/>
+          <w:sz w:val="24"/>
+          <w:szCs w:val="24"/>
+          <w:lang w:val="ru-RU" w:eastAsia="zh-CN" w:bidi="ar-SA"/>
+        </w:rPr>
+        <w:t>make pg-logs</w:t>
+      </w:r>
+    </w:p>
+    <w:p>
+      <w:pPr>
+        <w:pStyle w:val="Normal"/>
+        <w:spacing w:lineRule="auto" w:line="240" w:before="0" w:after="0"/>
+        <w:ind w:left="0" w:hanging="0"/>
+        <w:jc w:val="left"/>
+        <w:rPr>
+          <w:rFonts w:ascii="Times New Roman" w:hAnsi="Times New Roman" w:eastAsia="Times New Roman" w:cs="Times New Roman"/>
+          <w:b/>
+          <w:b/>
+          <w:bCs/>
+          <w:i/>
+          <w:i/>
+          <w:iCs/>
+          <w:color w:val="000000"/>
+          <w:kern w:val="0"/>
+          <w:sz w:val="32"/>
+          <w:szCs w:val="32"/>
+          <w:lang w:val="ru-RU" w:eastAsia="zh-CN" w:bidi="ar-SA"/>
+        </w:rPr>
+      </w:pPr>
+      <w:r>
+        <w:rPr/>
+      </w:r>
+    </w:p>
+    <w:p>
+      <w:pPr>
+        <w:pStyle w:val="Normal"/>
+        <w:spacing w:lineRule="auto" w:line="240" w:before="0" w:after="0"/>
+        <w:ind w:left="0" w:hanging="0"/>
+        <w:jc w:val="left"/>
+        <w:rPr>
+          <w:rFonts w:ascii="Times New Roman" w:hAnsi="Times New Roman" w:eastAsia="Times New Roman" w:cs="Times New Roman"/>
+          <w:color w:val="000000"/>
+          <w:kern w:val="0"/>
+          <w:lang w:val="ru-RU" w:eastAsia="zh-CN" w:bidi="ar-SA"/>
+        </w:rPr>
+      </w:pPr>
+      <w:r>
+        <w:rPr>
+          <w:b w:val="false"/>
+          <w:bCs w:val="false"/>
+          <w:i w:val="false"/>
+          <w:iCs w:val="false"/>
+          <w:sz w:val="24"/>
+          <w:szCs w:val="24"/>
+        </w:rPr>
+      </w:r>
+    </w:p>
+    <w:p>
+      <w:pPr>
+        <w:pStyle w:val="Heading1"/>
+        <w:numPr>
+          <w:ilvl w:val="0"/>
+          <w:numId w:val="0"/>
+        </w:numPr>
+        <w:ind w:left="0" w:hanging="0"/>
+        <w:rPr>
+          <w:rFonts w:ascii="Times New Roman" w:hAnsi="Times New Roman" w:eastAsia="Times New Roman" w:cs="Times New Roman"/>
+          <w:b/>
+          <w:b/>
+          <w:bCs/>
+          <w:color w:val="000000"/>
           <w:sz w:val="32"/>
           <w:szCs w:val="32"/>
           <w:lang w:eastAsia="zh-CN"/>
@@ -1230,35 +2570,777 @@
       </w:pPr>
       <w:r>
         <w:rPr>
+          <w:rFonts w:eastAsia="Times New Roman" w:cs="Times New Roman"/>
+          <w:b/>
+          <w:bCs/>
+          <w:color w:val="000000"/>
+          <w:sz w:val="32"/>
+          <w:szCs w:val="32"/>
+          <w:lang w:eastAsia="zh-CN"/>
+        </w:rPr>
+        <w:t>Техническое обслуживание</w:t>
+      </w:r>
+    </w:p>
+    <w:p>
+      <w:pPr>
+        <w:pStyle w:val="Heading2"/>
+        <w:numPr>
+          <w:ilvl w:val="1"/>
+          <w:numId w:val="2"/>
+        </w:numPr>
+        <w:spacing w:lineRule="auto" w:line="360" w:before="0" w:after="0"/>
+        <w:ind w:left="0" w:hanging="0"/>
+        <w:jc w:val="left"/>
+        <w:rPr>
+          <w:rFonts w:ascii="Times New Roman" w:hAnsi="Times New Roman" w:eastAsia="Times New Roman" w:cs="Times New Roman"/>
+          <w:b/>
+          <w:b/>
+          <w:bCs/>
+          <w:i/>
+          <w:i/>
+          <w:iCs/>
+          <w:color w:val="000000"/>
+          <w:kern w:val="0"/>
+          <w:sz w:val="32"/>
+          <w:szCs w:val="32"/>
+          <w:lang w:val="ru-RU" w:eastAsia="zh-CN" w:bidi="ar-SA"/>
+        </w:rPr>
+      </w:pPr>
+      <w:r>
+        <w:rPr>
           <w:rFonts w:eastAsia="Times New Roman" w:cs="Times New Roman" w:ascii="Times New Roman" w:hAnsi="Times New Roman"/>
           <w:b/>
           <w:bCs/>
           <w:i/>
           <w:iCs/>
           <w:color w:val="000000"/>
+          <w:kern w:val="0"/>
+          <w:sz w:val="32"/>
+          <w:szCs w:val="32"/>
+          <w:lang w:val="ru-RU" w:eastAsia="zh-CN" w:bidi="ar-SA"/>
+        </w:rPr>
+        <w:t>Настройка прокси-сервера</w:t>
+      </w:r>
+    </w:p>
+    <w:p>
+      <w:pPr>
+        <w:pStyle w:val="Normal"/>
+        <w:spacing w:lineRule="auto" w:line="240" w:before="0" w:after="0"/>
+        <w:ind w:left="0" w:hanging="0"/>
+        <w:jc w:val="left"/>
+        <w:rPr>
+          <w:rFonts w:ascii="Times New Roman" w:hAnsi="Times New Roman"/>
+          <w:b w:val="false"/>
+          <w:b w:val="false"/>
+          <w:bCs w:val="false"/>
+          <w:i w:val="false"/>
+          <w:i w:val="false"/>
+          <w:iCs w:val="false"/>
+          <w:sz w:val="24"/>
+          <w:szCs w:val="24"/>
+        </w:rPr>
+      </w:pPr>
+      <w:r>
+        <w:rPr>
+          <w:rFonts w:eastAsia="Times New Roman" w:cs="Times New Roman" w:ascii="Times New Roman" w:hAnsi="Times New Roman"/>
+          <w:b w:val="false"/>
+          <w:bCs w:val="false"/>
+          <w:i w:val="false"/>
+          <w:iCs w:val="false"/>
+          <w:color w:val="000000"/>
+          <w:kern w:val="0"/>
+          <w:sz w:val="24"/>
+          <w:szCs w:val="24"/>
+          <w:lang w:val="ru-RU" w:eastAsia="zh-CN" w:bidi="ar-SA"/>
+        </w:rPr>
+        <w:t xml:space="preserve">Для изменения конфигурации прокси-сервера необходимо отредактировать файл deploy/nginx/nginx.conf. Для добавления прослушиваемых портов и изменения ip-адреса, эти изменения следует вносить в </w:t>
+      </w:r>
+      <w:r>
+        <w:rPr>
+          <w:rFonts w:eastAsia="Times New Roman" w:cs="Times New Roman" w:ascii="Times New Roman" w:hAnsi="Times New Roman"/>
+          <w:b w:val="false"/>
+          <w:bCs w:val="false"/>
+          <w:i w:val="false"/>
+          <w:iCs w:val="false"/>
+          <w:color w:val="000000"/>
+          <w:kern w:val="0"/>
+          <w:sz w:val="24"/>
+          <w:szCs w:val="24"/>
+          <w:shd w:fill="FFFFFF" w:val="clear"/>
+          <w:lang w:val="ru-RU" w:eastAsia="zh-CN" w:bidi="ar-SA"/>
+        </w:rPr>
+        <w:t>deploy/docker-compose.yaml</w:t>
+      </w:r>
+      <w:r>
+        <w:rPr>
+          <w:rFonts w:eastAsia="Times New Roman" w:cs="Times New Roman" w:ascii="Times New Roman" w:hAnsi="Times New Roman"/>
+          <w:b w:val="false"/>
+          <w:bCs w:val="false"/>
+          <w:i w:val="false"/>
+          <w:iCs w:val="false"/>
+          <w:color w:val="000000"/>
+          <w:kern w:val="0"/>
+          <w:sz w:val="24"/>
+          <w:szCs w:val="24"/>
+          <w:lang w:val="ru-RU" w:eastAsia="zh-CN" w:bidi="ar-SA"/>
+        </w:rPr>
+        <w:br/>
+      </w:r>
+      <w:r>
+        <w:rPr>
+          <w:rFonts w:eastAsia="Times New Roman" w:cs="Times New Roman" w:ascii="Times New Roman" w:hAnsi="Times New Roman"/>
+          <w:b w:val="false"/>
+          <w:bCs w:val="false"/>
+          <w:i w:val="false"/>
+          <w:iCs w:val="false"/>
+          <w:color w:val="000000"/>
+          <w:kern w:val="0"/>
+          <w:sz w:val="24"/>
+          <w:szCs w:val="24"/>
+          <w:lang w:val="ru-RU" w:eastAsia="zh-CN" w:bidi="ar-SA"/>
+        </w:rPr>
+        <w:t xml:space="preserve"> согласно формату Docker Compose </w:t>
+      </w:r>
+      <w:r>
+        <w:rPr>
+          <w:rFonts w:eastAsia="Times New Roman" w:cs="Times New Roman" w:ascii="Times New Roman" w:hAnsi="Times New Roman"/>
+          <w:b w:val="false"/>
+          <w:bCs w:val="false"/>
+          <w:i w:val="false"/>
+          <w:iCs w:val="false"/>
+          <w:color w:val="000000"/>
+          <w:kern w:val="0"/>
+          <w:sz w:val="24"/>
+          <w:szCs w:val="24"/>
+          <w:lang w:val="ru-RU" w:eastAsia="zh-CN" w:bidi="ar-SA"/>
+        </w:rPr>
+        <w:t>в секцию services.proxy.ports</w:t>
+      </w:r>
+      <w:r>
+        <w:rPr>
+          <w:rFonts w:eastAsia="Times New Roman" w:cs="Times New Roman" w:ascii="Times New Roman" w:hAnsi="Times New Roman"/>
+          <w:b w:val="false"/>
+          <w:bCs w:val="false"/>
+          <w:i w:val="false"/>
+          <w:iCs w:val="false"/>
+          <w:color w:val="000000"/>
+          <w:kern w:val="0"/>
+          <w:sz w:val="24"/>
+          <w:szCs w:val="24"/>
+          <w:lang w:val="ru-RU" w:eastAsia="zh-CN" w:bidi="ar-SA"/>
+        </w:rPr>
+        <w:t>.</w:t>
+      </w:r>
+    </w:p>
+    <w:p>
+      <w:pPr>
+        <w:pStyle w:val="Normal"/>
+        <w:spacing w:lineRule="auto" w:line="240" w:before="0" w:after="0"/>
+        <w:ind w:left="0" w:hanging="0"/>
+        <w:jc w:val="left"/>
+        <w:rPr>
+          <w:rFonts w:ascii="Times New Roman" w:hAnsi="Times New Roman" w:eastAsia="Times New Roman" w:cs="Times New Roman"/>
+          <w:b/>
+          <w:b/>
+          <w:bCs/>
+          <w:i/>
+          <w:i/>
+          <w:iCs/>
+          <w:color w:val="000000"/>
+          <w:kern w:val="0"/>
+          <w:sz w:val="32"/>
+          <w:szCs w:val="32"/>
+          <w:lang w:val="ru-RU" w:eastAsia="zh-CN" w:bidi="ar-SA"/>
+        </w:rPr>
+      </w:pPr>
+      <w:r>
+        <w:rPr/>
+      </w:r>
+    </w:p>
+    <w:p>
+      <w:pPr>
+        <w:pStyle w:val="Heading2"/>
+        <w:numPr>
+          <w:ilvl w:val="1"/>
+          <w:numId w:val="2"/>
+        </w:numPr>
+        <w:spacing w:lineRule="auto" w:line="240" w:before="0" w:after="0"/>
+        <w:ind w:left="0" w:hanging="0"/>
+        <w:jc w:val="left"/>
+        <w:rPr/>
+      </w:pPr>
+      <w:r>
+        <w:rPr>
+          <w:rFonts w:eastAsia="Times New Roman" w:cs="Times New Roman" w:ascii="Times New Roman" w:hAnsi="Times New Roman"/>
+          <w:b/>
+          <w:bCs/>
+          <w:i/>
+          <w:iCs/>
+          <w:color w:val="000000"/>
+          <w:kern w:val="0"/>
+          <w:sz w:val="32"/>
+          <w:szCs w:val="32"/>
+          <w:lang w:val="ru-RU" w:eastAsia="zh-CN" w:bidi="ar-SA"/>
+        </w:rPr>
+        <w:t>Настройка СУБД</w:t>
+      </w:r>
+    </w:p>
+    <w:p>
+      <w:pPr>
+        <w:pStyle w:val="Normal"/>
+        <w:spacing w:lineRule="auto" w:line="240" w:before="0" w:after="0"/>
+        <w:ind w:left="0" w:hanging="0"/>
+        <w:jc w:val="left"/>
+        <w:rPr>
+          <w:rFonts w:ascii="Times New Roman" w:hAnsi="Times New Roman"/>
+          <w:b w:val="false"/>
+          <w:b w:val="false"/>
+          <w:bCs w:val="false"/>
+          <w:i w:val="false"/>
+          <w:i w:val="false"/>
+          <w:iCs w:val="false"/>
+          <w:sz w:val="24"/>
+          <w:szCs w:val="24"/>
+        </w:rPr>
+      </w:pPr>
+      <w:r>
+        <w:rPr>
+          <w:rFonts w:eastAsia="Times New Roman" w:cs="Times New Roman" w:ascii="Times New Roman" w:hAnsi="Times New Roman"/>
+          <w:b w:val="false"/>
+          <w:bCs w:val="false"/>
+          <w:i w:val="false"/>
+          <w:iCs w:val="false"/>
+          <w:color w:val="000000"/>
+          <w:kern w:val="0"/>
+          <w:sz w:val="24"/>
+          <w:szCs w:val="24"/>
+          <w:lang w:val="ru-RU" w:eastAsia="zh-CN" w:bidi="ar-SA"/>
+        </w:rPr>
+        <w:t xml:space="preserve">Пароль СУБД указывается в файлах </w:t>
+      </w:r>
+      <w:r>
+        <w:rPr>
+          <w:rFonts w:eastAsia="Times New Roman" w:cs="Times New Roman" w:ascii="Times New Roman" w:hAnsi="Times New Roman"/>
+          <w:b w:val="false"/>
+          <w:bCs w:val="false"/>
+          <w:i w:val="false"/>
+          <w:iCs w:val="false"/>
+          <w:color w:val="000000"/>
+          <w:kern w:val="0"/>
+          <w:sz w:val="24"/>
+          <w:szCs w:val="24"/>
+          <w:shd w:fill="FFFFFF" w:val="clear"/>
+          <w:lang w:val="ru-RU" w:eastAsia="zh-CN" w:bidi="ar-SA"/>
+        </w:rPr>
+        <w:t>deploy/backend/init.sql</w:t>
+      </w:r>
+      <w:r>
+        <w:rPr>
+          <w:rFonts w:eastAsia="Times New Roman" w:cs="Times New Roman" w:ascii="Times New Roman" w:hAnsi="Times New Roman"/>
+          <w:b w:val="false"/>
+          <w:bCs w:val="false"/>
+          <w:i w:val="false"/>
+          <w:iCs w:val="false"/>
+          <w:color w:val="000000"/>
+          <w:kern w:val="0"/>
+          <w:sz w:val="24"/>
+          <w:szCs w:val="24"/>
+          <w:lang w:val="ru-RU" w:eastAsia="zh-CN" w:bidi="ar-SA"/>
+        </w:rPr>
+        <w:br/>
+      </w:r>
+      <w:r>
+        <w:rPr>
+          <w:rFonts w:eastAsia="Times New Roman" w:cs="Times New Roman" w:ascii="Times New Roman" w:hAnsi="Times New Roman"/>
+          <w:b w:val="false"/>
+          <w:bCs w:val="false"/>
+          <w:i w:val="false"/>
+          <w:iCs w:val="false"/>
+          <w:color w:val="000000"/>
+          <w:kern w:val="0"/>
+          <w:sz w:val="24"/>
+          <w:szCs w:val="24"/>
+          <w:lang w:val="ru-RU" w:eastAsia="zh-CN" w:bidi="ar-SA"/>
+        </w:rPr>
+        <w:t>и в backend/src/main/resources/application.yml в секции spring.datasource.password. Изменение пароля по умолчанию возможно только при первичной инициализации СУБД.</w:t>
+      </w:r>
+    </w:p>
+    <w:p>
+      <w:pPr>
+        <w:pStyle w:val="Normal"/>
+        <w:spacing w:lineRule="auto" w:line="240" w:before="0" w:after="0"/>
+        <w:ind w:left="0" w:hanging="0"/>
+        <w:jc w:val="left"/>
+        <w:rPr>
+          <w:rFonts w:eastAsia="Times New Roman" w:cs="Times New Roman"/>
+          <w:color w:val="000000"/>
+          <w:kern w:val="0"/>
+          <w:lang w:val="ru-RU" w:eastAsia="zh-CN" w:bidi="ar-SA"/>
+        </w:rPr>
+      </w:pPr>
+      <w:r>
+        <w:rPr>
+          <w:rFonts w:ascii="Times New Roman" w:hAnsi="Times New Roman"/>
+          <w:b w:val="false"/>
+          <w:bCs w:val="false"/>
+          <w:i w:val="false"/>
+          <w:iCs w:val="false"/>
+          <w:sz w:val="24"/>
+          <w:szCs w:val="24"/>
+        </w:rPr>
+      </w:r>
+    </w:p>
+    <w:p>
+      <w:pPr>
+        <w:pStyle w:val="Normal"/>
+        <w:spacing w:lineRule="auto" w:line="240" w:before="0" w:after="0"/>
+        <w:ind w:left="0" w:hanging="0"/>
+        <w:jc w:val="left"/>
+        <w:rPr>
+          <w:rFonts w:ascii="Times New Roman" w:hAnsi="Times New Roman"/>
+          <w:b w:val="false"/>
+          <w:b w:val="false"/>
+          <w:bCs w:val="false"/>
+          <w:i w:val="false"/>
+          <w:i w:val="false"/>
+          <w:iCs w:val="false"/>
+          <w:sz w:val="24"/>
+          <w:szCs w:val="24"/>
+        </w:rPr>
+      </w:pPr>
+      <w:r>
+        <w:rPr>
+          <w:rFonts w:eastAsia="Times New Roman" w:cs="Times New Roman" w:ascii="Times New Roman" w:hAnsi="Times New Roman"/>
+          <w:b w:val="false"/>
+          <w:bCs w:val="false"/>
+          <w:i w:val="false"/>
+          <w:iCs w:val="false"/>
+          <w:color w:val="000000"/>
+          <w:kern w:val="0"/>
+          <w:sz w:val="24"/>
+          <w:szCs w:val="24"/>
+          <w:lang w:val="ru-RU" w:eastAsia="zh-CN" w:bidi="ar-SA"/>
+        </w:rPr>
+        <w:t xml:space="preserve">Для изменения конфигурации СУБД, операции по редактинованию необходимо добавить в скрипт на языке Bash, файл </w:t>
+      </w:r>
+      <w:r>
+        <w:rPr>
+          <w:rFonts w:eastAsia="Times New Roman" w:cs="Times New Roman" w:ascii="Times New Roman" w:hAnsi="Times New Roman"/>
+          <w:b w:val="false"/>
+          <w:bCs w:val="false"/>
+          <w:i w:val="false"/>
+          <w:iCs w:val="false"/>
+          <w:color w:val="000000"/>
+          <w:kern w:val="0"/>
+          <w:sz w:val="24"/>
+          <w:szCs w:val="24"/>
+          <w:shd w:fill="FFFFFF" w:val="clear"/>
+          <w:lang w:val="ru-RU" w:eastAsia="zh-CN" w:bidi="ar-SA"/>
+        </w:rPr>
+        <w:t>deploy/backend/bootstrap.sh</w:t>
+      </w:r>
+      <w:r>
+        <w:rPr>
+          <w:rFonts w:eastAsia="Times New Roman" w:cs="Times New Roman" w:ascii="Times New Roman" w:hAnsi="Times New Roman"/>
+          <w:b w:val="false"/>
+          <w:bCs w:val="false"/>
+          <w:i w:val="false"/>
+          <w:iCs w:val="false"/>
+          <w:color w:val="000000"/>
+          <w:kern w:val="0"/>
+          <w:sz w:val="24"/>
+          <w:szCs w:val="24"/>
+          <w:shd w:fill="FFFFFF" w:val="clear"/>
+          <w:lang w:val="ru-RU" w:eastAsia="zh-CN" w:bidi="ar-SA"/>
+        </w:rPr>
+        <w:t>.</w:t>
+      </w:r>
+    </w:p>
+    <w:p>
+      <w:pPr>
+        <w:pStyle w:val="Normal"/>
+        <w:spacing w:lineRule="auto" w:line="240" w:before="0" w:after="0"/>
+        <w:ind w:left="0" w:hanging="0"/>
+        <w:jc w:val="left"/>
+        <w:rPr>
+          <w:rFonts w:eastAsia="Times New Roman" w:cs="Times New Roman"/>
+          <w:color w:val="000000"/>
+          <w:kern w:val="0"/>
+          <w:shd w:fill="FFFFFF" w:val="clear"/>
+          <w:lang w:val="ru-RU" w:eastAsia="zh-CN" w:bidi="ar-SA"/>
+        </w:rPr>
+      </w:pPr>
+      <w:r>
+        <w:rPr>
+          <w:rFonts w:ascii="Times New Roman" w:hAnsi="Times New Roman"/>
+          <w:b w:val="false"/>
+          <w:bCs w:val="false"/>
+          <w:i w:val="false"/>
+          <w:iCs w:val="false"/>
+          <w:sz w:val="24"/>
+          <w:szCs w:val="24"/>
+        </w:rPr>
+      </w:r>
+    </w:p>
+    <w:p>
+      <w:pPr>
+        <w:pStyle w:val="Normal"/>
+        <w:spacing w:lineRule="auto" w:line="240" w:before="0" w:after="0"/>
+        <w:ind w:left="0" w:hanging="0"/>
+        <w:jc w:val="left"/>
+        <w:rPr>
+          <w:rFonts w:ascii="Times New Roman" w:hAnsi="Times New Roman"/>
+          <w:b w:val="false"/>
+          <w:b w:val="false"/>
+          <w:bCs w:val="false"/>
+          <w:i w:val="false"/>
+          <w:i w:val="false"/>
+          <w:iCs w:val="false"/>
+          <w:sz w:val="24"/>
+          <w:szCs w:val="24"/>
+        </w:rPr>
+      </w:pPr>
+      <w:r>
+        <w:rPr>
+          <w:rFonts w:eastAsia="Times New Roman" w:cs="Times New Roman" w:ascii="Times New Roman" w:hAnsi="Times New Roman"/>
+          <w:b w:val="false"/>
+          <w:bCs w:val="false"/>
+          <w:i w:val="false"/>
+          <w:iCs w:val="false"/>
+          <w:color w:val="000000"/>
+          <w:kern w:val="0"/>
+          <w:sz w:val="24"/>
+          <w:szCs w:val="24"/>
+          <w:shd w:fill="FFFFFF" w:val="clear"/>
+          <w:lang w:val="ru-RU" w:eastAsia="zh-CN" w:bidi="ar-SA"/>
+        </w:rPr>
+        <w:t>Консоль СУБД доступа на порту 5432 localhost или в контейнере с СУБД пользователю postgres, доступ к контейнеру осуществляется командой:</w:t>
+      </w:r>
+    </w:p>
+    <w:p>
+      <w:pPr>
+        <w:pStyle w:val="Normal"/>
+        <w:spacing w:lineRule="auto" w:line="240" w:before="0" w:after="0"/>
+        <w:ind w:left="0" w:hanging="0"/>
+        <w:jc w:val="left"/>
+        <w:rPr>
+          <w:rFonts w:ascii="Monospace" w:hAnsi="Monospace"/>
+          <w:b/>
+          <w:b/>
+          <w:bCs/>
+          <w:i w:val="false"/>
+          <w:i w:val="false"/>
+          <w:iCs w:val="false"/>
+          <w:sz w:val="24"/>
+          <w:szCs w:val="24"/>
+        </w:rPr>
+      </w:pPr>
+      <w:r>
+        <w:rPr>
+          <w:rFonts w:ascii="Monospace" w:hAnsi="Monospace"/>
+          <w:b/>
+          <w:bCs/>
+          <w:i w:val="false"/>
+          <w:iCs w:val="false"/>
+          <w:sz w:val="24"/>
+          <w:szCs w:val="24"/>
+        </w:rPr>
+        <w:t>docker exec -it deploy_appbackend_1 bash</w:t>
+      </w:r>
+    </w:p>
+    <w:p>
+      <w:pPr>
+        <w:pStyle w:val="Heading2"/>
+        <w:numPr>
+          <w:ilvl w:val="1"/>
+          <w:numId w:val="2"/>
+        </w:numPr>
+        <w:spacing w:lineRule="auto" w:line="240" w:before="0" w:after="0"/>
+        <w:ind w:left="0" w:hanging="0"/>
+        <w:jc w:val="left"/>
+        <w:rPr>
+          <w:rFonts w:ascii="Times New Roman" w:hAnsi="Times New Roman" w:eastAsia="Times New Roman" w:cs="Times New Roman"/>
+          <w:b/>
+          <w:b/>
+          <w:bCs/>
+          <w:i/>
+          <w:i/>
+          <w:iCs/>
+          <w:color w:val="000000"/>
+          <w:kern w:val="0"/>
+          <w:sz w:val="32"/>
+          <w:szCs w:val="32"/>
+          <w:lang w:val="ru-RU" w:eastAsia="zh-CN" w:bidi="ar-SA"/>
+        </w:rPr>
+      </w:pPr>
+      <w:r>
+        <w:rPr>
+          <w:rFonts w:eastAsia="Times New Roman" w:cs="Times New Roman" w:ascii="Times New Roman" w:hAnsi="Times New Roman"/>
+          <w:b/>
+          <w:bCs/>
+          <w:i/>
+          <w:iCs/>
+          <w:color w:val="000000"/>
+          <w:kern w:val="0"/>
+          <w:sz w:val="32"/>
+          <w:szCs w:val="32"/>
+          <w:lang w:val="ru-RU" w:eastAsia="zh-CN" w:bidi="ar-SA"/>
+        </w:rPr>
+        <w:t>Резервное копирование СУБД</w:t>
+      </w:r>
+    </w:p>
+    <w:p>
+      <w:pPr>
+        <w:pStyle w:val="Normal"/>
+        <w:spacing w:lineRule="auto" w:line="240" w:before="0" w:after="0"/>
+        <w:ind w:left="0" w:hanging="0"/>
+        <w:jc w:val="left"/>
+        <w:rPr>
+          <w:b w:val="false"/>
+          <w:b w:val="false"/>
+          <w:bCs w:val="false"/>
+          <w:i w:val="false"/>
+          <w:i w:val="false"/>
+          <w:iCs w:val="false"/>
+          <w:sz w:val="24"/>
+          <w:szCs w:val="24"/>
+        </w:rPr>
+      </w:pPr>
+      <w:r>
+        <w:rPr>
+          <w:rFonts w:eastAsia="Times New Roman" w:cs="Times New Roman"/>
+          <w:b w:val="false"/>
+          <w:bCs w:val="false"/>
+          <w:i w:val="false"/>
+          <w:iCs w:val="false"/>
+          <w:color w:val="000000"/>
+          <w:kern w:val="0"/>
+          <w:sz w:val="24"/>
+          <w:szCs w:val="24"/>
+          <w:lang w:val="ru-RU" w:eastAsia="zh-CN" w:bidi="ar-SA"/>
+        </w:rPr>
+        <w:t xml:space="preserve">Резервное копирование и восстановление СУБД осуществляется согласно п.25.1 документации СУБД. При резервном копировании изнутри контейнера (см. 4.4), рекомендуется помещать резервную копию по пути </w:t>
+      </w:r>
+      <w:r>
+        <w:rPr>
+          <w:rFonts w:eastAsia="Times New Roman" w:cs="Times New Roman"/>
+          <w:b w:val="false"/>
+          <w:bCs w:val="false"/>
+          <w:i w:val="false"/>
+          <w:iCs w:val="false"/>
+          <w:color w:val="000000"/>
+          <w:kern w:val="0"/>
+          <w:sz w:val="24"/>
+          <w:szCs w:val="24"/>
+          <w:shd w:fill="FFFFFF" w:val="clear"/>
+          <w:lang w:val="ru-RU" w:eastAsia="zh-CN" w:bidi="ar-SA"/>
+        </w:rPr>
+        <w:t>/var/lib/postgresql/</w:t>
+      </w:r>
+    </w:p>
+    <w:p>
+      <w:pPr>
+        <w:pStyle w:val="Normal"/>
+        <w:spacing w:lineRule="auto" w:line="240" w:before="0" w:after="0"/>
+        <w:ind w:left="0" w:hanging="0"/>
+        <w:jc w:val="left"/>
+        <w:rPr>
+          <w:rFonts w:ascii="Times New Roman" w:hAnsi="Times New Roman" w:eastAsia="Times New Roman" w:cs="Times New Roman"/>
+          <w:color w:val="000000"/>
+          <w:kern w:val="0"/>
+          <w:shd w:fill="FFFFFF" w:val="clear"/>
+          <w:lang w:val="ru-RU" w:eastAsia="zh-CN" w:bidi="ar-SA"/>
+        </w:rPr>
+      </w:pPr>
+      <w:r>
+        <w:rPr>
+          <w:b w:val="false"/>
+          <w:bCs w:val="false"/>
+          <w:i w:val="false"/>
+          <w:iCs w:val="false"/>
+          <w:sz w:val="24"/>
+          <w:szCs w:val="24"/>
+        </w:rPr>
+      </w:r>
+    </w:p>
+    <w:p>
+      <w:pPr>
+        <w:pStyle w:val="Normal"/>
+        <w:spacing w:lineRule="auto" w:line="240" w:before="0" w:after="0"/>
+        <w:ind w:left="0" w:hanging="0"/>
+        <w:jc w:val="left"/>
+        <w:rPr>
+          <w:b w:val="false"/>
+          <w:b w:val="false"/>
+          <w:bCs w:val="false"/>
+          <w:i w:val="false"/>
+          <w:i w:val="false"/>
+          <w:iCs w:val="false"/>
+          <w:sz w:val="24"/>
+          <w:szCs w:val="24"/>
+        </w:rPr>
+      </w:pPr>
+      <w:r>
+        <w:rPr>
+          <w:rFonts w:eastAsia="Times New Roman" w:cs="Times New Roman"/>
+          <w:b w:val="false"/>
+          <w:bCs w:val="false"/>
+          <w:i w:val="false"/>
+          <w:iCs w:val="false"/>
+          <w:color w:val="000000"/>
+          <w:kern w:val="0"/>
+          <w:sz w:val="24"/>
+          <w:szCs w:val="24"/>
+          <w:shd w:fill="FFFFFF" w:val="clear"/>
+          <w:lang w:val="ru-RU" w:eastAsia="zh-CN" w:bidi="ar-SA"/>
+        </w:rPr>
+        <w:t>Также в качестве резервных копий могут использоваться копии директории с данными и копии исходного кода.</w:t>
+      </w:r>
+    </w:p>
+    <w:p>
+      <w:pPr>
+        <w:pStyle w:val="Normal"/>
+        <w:spacing w:lineRule="auto" w:line="240" w:before="0" w:after="0"/>
+        <w:ind w:left="0" w:hanging="0"/>
+        <w:jc w:val="left"/>
+        <w:rPr>
+          <w:rFonts w:ascii="Times New Roman" w:hAnsi="Times New Roman" w:eastAsia="Times New Roman" w:cs="Times New Roman"/>
+          <w:color w:val="000000"/>
+          <w:kern w:val="0"/>
+          <w:shd w:fill="FFFFFF" w:val="clear"/>
+          <w:lang w:val="ru-RU" w:eastAsia="zh-CN" w:bidi="ar-SA"/>
+        </w:rPr>
+      </w:pPr>
+      <w:r>
+        <w:rPr>
+          <w:b w:val="false"/>
+          <w:bCs w:val="false"/>
+          <w:i w:val="false"/>
+          <w:iCs w:val="false"/>
+          <w:sz w:val="24"/>
+          <w:szCs w:val="24"/>
+        </w:rPr>
+      </w:r>
+    </w:p>
+    <w:p>
+      <w:pPr>
+        <w:pStyle w:val="Normal"/>
+        <w:spacing w:lineRule="auto" w:line="240" w:before="0" w:after="0"/>
+        <w:ind w:left="0" w:hanging="0"/>
+        <w:jc w:val="left"/>
+        <w:rPr>
+          <w:b w:val="false"/>
+          <w:b w:val="false"/>
+          <w:bCs w:val="false"/>
+          <w:i w:val="false"/>
+          <w:i w:val="false"/>
+          <w:iCs w:val="false"/>
+          <w:sz w:val="24"/>
+          <w:szCs w:val="24"/>
+        </w:rPr>
+      </w:pPr>
+      <w:r>
+        <w:rPr>
+          <w:rFonts w:eastAsia="Times New Roman" w:cs="Times New Roman"/>
+          <w:b w:val="false"/>
+          <w:bCs w:val="false"/>
+          <w:i w:val="false"/>
+          <w:iCs w:val="false"/>
+          <w:color w:val="000000"/>
+          <w:kern w:val="0"/>
+          <w:sz w:val="24"/>
+          <w:szCs w:val="24"/>
+          <w:shd w:fill="FFFFFF" w:val="clear"/>
+          <w:lang w:val="ru-RU" w:eastAsia="zh-CN" w:bidi="ar-SA"/>
+        </w:rPr>
+        <w:t>Для резервного копирования рекомендуется остановить сервис согласно 4.2</w:t>
+      </w:r>
+    </w:p>
+    <w:p>
+      <w:pPr>
+        <w:pStyle w:val="Normal"/>
+        <w:spacing w:lineRule="auto" w:line="360" w:before="0" w:after="0"/>
+        <w:ind w:left="0" w:hanging="0"/>
+        <w:jc w:val="left"/>
+        <w:rPr/>
+      </w:pPr>
+      <w:r>
+        <w:rPr>
+          <w:rFonts w:eastAsia="Times New Roman" w:cs="Times New Roman"/>
+          <w:b/>
+          <w:bCs/>
+          <w:i/>
+          <w:iCs/>
+          <w:color w:val="000000"/>
+          <w:kern w:val="0"/>
+          <w:sz w:val="32"/>
+          <w:szCs w:val="32"/>
+          <w:lang w:val="ru-RU" w:eastAsia="zh-CN" w:bidi="ar-SA"/>
+        </w:rPr>
+        <w:t xml:space="preserve"> </w:t>
+      </w:r>
+    </w:p>
+    <w:p>
+      <w:pPr>
+        <w:pStyle w:val="Heading2"/>
+        <w:numPr>
+          <w:ilvl w:val="1"/>
+          <w:numId w:val="2"/>
+        </w:numPr>
+        <w:spacing w:lineRule="auto" w:line="360" w:before="0" w:after="0"/>
+        <w:ind w:left="0" w:hanging="0"/>
+        <w:jc w:val="left"/>
+        <w:rPr>
+          <w:rFonts w:ascii="Times New Roman" w:hAnsi="Times New Roman" w:eastAsia="Times New Roman" w:cs="Times New Roman"/>
+          <w:b/>
+          <w:b/>
+          <w:bCs/>
+          <w:i/>
+          <w:i/>
+          <w:iCs/>
+          <w:color w:val="000000"/>
           <w:sz w:val="32"/>
           <w:szCs w:val="32"/>
           <w:lang w:eastAsia="zh-CN"/>
         </w:rPr>
-        <w:t>Обслуживание СУБД</w:t>
-      </w:r>
-    </w:p>
-    <w:p>
-      <w:pPr>
-        <w:pStyle w:val="Normal"/>
-        <w:spacing w:lineRule="auto" w:line="360" w:before="0" w:after="0"/>
-        <w:ind w:left="0" w:hanging="0"/>
-        <w:jc w:val="left"/>
-        <w:rPr>
-          <w:b w:val="false"/>
-          <w:b w:val="false"/>
-          <w:bCs w:val="false"/>
-          <w:i w:val="false"/>
-          <w:i w:val="false"/>
-          <w:iCs w:val="false"/>
-          <w:sz w:val="24"/>
-          <w:szCs w:val="24"/>
-        </w:rPr>
+      </w:pPr>
+      <w:r>
+        <w:rPr>
+          <w:rFonts w:eastAsia="Times New Roman" w:cs="Times New Roman" w:ascii="Times New Roman" w:hAnsi="Times New Roman"/>
+          <w:b/>
+          <w:bCs/>
+          <w:i/>
+          <w:iCs/>
+          <w:color w:val="000000"/>
+          <w:kern w:val="0"/>
+          <w:sz w:val="32"/>
+          <w:szCs w:val="32"/>
+          <w:lang w:val="ru-RU" w:eastAsia="zh-CN" w:bidi="ar-SA"/>
+        </w:rPr>
+        <w:t>Документация</w:t>
+      </w:r>
+      <w:r>
+        <w:rPr>
+          <w:rFonts w:eastAsia="Times New Roman" w:cs="Times New Roman" w:ascii="Times New Roman" w:hAnsi="Times New Roman"/>
+          <w:b/>
+          <w:bCs/>
+          <w:i/>
+          <w:iCs/>
+          <w:color w:val="000000"/>
+          <w:sz w:val="32"/>
+          <w:szCs w:val="32"/>
+          <w:lang w:eastAsia="zh-CN"/>
+        </w:rPr>
+        <w:t xml:space="preserve"> СУБД</w:t>
+      </w:r>
+    </w:p>
+    <w:p>
+      <w:pPr>
+        <w:pStyle w:val="Normal"/>
+        <w:spacing w:lineRule="auto" w:line="240" w:before="0" w:after="0"/>
+        <w:ind w:left="0" w:hanging="0"/>
+        <w:jc w:val="left"/>
+        <w:rPr/>
       </w:pPr>
       <w:r>
         <w:rPr>
@@ -1272,7 +3354,63 @@
           <w:szCs w:val="24"/>
           <w:lang w:eastAsia="zh-CN"/>
         </w:rPr>
-        <w:t>В системе используется СУБД Postgresql 11. Для администрирования с localhost доступен стандартный интерфейс на порту 5432. Документация администратора доступна по ссылкам ниже:</w:t>
+        <w:t>В системе используется СУБД Postgre</w:t>
+      </w:r>
+      <w:r>
+        <w:rPr>
+          <w:rFonts w:eastAsia="Times New Roman" w:cs="Times New Roman"/>
+          <w:b w:val="false"/>
+          <w:bCs w:val="false"/>
+          <w:i w:val="false"/>
+          <w:iCs w:val="false"/>
+          <w:color w:val="000000"/>
+          <w:sz w:val="24"/>
+          <w:szCs w:val="24"/>
+          <w:lang w:eastAsia="zh-CN"/>
+        </w:rPr>
+        <w:t>SQL</w:t>
+      </w:r>
+      <w:r>
+        <w:rPr>
+          <w:rFonts w:eastAsia="Times New Roman" w:cs="Times New Roman"/>
+          <w:b w:val="false"/>
+          <w:bCs w:val="false"/>
+          <w:i w:val="false"/>
+          <w:iCs w:val="false"/>
+          <w:color w:val="000000"/>
+          <w:sz w:val="24"/>
+          <w:szCs w:val="24"/>
+          <w:lang w:eastAsia="zh-CN"/>
+        </w:rPr>
+        <w:t xml:space="preserve"> 1</w:t>
+      </w:r>
+      <w:r>
+        <w:rPr>
+          <w:rFonts w:eastAsia="Times New Roman" w:cs="Times New Roman"/>
+          <w:b w:val="false"/>
+          <w:bCs w:val="false"/>
+          <w:i w:val="false"/>
+          <w:iCs w:val="false"/>
+          <w:color w:val="000000"/>
+          <w:sz w:val="24"/>
+          <w:szCs w:val="24"/>
+          <w:lang w:eastAsia="zh-CN"/>
+        </w:rPr>
+        <w:t>3</w:t>
+      </w:r>
+      <w:r>
+        <w:rPr>
+          <w:rFonts w:eastAsia="Times New Roman" w:cs="Times New Roman"/>
+          <w:b w:val="false"/>
+          <w:bCs w:val="false"/>
+          <w:i w:val="false"/>
+          <w:iCs w:val="false"/>
+          <w:color w:val="000000"/>
+          <w:sz w:val="24"/>
+          <w:szCs w:val="24"/>
+          <w:lang w:eastAsia="zh-CN"/>
+        </w:rPr>
+        <w:t>. Для администрирования с localhost доступен стандартный интерфейс на порту 5432. Документация администратора доступна по ссылкам ниже:</w:t>
       </w:r>
     </w:p>
     <w:p>
@@ -1282,11 +3420,11 @@
           <w:ilvl w:val="0"/>
           <w:numId w:val="6"/>
         </w:numPr>
-        <w:spacing w:lineRule="auto" w:line="360" w:before="0" w:after="0"/>
-        <w:jc w:val="left"/>
-        <w:rPr/>
-      </w:pPr>
-      <w:hyperlink r:id="rId10">
+        <w:spacing w:lineRule="auto" w:line="240" w:before="0" w:after="0"/>
+        <w:jc w:val="left"/>
+        <w:rPr/>
+      </w:pPr>
+      <w:hyperlink r:id="rId12">
         <w:r>
           <w:rPr>
             <w:rStyle w:val="InternetLink"/>
@@ -1319,11 +3457,11 @@
           <w:ilvl w:val="0"/>
           <w:numId w:val="6"/>
         </w:numPr>
-        <w:spacing w:lineRule="auto" w:line="360" w:before="0" w:after="0"/>
-        <w:jc w:val="left"/>
-        <w:rPr/>
-      </w:pPr>
-      <w:hyperlink r:id="rId11">
+        <w:spacing w:lineRule="auto" w:line="240" w:before="0" w:after="0"/>
+        <w:jc w:val="left"/>
+        <w:rPr/>
+      </w:pPr>
+      <w:hyperlink r:id="rId13">
         <w:r>
           <w:rPr>
             <w:rStyle w:val="InternetLink"/>
@@ -1339,146 +3477,25 @@
     <w:p>
       <w:pPr>
         <w:pStyle w:val="Heading2"/>
-        <w:numPr>
-          <w:ilvl w:val="1"/>
-          <w:numId w:val="2"/>
-        </w:numPr>
         <w:spacing w:lineRule="auto" w:line="360" w:before="0" w:after="0"/>
         <w:ind w:left="0" w:hanging="0"/>
         <w:jc w:val="left"/>
-        <w:rPr/>
-      </w:pPr>
-      <w:r>
-        <w:rPr>
-          <w:rFonts w:eastAsia="Times New Roman" w:cs="Times New Roman" w:ascii="Times New Roman" w:hAnsi="Times New Roman"/>
-          <w:b/>
-          <w:bCs/>
-          <w:i/>
-          <w:iCs/>
-          <w:color w:val="000000"/>
-          <w:sz w:val="32"/>
-          <w:szCs w:val="32"/>
+        <w:rPr>
+          <w:rFonts w:ascii="Times New Roman" w:hAnsi="Times New Roman" w:eastAsia="Times New Roman" w:cs="Times New Roman"/>
+          <w:b w:val="false"/>
+          <w:b w:val="false"/>
+          <w:bCs w:val="false"/>
+          <w:i w:val="false"/>
+          <w:i w:val="false"/>
+          <w:iCs w:val="false"/>
+          <w:color w:val="000000"/>
+          <w:sz w:val="24"/>
+          <w:szCs w:val="24"/>
           <w:lang w:eastAsia="zh-CN"/>
         </w:rPr>
-        <w:t>Обслуживание сервера приложения</w:t>
-      </w:r>
-    </w:p>
-    <w:p>
-      <w:pPr>
-        <w:pStyle w:val="Normal"/>
-        <w:spacing w:lineRule="auto" w:line="360" w:before="0" w:after="0"/>
-        <w:ind w:left="0" w:hanging="0"/>
-        <w:jc w:val="left"/>
-        <w:rPr>
-          <w:b w:val="false"/>
-          <w:b w:val="false"/>
-          <w:bCs w:val="false"/>
-          <w:i w:val="false"/>
-          <w:i w:val="false"/>
-          <w:iCs w:val="false"/>
-          <w:sz w:val="24"/>
-          <w:szCs w:val="24"/>
-        </w:rPr>
-      </w:pPr>
-      <w:r>
-        <w:rPr>
-          <w:rFonts w:eastAsia="Times New Roman" w:cs="Times New Roman"/>
-          <w:b w:val="false"/>
-          <w:bCs w:val="false"/>
-          <w:i w:val="false"/>
-          <w:iCs w:val="false"/>
-          <w:color w:val="000000"/>
-          <w:sz w:val="24"/>
-          <w:szCs w:val="24"/>
-          <w:lang w:eastAsia="zh-CN"/>
-        </w:rPr>
-        <w:t>Приложение реализовано с использованием технологий Java и использует среду исполнения OpenJDK 11. Документация по среде исполнения доступна по ссылке ниже:</w:t>
-      </w:r>
-    </w:p>
-    <w:p>
-      <w:pPr>
-        <w:pStyle w:val="Normal"/>
-        <w:numPr>
-          <w:ilvl w:val="0"/>
-          <w:numId w:val="7"/>
-        </w:numPr>
-        <w:spacing w:lineRule="auto" w:line="360" w:before="0" w:after="0"/>
-        <w:jc w:val="left"/>
-        <w:rPr/>
-      </w:pPr>
-      <w:hyperlink r:id="rId12">
-        <w:r>
-          <w:rPr>
-            <w:rStyle w:val="InternetLink"/>
-            <w:rFonts w:eastAsia="Times New Roman" w:cs="Times New Roman"/>
-            <w:b w:val="false"/>
-            <w:bCs w:val="false"/>
-            <w:i w:val="false"/>
-            <w:iCs w:val="false"/>
-            <w:color w:val="000000"/>
-            <w:sz w:val="24"/>
-            <w:szCs w:val="24"/>
-            <w:lang w:eastAsia="zh-CN"/>
-          </w:rPr>
-          <w:t>https://docs.oracle.com/...e/11/</w:t>
-        </w:r>
-      </w:hyperlink>
-      <w:r>
-        <w:rPr>
-          <w:rFonts w:eastAsia="Times New Roman" w:cs="Times New Roman"/>
-          <w:b w:val="false"/>
-          <w:bCs w:val="false"/>
-          <w:i w:val="false"/>
-          <w:iCs w:val="false"/>
-          <w:color w:val="000000"/>
-          <w:sz w:val="24"/>
-          <w:szCs w:val="24"/>
-          <w:lang w:eastAsia="zh-CN"/>
-        </w:rPr>
-        <w:t xml:space="preserve"> англ., </w:t>
-      </w:r>
-      <w:r>
-        <w:rPr>
-          <w:rFonts w:eastAsia="Times New Roman" w:cs="Times New Roman"/>
-          <w:b w:val="false"/>
-          <w:bCs w:val="false"/>
-          <w:i w:val="false"/>
-          <w:iCs w:val="false"/>
-          <w:color w:val="000000"/>
-          <w:kern w:val="0"/>
-          <w:sz w:val="24"/>
-          <w:szCs w:val="24"/>
-          <w:lang w:val="ru-RU" w:eastAsia="zh-CN" w:bidi="ar-SA"/>
-        </w:rPr>
-        <w:t>д</w:t>
-      </w:r>
-      <w:r>
-        <w:rPr>
-          <w:rFonts w:eastAsia="Times New Roman" w:cs="Times New Roman"/>
-          <w:b w:val="false"/>
-          <w:bCs w:val="false"/>
-          <w:i w:val="false"/>
-          <w:iCs w:val="false"/>
-          <w:color w:val="000000"/>
-          <w:sz w:val="24"/>
-          <w:szCs w:val="24"/>
-          <w:lang w:eastAsia="zh-CN"/>
-        </w:rPr>
-        <w:t xml:space="preserve">окументация </w:t>
-      </w:r>
-      <w:r>
-        <w:rPr>
-          <w:rFonts w:eastAsia="Times New Roman" w:cs="Times New Roman"/>
-          <w:b w:val="false"/>
-          <w:bCs w:val="false"/>
-          <w:i w:val="false"/>
-          <w:iCs w:val="false"/>
-          <w:color w:val="000000"/>
-          <w:sz w:val="24"/>
-          <w:szCs w:val="24"/>
-          <w:lang w:eastAsia="zh-CN"/>
-        </w:rPr>
-        <w:t>компании «Red Hat»</w:t>
+      </w:pPr>
+      <w:r>
+        <w:rPr/>
       </w:r>
     </w:p>
     <w:p>
@@ -1513,29 +3530,35 @@
           <w:i/>
           <w:iCs/>
           <w:color w:val="000000"/>
+          <w:kern w:val="0"/>
+          <w:sz w:val="32"/>
+          <w:szCs w:val="32"/>
+          <w:lang w:val="ru-RU" w:eastAsia="zh-CN" w:bidi="ar-SA"/>
+        </w:rPr>
+        <w:t>Документация</w:t>
+      </w:r>
+      <w:r>
+        <w:rPr>
+          <w:rFonts w:eastAsia="Times New Roman" w:cs="Times New Roman" w:ascii="Times New Roman" w:hAnsi="Times New Roman"/>
+          <w:b/>
+          <w:bCs/>
+          <w:i/>
+          <w:iCs/>
+          <w:color w:val="000000"/>
           <w:sz w:val="32"/>
           <w:szCs w:val="32"/>
           <w:lang w:eastAsia="zh-CN"/>
         </w:rPr>
-        <w:t>Администрирование внешнего прокси-сервера</w:t>
-      </w:r>
-    </w:p>
-    <w:p>
-      <w:pPr>
-        <w:pStyle w:val="Normal"/>
-        <w:spacing w:lineRule="auto" w:line="360" w:before="0" w:after="0"/>
-        <w:ind w:left="0" w:hanging="0"/>
-        <w:jc w:val="left"/>
-        <w:rPr>
-          <w:b w:val="false"/>
-          <w:b w:val="false"/>
-          <w:bCs w:val="false"/>
-          <w:i w:val="false"/>
-          <w:i w:val="false"/>
-          <w:iCs w:val="false"/>
-          <w:sz w:val="24"/>
-          <w:szCs w:val="24"/>
-        </w:rPr>
+        <w:t xml:space="preserve"> внешнего прокси-сервера</w:t>
+      </w:r>
+    </w:p>
+    <w:p>
+      <w:pPr>
+        <w:pStyle w:val="Normal"/>
+        <w:spacing w:lineRule="auto" w:line="240" w:before="57" w:after="57"/>
+        <w:ind w:left="0" w:hanging="0"/>
+        <w:jc w:val="left"/>
+        <w:rPr/>
       </w:pPr>
       <w:r>
         <w:rPr>
@@ -1557,13 +3580,13 @@
         <w:pStyle w:val="Normal"/>
         <w:numPr>
           <w:ilvl w:val="0"/>
-          <w:numId w:val="8"/>
+          <w:numId w:val="7"/>
         </w:numPr>
-        <w:spacing w:lineRule="auto" w:line="360" w:before="0" w:after="0"/>
-        <w:jc w:val="left"/>
-        <w:rPr/>
-      </w:pPr>
-      <w:hyperlink r:id="rId13">
+        <w:spacing w:lineRule="auto" w:line="240" w:before="57" w:after="57"/>
+        <w:jc w:val="left"/>
+        <w:rPr/>
+      </w:pPr>
+      <w:hyperlink r:id="rId14">
         <w:r>
           <w:rPr>
             <w:rStyle w:val="InternetLink"/>
@@ -1604,7 +3627,468 @@
         <w:t>рус., официальная документация</w:t>
       </w:r>
     </w:p>
+    <w:p>
+      <w:pPr>
+        <w:pStyle w:val="Heading2"/>
+        <w:numPr>
+          <w:ilvl w:val="1"/>
+          <w:numId w:val="2"/>
+        </w:numPr>
+        <w:spacing w:lineRule="auto" w:line="360" w:before="0" w:after="0"/>
+        <w:ind w:left="0" w:hanging="0"/>
+        <w:jc w:val="left"/>
+        <w:rPr>
+          <w:rFonts w:ascii="Times New Roman" w:hAnsi="Times New Roman" w:eastAsia="Times New Roman" w:cs="Times New Roman"/>
+          <w:b/>
+          <w:b/>
+          <w:bCs/>
+          <w:i/>
+          <w:i/>
+          <w:iCs/>
+          <w:color w:val="000000"/>
+          <w:sz w:val="32"/>
+          <w:szCs w:val="32"/>
+          <w:lang w:eastAsia="zh-CN"/>
+        </w:rPr>
+      </w:pPr>
+      <w:r>
+        <w:rPr>
+          <w:rFonts w:eastAsia="Times New Roman" w:cs="Times New Roman" w:ascii="Times New Roman" w:hAnsi="Times New Roman"/>
+          <w:b/>
+          <w:bCs/>
+          <w:i/>
+          <w:iCs/>
+          <w:color w:val="000000"/>
+          <w:kern w:val="0"/>
+          <w:sz w:val="32"/>
+          <w:szCs w:val="32"/>
+          <w:lang w:val="ru-RU" w:eastAsia="zh-CN" w:bidi="ar-SA"/>
+        </w:rPr>
+        <w:t xml:space="preserve">Документация </w:t>
+      </w:r>
+      <w:r>
+        <w:rPr>
+          <w:rFonts w:eastAsia="Times New Roman" w:cs="Times New Roman" w:ascii="Times New Roman" w:hAnsi="Times New Roman"/>
+          <w:b/>
+          <w:bCs/>
+          <w:i/>
+          <w:iCs/>
+          <w:color w:val="000000"/>
+          <w:kern w:val="0"/>
+          <w:sz w:val="32"/>
+          <w:szCs w:val="32"/>
+          <w:lang w:val="ru-RU" w:eastAsia="zh-CN" w:bidi="ar-SA"/>
+        </w:rPr>
+        <w:t>системы контейнеризации</w:t>
+      </w:r>
+    </w:p>
+    <w:p>
+      <w:pPr>
+        <w:pStyle w:val="Normal"/>
+        <w:spacing w:lineRule="auto" w:line="240" w:before="0" w:after="0"/>
+        <w:ind w:left="0" w:hanging="0"/>
+        <w:jc w:val="left"/>
+        <w:rPr>
+          <w:b w:val="false"/>
+          <w:b w:val="false"/>
+          <w:bCs w:val="false"/>
+          <w:i w:val="false"/>
+          <w:i w:val="false"/>
+          <w:iCs w:val="false"/>
+          <w:sz w:val="24"/>
+          <w:szCs w:val="24"/>
+        </w:rPr>
+      </w:pPr>
+      <w:r>
+        <w:rPr>
+          <w:rFonts w:eastAsia="Times New Roman" w:cs="Times New Roman"/>
+          <w:b w:val="false"/>
+          <w:bCs w:val="false"/>
+          <w:i w:val="false"/>
+          <w:iCs w:val="false"/>
+          <w:color w:val="000000"/>
+          <w:kern w:val="0"/>
+          <w:sz w:val="24"/>
+          <w:szCs w:val="24"/>
+          <w:lang w:val="ru-RU" w:eastAsia="zh-CN" w:bidi="ar-SA"/>
+        </w:rPr>
+        <w:t>Для запуска приложения используется система контейнеризации Docker и оркестратор Docker Compose.</w:t>
+      </w:r>
+    </w:p>
+    <w:p>
+      <w:pPr>
+        <w:pStyle w:val="Normal"/>
+        <w:spacing w:lineRule="auto" w:line="240" w:before="0" w:after="0"/>
+        <w:ind w:left="0" w:hanging="0"/>
+        <w:jc w:val="left"/>
+        <w:rPr>
+          <w:b w:val="false"/>
+          <w:b w:val="false"/>
+          <w:bCs w:val="false"/>
+          <w:i w:val="false"/>
+          <w:i w:val="false"/>
+          <w:iCs w:val="false"/>
+          <w:sz w:val="24"/>
+          <w:szCs w:val="24"/>
+        </w:rPr>
+      </w:pPr>
+      <w:r>
+        <w:rPr>
+          <w:rFonts w:eastAsia="Times New Roman" w:cs="Times New Roman"/>
+          <w:b w:val="false"/>
+          <w:bCs w:val="false"/>
+          <w:i w:val="false"/>
+          <w:iCs w:val="false"/>
+          <w:color w:val="000000"/>
+          <w:kern w:val="0"/>
+          <w:sz w:val="24"/>
+          <w:szCs w:val="24"/>
+          <w:lang w:val="ru-RU" w:eastAsia="zh-CN" w:bidi="ar-SA"/>
+        </w:rPr>
+        <w:t>Документация доступна по ссылкам:</w:t>
+      </w:r>
+    </w:p>
+    <w:p>
+      <w:pPr>
+        <w:pStyle w:val="Normal"/>
+        <w:numPr>
+          <w:ilvl w:val="0"/>
+          <w:numId w:val="8"/>
+        </w:numPr>
+        <w:spacing w:lineRule="auto" w:line="360" w:before="0" w:after="0"/>
+        <w:jc w:val="left"/>
+        <w:rPr/>
+      </w:pPr>
+      <w:hyperlink r:id="rId16">
+        <w:r>
+          <w:rPr>
+            <w:rStyle w:val="InternetLink"/>
+          </w:rPr>
+          <w:t>https://docs.docker.com/compose/</w:t>
+        </w:r>
+      </w:hyperlink>
+    </w:p>
+    <w:p>
+      <w:pPr>
+        <w:pStyle w:val="Normal"/>
+        <w:numPr>
+          <w:ilvl w:val="0"/>
+          <w:numId w:val="8"/>
+        </w:numPr>
+        <w:spacing w:lineRule="auto" w:line="360" w:before="0" w:after="0"/>
+        <w:jc w:val="left"/>
+        <w:rPr/>
+      </w:pPr>
+      <w:hyperlink r:id="rId18">
+        <w:r>
+          <w:rPr>
+            <w:rStyle w:val="InternetLink"/>
+          </w:rPr>
+          <w:t>https://docs.docker.com/</w:t>
+        </w:r>
+      </w:hyperlink>
+    </w:p>
+    <w:p>
+      <w:pPr>
+        <w:pStyle w:val="Heading1"/>
+        <w:numPr>
+          <w:ilvl w:val="0"/>
+          <w:numId w:val="0"/>
+        </w:numPr>
+        <w:spacing w:lineRule="auto" w:line="360" w:before="0" w:after="0"/>
+        <w:ind w:left="720" w:hanging="0"/>
+        <w:jc w:val="center"/>
+        <w:rPr>
+          <w:rFonts w:eastAsia="Times New Roman" w:cs="Times New Roman"/>
+          <w:b/>
+          <w:b/>
+          <w:bCs/>
+          <w:color w:val="000000"/>
+          <w:sz w:val="32"/>
+          <w:szCs w:val="32"/>
+          <w:lang w:eastAsia="zh-CN"/>
+        </w:rPr>
+      </w:pPr>
+      <w:r>
+        <w:rPr/>
+      </w:r>
+      <w:r>
+        <w:br w:type="page"/>
+      </w:r>
+    </w:p>
+    <w:p>
+      <w:pPr>
+        <w:pStyle w:val="Heading1"/>
+        <w:numPr>
+          <w:ilvl w:val="0"/>
+          <w:numId w:val="0"/>
+        </w:numPr>
+        <w:spacing w:lineRule="auto" w:line="360" w:before="0" w:after="0"/>
+        <w:ind w:left="720" w:hanging="0"/>
+        <w:jc w:val="center"/>
+        <w:rPr>
+          <w:rFonts w:ascii="Times New Roman" w:hAnsi="Times New Roman" w:eastAsia="Times New Roman" w:cs="Times New Roman"/>
+          <w:b/>
+          <w:b/>
+          <w:bCs/>
+          <w:color w:val="000000"/>
+          <w:kern w:val="0"/>
+          <w:sz w:val="32"/>
+          <w:szCs w:val="32"/>
+          <w:lang w:val="ru-RU" w:eastAsia="zh-CN" w:bidi="ar-SA"/>
+        </w:rPr>
+      </w:pPr>
+      <w:r>
+        <w:rPr>
+          <w:rFonts w:eastAsia="Times New Roman" w:cs="Times New Roman"/>
+          <w:b/>
+          <w:bCs/>
+          <w:color w:val="000000"/>
+          <w:kern w:val="0"/>
+          <w:sz w:val="32"/>
+          <w:szCs w:val="32"/>
+          <w:lang w:val="ru-RU" w:eastAsia="zh-CN" w:bidi="ar-SA"/>
+        </w:rPr>
+        <w:t>Д</w:t>
+      </w:r>
+      <w:r>
+        <w:rPr>
+          <w:rFonts w:eastAsia="Times New Roman" w:cs="Times New Roman"/>
+          <w:b/>
+          <w:bCs/>
+          <w:color w:val="000000"/>
+          <w:kern w:val="0"/>
+          <w:sz w:val="32"/>
+          <w:szCs w:val="32"/>
+          <w:lang w:val="ru-RU" w:eastAsia="zh-CN" w:bidi="ar-SA"/>
+        </w:rPr>
+        <w:t>ействия при авариях</w:t>
+      </w:r>
+    </w:p>
+    <w:p>
+      <w:pPr>
+        <w:pStyle w:val="Heading2"/>
+        <w:numPr>
+          <w:ilvl w:val="0"/>
+          <w:numId w:val="2"/>
+        </w:numPr>
+        <w:spacing w:lineRule="auto" w:line="360" w:before="0" w:after="0"/>
+        <w:ind w:left="0" w:hanging="0"/>
+        <w:jc w:val="left"/>
+        <w:rPr>
+          <w:rFonts w:ascii="Times New Roman" w:hAnsi="Times New Roman" w:eastAsia="Times New Roman" w:cs="Times New Roman"/>
+          <w:b/>
+          <w:b/>
+          <w:bCs/>
+          <w:i/>
+          <w:i/>
+          <w:iCs/>
+          <w:color w:val="000000"/>
+          <w:kern w:val="0"/>
+          <w:sz w:val="32"/>
+          <w:szCs w:val="32"/>
+          <w:lang w:val="ru-RU" w:eastAsia="zh-CN" w:bidi="ar-SA"/>
+        </w:rPr>
+      </w:pPr>
+      <w:r>
+        <w:rPr>
+          <w:rFonts w:eastAsia="Times New Roman" w:cs="Times New Roman" w:ascii="Times New Roman" w:hAnsi="Times New Roman"/>
+          <w:b/>
+          <w:bCs/>
+          <w:i/>
+          <w:iCs/>
+          <w:color w:val="000000"/>
+          <w:kern w:val="0"/>
+          <w:sz w:val="32"/>
+          <w:szCs w:val="32"/>
+          <w:lang w:val="ru-RU" w:eastAsia="zh-CN" w:bidi="ar-SA"/>
+        </w:rPr>
+        <w:t>Аварийное восстановление</w:t>
+      </w:r>
+    </w:p>
+    <w:p>
+      <w:pPr>
+        <w:pStyle w:val="Normal"/>
+        <w:spacing w:lineRule="auto" w:line="240" w:before="0" w:after="0"/>
+        <w:ind w:left="0" w:hanging="0"/>
+        <w:jc w:val="left"/>
+        <w:rPr>
+          <w:b w:val="false"/>
+          <w:b w:val="false"/>
+          <w:bCs w:val="false"/>
+          <w:i w:val="false"/>
+          <w:i w:val="false"/>
+          <w:iCs w:val="false"/>
+          <w:sz w:val="24"/>
+          <w:szCs w:val="24"/>
+        </w:rPr>
+      </w:pPr>
+      <w:r>
+        <w:rPr>
+          <w:rFonts w:eastAsia="Times New Roman" w:cs="Times New Roman"/>
+          <w:b w:val="false"/>
+          <w:bCs w:val="false"/>
+          <w:i w:val="false"/>
+          <w:iCs w:val="false"/>
+          <w:color w:val="000000"/>
+          <w:kern w:val="0"/>
+          <w:sz w:val="24"/>
+          <w:szCs w:val="24"/>
+          <w:lang w:val="ru-RU" w:eastAsia="zh-CN" w:bidi="ar-SA"/>
+        </w:rPr>
+        <w:t>В случае аварий или иных ошибок следует восстановить конфигурацию Docker, Postgresql  в контейнере, проверить целостность оборудования и сетевой связности.</w:t>
+      </w:r>
+    </w:p>
+    <w:p>
+      <w:pPr>
+        <w:pStyle w:val="Normal"/>
+        <w:spacing w:lineRule="auto" w:line="240" w:before="0" w:after="0"/>
+        <w:ind w:left="0" w:hanging="0"/>
+        <w:jc w:val="left"/>
+        <w:rPr>
+          <w:b w:val="false"/>
+          <w:b w:val="false"/>
+          <w:bCs w:val="false"/>
+          <w:i w:val="false"/>
+          <w:i w:val="false"/>
+          <w:iCs w:val="false"/>
+          <w:sz w:val="24"/>
+          <w:szCs w:val="24"/>
+        </w:rPr>
+      </w:pPr>
+      <w:r>
+        <w:rPr>
+          <w:rFonts w:eastAsia="Times New Roman" w:cs="Times New Roman"/>
+          <w:b w:val="false"/>
+          <w:bCs w:val="false"/>
+          <w:i w:val="false"/>
+          <w:iCs w:val="false"/>
+          <w:color w:val="000000"/>
+          <w:kern w:val="0"/>
+          <w:sz w:val="24"/>
+          <w:szCs w:val="24"/>
+          <w:lang w:val="ru-RU" w:eastAsia="zh-CN" w:bidi="ar-SA"/>
+        </w:rPr>
+        <w:t>Для определения ошибок могут быть полезны логи, доступ к которым описан в 4.2</w:t>
+      </w:r>
+    </w:p>
+    <w:p>
+      <w:pPr>
+        <w:pStyle w:val="Normal"/>
+        <w:spacing w:lineRule="auto" w:line="240" w:before="0" w:after="0"/>
+        <w:ind w:left="0" w:hanging="0"/>
+        <w:jc w:val="left"/>
+        <w:rPr>
+          <w:rFonts w:ascii="Times New Roman" w:hAnsi="Times New Roman" w:eastAsia="Times New Roman" w:cs="Times New Roman"/>
+          <w:color w:val="000000"/>
+          <w:kern w:val="0"/>
+          <w:lang w:val="ru-RU" w:eastAsia="zh-CN" w:bidi="ar-SA"/>
+        </w:rPr>
+      </w:pPr>
+      <w:r>
+        <w:rPr>
+          <w:b w:val="false"/>
+          <w:bCs w:val="false"/>
+          <w:i w:val="false"/>
+          <w:iCs w:val="false"/>
+          <w:sz w:val="24"/>
+          <w:szCs w:val="24"/>
+        </w:rPr>
+      </w:r>
+    </w:p>
+    <w:p>
+      <w:pPr>
+        <w:pStyle w:val="Normal"/>
+        <w:spacing w:lineRule="auto" w:line="240" w:before="0" w:after="0"/>
+        <w:ind w:left="0" w:hanging="0"/>
+        <w:jc w:val="left"/>
+        <w:rPr>
+          <w:b w:val="false"/>
+          <w:b w:val="false"/>
+          <w:bCs w:val="false"/>
+          <w:i w:val="false"/>
+          <w:i w:val="false"/>
+          <w:iCs w:val="false"/>
+          <w:sz w:val="24"/>
+          <w:szCs w:val="24"/>
+        </w:rPr>
+      </w:pPr>
+      <w:r>
+        <w:rPr>
+          <w:rFonts w:eastAsia="Times New Roman" w:cs="Times New Roman"/>
+          <w:b w:val="false"/>
+          <w:bCs w:val="false"/>
+          <w:i w:val="false"/>
+          <w:iCs w:val="false"/>
+          <w:color w:val="000000"/>
+          <w:kern w:val="0"/>
+          <w:sz w:val="24"/>
+          <w:szCs w:val="24"/>
+          <w:lang w:val="ru-RU" w:eastAsia="zh-CN" w:bidi="ar-SA"/>
+        </w:rPr>
+        <w:t>Ошибки приложения (лог с тегом appbackend_1) являются ошибками приложения и фреймворка Spring. Логи с тегом proxy_1 относятся к прокси Nginx.</w:t>
+      </w:r>
+    </w:p>
+    <w:p>
+      <w:pPr>
+        <w:pStyle w:val="Normal"/>
+        <w:spacing w:lineRule="auto" w:line="240" w:before="0" w:after="0"/>
+        <w:ind w:left="0" w:hanging="0"/>
+        <w:jc w:val="left"/>
+        <w:rPr>
+          <w:rFonts w:ascii="Times New Roman" w:hAnsi="Times New Roman" w:eastAsia="Times New Roman" w:cs="Times New Roman"/>
+          <w:color w:val="000000"/>
+          <w:kern w:val="0"/>
+          <w:lang w:val="ru-RU" w:eastAsia="zh-CN" w:bidi="ar-SA"/>
+        </w:rPr>
+      </w:pPr>
+      <w:r>
+        <w:rPr>
+          <w:b w:val="false"/>
+          <w:bCs w:val="false"/>
+          <w:i w:val="false"/>
+          <w:iCs w:val="false"/>
+          <w:sz w:val="24"/>
+          <w:szCs w:val="24"/>
+        </w:rPr>
+      </w:r>
+    </w:p>
+    <w:p>
+      <w:pPr>
+        <w:pStyle w:val="Normal"/>
+        <w:spacing w:lineRule="auto" w:line="240" w:before="0" w:after="0"/>
+        <w:ind w:left="0" w:hanging="0"/>
+        <w:jc w:val="left"/>
+        <w:rPr>
+          <w:b w:val="false"/>
+          <w:b w:val="false"/>
+          <w:bCs w:val="false"/>
+          <w:i w:val="false"/>
+          <w:i w:val="false"/>
+          <w:iCs w:val="false"/>
+          <w:sz w:val="24"/>
+          <w:szCs w:val="24"/>
+        </w:rPr>
+      </w:pPr>
+      <w:r>
+        <w:rPr>
+          <w:rFonts w:eastAsia="Times New Roman" w:cs="Times New Roman"/>
+          <w:b w:val="false"/>
+          <w:bCs w:val="false"/>
+          <w:i w:val="false"/>
+          <w:iCs w:val="false"/>
+          <w:color w:val="000000"/>
+          <w:kern w:val="0"/>
+          <w:sz w:val="24"/>
+          <w:szCs w:val="24"/>
+          <w:lang w:val="ru-RU" w:eastAsia="zh-CN" w:bidi="ar-SA"/>
+        </w:rPr>
+        <w:t>При необходимости ручного восстановления СУБД, эти операции рекомендуется выполнять из контейнера (см. 4.4), согласно документации СУБД.</w:t>
+      </w:r>
+    </w:p>
     <w:sectPr>
+      <w:headerReference w:type="default" r:id="rId19"/>
+      <w:footerReference w:type="default" r:id="rId20"/>
       <w:type w:val="nextPage"/>
       <w:pgSz w:w="11906" w:h="16838"/>
       <w:pgMar w:left="1701" w:right="850" w:header="0" w:top="1134" w:footer="0" w:bottom="1134" w:gutter="0"/>
@@ -1615,6 +4099,168 @@
     </w:sectPr>
   </w:body>
 </w:document>
+</file>
+
+<file path=word/footer1.xml><?xml version="1.0" encoding="utf-8"?>
+<w:ftr xmlns:o="urn:schemas-microsoft-com:office:office" xmlns:r="http://schemas.openxmlformats.org/officeDocument/2006/relationships" xmlns:v="urn:schemas-microsoft-com:vml" xmlns:w="http://schemas.openxmlformats.org/wordprocessingml/2006/main" xmlns:w10="urn:schemas-microsoft-com:office:word" xmlns:wp="http://schemas.openxmlformats.org/drawingml/2006/wordprocessingDrawing" xmlns:wps="http://schemas.microsoft.com/office/word/2010/wordprocessingShape" xmlns:wpg="http://schemas.microsoft.com/office/word/2010/wordprocessingGroup" xmlns:mc="http://schemas.openxmlformats.org/markup-compatibility/2006" xmlns:wp14="http://schemas.microsoft.com/office/word/2010/wordprocessingDrawing" xmlns:w14="http://schemas.microsoft.com/office/word/2010/wordml" mc:Ignorable="w14 wp14">
+  <w:p>
+    <w:pPr>
+      <w:pStyle w:val="Footer"/>
+      <w:spacing w:before="0" w:after="120"/>
+      <w:jc w:val="right"/>
+      <w:rPr>
+        <w:lang w:val="en-US"/>
+      </w:rPr>
+    </w:pPr>
+    <w:r>
+      <w:rPr/>
+      <w:tab/>
+      <w:tab/>
+    </w:r>
+  </w:p>
+</w:ftr>
+</file>
+
+<file path=word/footer2.xml><?xml version="1.0" encoding="utf-8"?>
+<w:ftr xmlns:o="urn:schemas-microsoft-com:office:office" xmlns:r="http://schemas.openxmlformats.org/officeDocument/2006/relationships" xmlns:v="urn:schemas-microsoft-com:vml" xmlns:w="http://schemas.openxmlformats.org/wordprocessingml/2006/main" xmlns:w10="urn:schemas-microsoft-com:office:word" xmlns:wp="http://schemas.openxmlformats.org/drawingml/2006/wordprocessingDrawing" xmlns:wps="http://schemas.microsoft.com/office/word/2010/wordprocessingShape" xmlns:wpg="http://schemas.microsoft.com/office/word/2010/wordprocessingGroup" xmlns:mc="http://schemas.openxmlformats.org/markup-compatibility/2006" xmlns:wp14="http://schemas.microsoft.com/office/word/2010/wordprocessingDrawing" xmlns:w14="http://schemas.microsoft.com/office/word/2010/wordml" mc:Ignorable="w14 wp14">
+  <w:p/>
+</w:ftr>
+</file>
+
+<file path=word/header1.xml><?xml version="1.0" encoding="utf-8"?>
+<w:hdr xmlns:o="urn:schemas-microsoft-com:office:office" xmlns:r="http://schemas.openxmlformats.org/officeDocument/2006/relationships" xmlns:v="urn:schemas-microsoft-com:vml" xmlns:w="http://schemas.openxmlformats.org/wordprocessingml/2006/main" xmlns:w10="urn:schemas-microsoft-com:office:word" xmlns:wp="http://schemas.openxmlformats.org/drawingml/2006/wordprocessingDrawing" xmlns:wps="http://schemas.microsoft.com/office/word/2010/wordprocessingShape" xmlns:wpg="http://schemas.microsoft.com/office/word/2010/wordprocessingGroup" xmlns:mc="http://schemas.openxmlformats.org/markup-compatibility/2006" xmlns:wp14="http://schemas.microsoft.com/office/word/2010/wordprocessingDrawing" xmlns:w14="http://schemas.microsoft.com/office/word/2010/wordml" mc:Ignorable="w14 wp14">
+  <w:tbl>
+    <w:tblPr>
+      <w:tblW w:w="10031" w:type="dxa"/>
+      <w:jc w:val="left"/>
+      <w:tblInd w:w="0" w:type="dxa"/>
+      <w:tblLayout w:type="fixed"/>
+      <w:tblCellMar>
+        <w:top w:w="0" w:type="dxa"/>
+        <w:left w:w="108" w:type="dxa"/>
+        <w:bottom w:w="0" w:type="dxa"/>
+        <w:right w:w="108" w:type="dxa"/>
+      </w:tblCellMar>
+      <w:tblLook w:val="04a0" w:noHBand="0" w:noVBand="1" w:firstColumn="1" w:lastRow="0" w:lastColumn="0" w:firstRow="1"/>
+    </w:tblPr>
+    <w:tblGrid>
+      <w:gridCol w:w="958"/>
+      <w:gridCol w:w="2531"/>
+      <w:gridCol w:w="6542"/>
+    </w:tblGrid>
+    <w:tr>
+      <w:trPr/>
+      <w:tc>
+        <w:tcPr>
+          <w:tcW w:w="958" w:type="dxa"/>
+          <w:tcBorders/>
+        </w:tcPr>
+        <w:p>
+          <w:pPr>
+            <w:pStyle w:val="Footer"/>
+            <w:widowControl w:val="false"/>
+            <w:spacing w:before="0" w:after="0"/>
+            <w:contextualSpacing/>
+            <w:jc w:val="both"/>
+            <w:rPr>
+              <w:rFonts w:eastAsia="Calibri"/>
+              <w:i/>
+              <w:i/>
+              <w:sz w:val="20"/>
+              <w:lang w:val="ru-RU" w:eastAsia="en-US"/>
+            </w:rPr>
+          </w:pPr>
+          <w:r>
+            <w:rPr>
+              <w:rFonts w:eastAsia="Calibri"/>
+              <w:i/>
+              <w:sz w:val="20"/>
+              <w:lang w:val="ru-RU" w:eastAsia="en-US"/>
+            </w:rPr>
+          </w:r>
+        </w:p>
+      </w:tc>
+      <w:tc>
+        <w:tcPr>
+          <w:tcW w:w="2531" w:type="dxa"/>
+          <w:tcBorders/>
+        </w:tcPr>
+        <w:p>
+          <w:pPr>
+            <w:pStyle w:val="Footer"/>
+            <w:widowControl w:val="false"/>
+            <w:spacing w:before="0" w:after="0"/>
+            <w:contextualSpacing/>
+            <w:rPr>
+              <w:rFonts w:eastAsia="Calibri"/>
+              <w:i/>
+              <w:i/>
+              <w:sz w:val="20"/>
+              <w:lang w:val="ru-RU" w:eastAsia="en-US"/>
+            </w:rPr>
+          </w:pPr>
+          <w:r>
+            <w:rPr>
+              <w:rFonts w:eastAsia="Calibri"/>
+              <w:i/>
+              <w:sz w:val="20"/>
+              <w:lang w:val="ru-RU" w:eastAsia="en-US"/>
+            </w:rPr>
+          </w:r>
+        </w:p>
+      </w:tc>
+      <w:tc>
+        <w:tcPr>
+          <w:tcW w:w="6542" w:type="dxa"/>
+          <w:tcBorders/>
+        </w:tcPr>
+        <w:p>
+          <w:pPr>
+            <w:pStyle w:val="Header"/>
+            <w:widowControl w:val="false"/>
+            <w:spacing w:before="0" w:after="0"/>
+            <w:contextualSpacing/>
+            <w:jc w:val="right"/>
+            <w:rPr>
+              <w:rFonts w:eastAsia="Calibri"/>
+              <w:i/>
+              <w:i/>
+              <w:sz w:val="20"/>
+              <w:lang w:val="ru-RU" w:eastAsia="en-US"/>
+            </w:rPr>
+          </w:pPr>
+          <w:r>
+            <w:rPr>
+              <w:rFonts w:eastAsia="Calibri"/>
+              <w:i/>
+              <w:sz w:val="20"/>
+              <w:lang w:val="ru-RU" w:eastAsia="en-US"/>
+            </w:rPr>
+          </w:r>
+        </w:p>
+      </w:tc>
+    </w:tr>
+  </w:tbl>
+  <w:p>
+    <w:pPr>
+      <w:pStyle w:val="Header"/>
+      <w:rPr>
+        <w:lang w:val="ru-RU"/>
+      </w:rPr>
+    </w:pPr>
+    <w:r>
+      <w:rPr>
+        <w:lang w:val="ru-RU"/>
+      </w:rPr>
+    </w:r>
+  </w:p>
+</w:hdr>
+</file>
+
+<file path=word/header2.xml><?xml version="1.0" encoding="utf-8"?>
+<w:hdr xmlns:o="urn:schemas-microsoft-com:office:office" xmlns:r="http://schemas.openxmlformats.org/officeDocument/2006/relationships" xmlns:v="urn:schemas-microsoft-com:vml" xmlns:w="http://schemas.openxmlformats.org/wordprocessingml/2006/main" xmlns:w10="urn:schemas-microsoft-com:office:word" xmlns:wp="http://schemas.openxmlformats.org/drawingml/2006/wordprocessingDrawing" xmlns:wps="http://schemas.microsoft.com/office/word/2010/wordprocessingShape" xmlns:wpg="http://schemas.microsoft.com/office/word/2010/wordprocessingGroup" xmlns:mc="http://schemas.openxmlformats.org/markup-compatibility/2006" xmlns:wp14="http://schemas.microsoft.com/office/word/2010/wordprocessingDrawing" xmlns:w14="http://schemas.microsoft.com/office/word/2010/wordml" mc:Ignorable="w14 wp14">
+  <w:p/>
+</w:hdr>
 </file>
 
 <file path=word/numbering.xml><?xml version="1.0" encoding="utf-8"?>
@@ -3291,6 +5937,37 @@
     </w:pPr>
     <w:rPr/>
   </w:style>
+  <w:style w:type="paragraph" w:styleId="Footer">
+    <w:name w:val="Footer"/>
+    <w:basedOn w:val="Normal"/>
+    <w:pPr>
+      <w:tabs>
+        <w:tab w:val="clear" w:pos="708"/>
+        <w:tab w:val="center" w:pos="4677" w:leader="none"/>
+        <w:tab w:val="right" w:pos="9355" w:leader="none"/>
+      </w:tabs>
+    </w:pPr>
+    <w:rPr>
+      <w:szCs w:val="20"/>
+      <w:lang w:val="x-none" w:eastAsia="x-none"/>
+    </w:rPr>
+  </w:style>
+  <w:style w:type="paragraph" w:styleId="DocumentName">
+    <w:name w:val="Document Name"/>
+    <w:basedOn w:val="Normal"/>
+    <w:qFormat/>
+    <w:pPr>
+      <w:suppressAutoHyphens w:val="true"/>
+      <w:spacing w:lineRule="auto" w:line="288" w:before="120" w:after="120"/>
+      <w:ind w:left="170" w:right="170" w:hanging="0"/>
+      <w:jc w:val="center"/>
+    </w:pPr>
+    <w:rPr>
+      <w:b/>
+      <w:sz w:val="32"/>
+      <w:szCs w:val="36"/>
+    </w:rPr>
+  </w:style>
   <w:style w:type="numbering" w:styleId="NoList" w:default="1">
     <w:name w:val="No List"/>
     <w:uiPriority w:val="99"/>

</xml_diff>